<commit_message>
Revised report, still not done
Signed-off-by: Stephen Johnson <srj15@case.edu>
</commit_message>
<xml_diff>
--- a/papers/Jist Report.docx
+++ b/papers/Jist Report.docx
@@ -3,15 +3,37 @@
 <w:document xmlns:mv="urn:schemas-microsoft-com:mac:vml" xmlns:mo="http://schemas.microsoft.com/office/mac/office/2008/main" xmlns:ve="http://schemas.openxmlformats.org/markup-compatibility/2006" xmlns:o="urn:schemas-microsoft-com:office:office" xmlns:r="http://schemas.openxmlformats.org/officeDocument/2006/relationships" xmlns:m="http://schemas.openxmlformats.org/officeDocument/2006/math" xmlns:v="urn:schemas-microsoft-com:vml" xmlns:w10="urn:schemas-microsoft-com:office:word" xmlns:w="http://schemas.openxmlformats.org/wordprocessingml/2006/main" xmlns:wne="http://schemas.microsoft.com/office/word/2006/wordml" xmlns:wp="http://schemas.openxmlformats.org/drawingml/2006/wordprocessingDrawing">
   <w:body>
     <w:p>
-      <w:r>
-        <w:t>Jist: An Operating System for MIPS</w:t>
-      </w:r>
-    </w:p>
-    <w:p/>
-    <w:p/>
-    <w:p/>
-    <w:p/>
-    <w:p/>
+      <w:pPr>
+        <w:rPr>
+          <w:sz w:val="144"/>
+        </w:rPr>
+      </w:pPr>
+      <w:r>
+        <w:rPr>
+          <w:sz w:val="144"/>
+        </w:rPr>
+        <w:t>Jist</w:t>
+      </w:r>
+    </w:p>
+    <w:p>
+      <w:pPr>
+        <w:rPr>
+          <w:sz w:val="48"/>
+        </w:rPr>
+      </w:pPr>
+      <w:r>
+        <w:rPr>
+          <w:sz w:val="48"/>
+        </w:rPr>
+        <w:t>An Operating System for MIP</w:t>
+      </w:r>
+      <w:r>
+        <w:rPr>
+          <w:sz w:val="48"/>
+        </w:rPr>
+        <w:t>S</w:t>
+      </w:r>
+    </w:p>
     <w:p/>
     <w:p/>
     <w:p/>
@@ -46,26 +68,93 @@
       </w:r>
     </w:p>
     <w:p>
-      <w:r>
+      <w:pPr>
+        <w:rPr>
+          <w:b/>
+        </w:rPr>
+      </w:pPr>
+      <w:r>
+        <w:rPr>
+          <w:b/>
+        </w:rPr>
         <w:t>Problem Statement</w:t>
       </w:r>
     </w:p>
     <w:p>
       <w:r>
-        <w:t xml:space="preserve">SPIM is lacking as an operating system for MIPS. It has excellent I/O facilities, but poor memory management and idiosyncrasies that make it very difficult to code for. To remedy this, we created Jist with a proper memory manager, memory-mapped I/O and a standard library to go with it, a stack manager, interrupt handler, and preprocessor. With these, we were able to provide a better programming experience. As a result, we are able to code programs for MIPS in much less time than before. A demonstration program, Hunt the Wumpus, was done in roughly 3 days. </w:t>
-      </w:r>
-      <w:r>
-        <w:t xml:space="preserve">Additionally, we have cooperative multitasking. </w:t>
-      </w:r>
-    </w:p>
-    <w:p>
-      <w:r>
-        <w:t xml:space="preserve"> Major Challenges</w:t>
-      </w:r>
-    </w:p>
-    <w:p>
-      <w:r>
-        <w:t xml:space="preserve">The biggest challenge to writing an operating system was that it had to run on top of SPIM, but using as few SPIM facilities as possible, as we do not have MIPS hardware. While this meant we could take advantage of some of the facilities of SPIM (such as the sbrk system call for memory allocation, though we only ended up using it to get all the memory for the memory manager), it also meant dealing with </w:t>
+        <w:t>SPIM is lacking as an operating system for MIPS. It has excellent I/O facilities, but poor memory management and idiosyncrasies that make it very difficult to code f</w:t>
+      </w:r>
+      <w:r>
+        <w:t>or. To remedy this, we created the J</w:t>
+      </w:r>
+      <w:r>
+        <w:t>ist</w:t>
+      </w:r>
+      <w:r>
+        <w:t xml:space="preserve"> OS</w:t>
+      </w:r>
+      <w:r>
+        <w:t xml:space="preserve"> with a proper memory manager, memory-mapped I/O and a standard library to go with it, a stack manager, interrupt handler, and preprocessor. </w:t>
+      </w:r>
+      <w:r>
+        <w:t xml:space="preserve">The sum of these parts is a programming platform that provides a large number of high-level features as well as cooperative multitasking. </w:t>
+      </w:r>
+      <w:r>
+        <w:t>With these</w:t>
+      </w:r>
+      <w:r>
+        <w:t xml:space="preserve"> features</w:t>
+      </w:r>
+      <w:r>
+        <w:t xml:space="preserve">, we were able to provide a better programming experience. As a result, we are able to code programs for MIPS in much less time than before. </w:t>
+      </w:r>
+    </w:p>
+    <w:p>
+      <w:pPr>
+        <w:rPr>
+          <w:b/>
+        </w:rPr>
+      </w:pPr>
+      <w:r>
+        <w:rPr>
+          <w:b/>
+        </w:rPr>
+        <w:t>Major Challenges</w:t>
+      </w:r>
+    </w:p>
+    <w:p>
+      <w:r>
+        <w:t xml:space="preserve">The biggest challenge </w:t>
+      </w:r>
+      <w:r>
+        <w:t>we faced when</w:t>
+      </w:r>
+      <w:r>
+        <w:t xml:space="preserve"> writing an operating system was that it had to run on top of SPIM, but </w:t>
+      </w:r>
+      <w:r>
+        <w:t>use</w:t>
+      </w:r>
+      <w:r>
+        <w:t xml:space="preserve"> as few SPIM facilities as possible, as we do not have </w:t>
+      </w:r>
+      <w:r>
+        <w:t xml:space="preserve">real </w:t>
+      </w:r>
+      <w:r>
+        <w:t xml:space="preserve">MIPS hardware. While this meant we could take advantage of some of the </w:t>
+      </w:r>
+      <w:r>
+        <w:t xml:space="preserve">faculties of SPIM </w:t>
+      </w:r>
+      <w:r>
+        <w:t>such as the sbrk system call for memory allocation</w:t>
+      </w:r>
+      <w:r>
+        <w:t>,</w:t>
+      </w:r>
+      <w:r>
+        <w:t xml:space="preserve"> it also meant dealing with </w:t>
       </w:r>
       <w:r>
         <w:t>SPIM’s bugs and idiosyncrasies. For instance, SPIM is actually a MIPS assembly interpreter</w:t>
@@ -83,7 +172,10 @@
         <w:t xml:space="preserve">. </w:t>
       </w:r>
       <w:r>
-        <w:t xml:space="preserve">As a result, we had to create a mechanism for loading multiple programs at startup, while keeping each in its own address space. </w:t>
+        <w:t>As a result, we had to create a mechanism for loading multiple programs at startup, while keeping each in its own add</w:t>
+      </w:r>
+      <w:r>
+        <w:t>ress space.</w:t>
       </w:r>
     </w:p>
     <w:p>
@@ -92,7 +184,15 @@
       </w:r>
     </w:p>
     <w:p>
-      <w:r>
+      <w:pPr>
+        <w:rPr>
+          <w:b/>
+        </w:rPr>
+      </w:pPr>
+      <w:r>
+        <w:rPr>
+          <w:b/>
+        </w:rPr>
         <w:t>Key Components of Jist</w:t>
       </w:r>
     </w:p>
@@ -220,24 +320,54 @@
         <w:t xml:space="preserve"> whose value must be queried via a macro </w:t>
       </w:r>
       <w:r>
-        <w:t xml:space="preserve">when used; when memory is freed, the heap is compacted. The address of the ID will change, but not its contents. </w:t>
+        <w:t>when used. W</w:t>
+      </w:r>
+      <w:r>
+        <w:t xml:space="preserve">hen memory is freed, the heap is compacted. The address of the ID will change, but not its contents. </w:t>
       </w:r>
       <w:r>
         <w:t>To prevent corruption of the heap, there is no API for getting the address of the memory ID</w:t>
       </w:r>
       <w:r>
-        <w:t>.  At the top of the heap is a Heap Control Block. It climbs the heap when new memory is allocated, and climbs down when memory is compacted on free. (See Appendix A: Memory Manager Documentation for a more complete description of the HCB</w:t>
+        <w:t>.  At the top of the heap is a Heap Control Block. It climbs the heap when new memory is allocated, and climbs down whe</w:t>
+      </w:r>
+      <w:r>
+        <w:t xml:space="preserve">n memory is compacted on free. </w:t>
+      </w:r>
+      <w:r>
+        <w:t xml:space="preserve">Programs must keep track of their heap control blocks to access the memory contained by the heap. </w:t>
+      </w:r>
+      <w:r>
+        <w:t>See Appendix A: Memory Manager Documentation for a more complete description of the HCB</w:t>
       </w:r>
       <w:r>
         <w:t xml:space="preserve"> and the memory layout in Jist</w:t>
       </w:r>
       <w:r>
-        <w:t>).</w:t>
-      </w:r>
-    </w:p>
-    <w:p>
-      <w:r>
-        <w:t xml:space="preserve">Due to SPIM limitations, context switching is done in a somewhat unusual way. When a process A is launched, its stack is copied to the stack pointer at the top of memory. When a process B is launched, the save_stack copies A’s stack to the heap, moves the stack pointer back to the top of memory, and moves B’s stack to the stack pointer (restore_stack). When A is switched to again, A’s stack is restored, and the copy on the heap is freed, which causes a compaction. For </w:t>
+        <w:t>.</w:t>
+      </w:r>
+    </w:p>
+    <w:p>
+      <w:r>
+        <w:t>Due to SPIM limitations, context switching is done in a somewhat unusual way. When a process A is launched, its stack is copied to the stack pointer at the top of memory. When a process B is launched, the save_stack</w:t>
+      </w:r>
+      <w:r>
+        <w:t xml:space="preserve"> function</w:t>
+      </w:r>
+      <w:r>
+        <w:t xml:space="preserve"> copies A’s stack to </w:t>
+      </w:r>
+      <w:r>
+        <w:t>a special</w:t>
+      </w:r>
+      <w:r>
+        <w:t xml:space="preserve"> heap, moves the stack pointer back to the top of memory, and moves B’s stack to the stack pointer (restore_stack). When A is switched to again, A’s stack is restored, and the copy on the</w:t>
+      </w:r>
+      <w:r>
+        <w:t xml:space="preserve"> heap is freed, which causes the heap to compact</w:t>
+      </w:r>
+      <w:r>
+        <w:t xml:space="preserve">. For </w:t>
       </w:r>
       <w:r>
         <w:t>a graphical explanation</w:t>
@@ -257,104 +387,205 @@
         <w:t>The interrupt handler is the state machine that drives the context manager and stack manager, based on OS-level interrupts. Hardware-level interrupts are</w:t>
       </w:r>
       <w:r>
-        <w:t xml:space="preserve"> not used in Jist. Clock interrupts are currently not enabled in Jist, but this can be changed to enable preemptive multitasking; this is not done because the edge cases of preemptive multitasking make supporting it tricky, difficult, and hard (for more information, email Tim Henderson at </w:t>
-      </w:r>
-      <w:hyperlink r:id="rId5" w:history="1">
-        <w:r>
-          <w:rPr>
-            <w:rStyle w:val="Hyperlink"/>
-          </w:rPr>
-          <w:t>tah35@case.edu</w:t>
-        </w:r>
-      </w:hyperlink>
+        <w:t xml:space="preserve"> not used in Jist. Clock interrupts are currently not enabled in Jist, but this can be changed to enable pre</w:t>
+      </w:r>
+      <w:r>
+        <w:t>-</w:t>
+      </w:r>
+      <w:r>
+        <w:t>emptive multitasking; this is not done because the edge cases of pre</w:t>
+      </w:r>
+      <w:r>
+        <w:t>-</w:t>
+      </w:r>
+      <w:r>
+        <w:t>emptive multitasking make supporting it</w:t>
+      </w:r>
+      <w:r>
+        <w:t>, in the words of one group member,</w:t>
+      </w:r>
+      <w:r>
+        <w:t xml:space="preserve"> </w:t>
+      </w:r>
+      <w:r>
+        <w:t>“</w:t>
+      </w:r>
+      <w:r>
+        <w:t>tricky, difficult,</w:t>
+      </w:r>
+      <w:r>
+        <w:t xml:space="preserve"> and hard</w:t>
+      </w:r>
+      <w:r>
+        <w:t>.” Although we didn’t enable them for our presentation, w</w:t>
+      </w:r>
+      <w:r>
+        <w:t xml:space="preserve">e </w:t>
+      </w:r>
+      <w:r>
+        <w:t>actually have a branch in our version control system with a working prototype, though it is not stable enough to show off.</w:t>
+      </w:r>
+    </w:p>
+    <w:p>
+      <w:r>
+        <w:t>The stack manager is composed of three functions for manipulating the entirety of a program’s stack: save_stack, restore_stack, and zero_stack. Save_stack copies a stack in its entirety onto the heap. Restore_stack copies a stack from the heap back to the stack pointer. Zero_stack zeros out the contents of the stack.</w:t>
+      </w:r>
+    </w:p>
+    <w:p>
+      <w:r>
+        <w:t xml:space="preserve">The context manager is also the </w:t>
+      </w:r>
+      <w:r>
+        <w:t>process</w:t>
+      </w:r>
+      <w:r>
+        <w:t xml:space="preserve"> scheduler. It implements round-robin cooperative multitasking using a circularly linked list</w:t>
+      </w:r>
+      <w:r>
+        <w:t xml:space="preserve">. </w:t>
+      </w:r>
+      <w:r>
+        <w:t>The linked list is stored in a heap from memory manager</w:t>
+      </w:r>
+      <w:r>
+        <w:t>.</w:t>
+      </w:r>
+    </w:p>
+    <w:p>
+      <w:r>
+        <w:t>The stack manager and context manager are both driven by the interrupt handler, which is essentially a state machine that calls the APIs of low-level kernel libraries.</w:t>
+      </w:r>
+      <w:r>
+        <w:t xml:space="preserve"> </w:t>
+      </w:r>
+    </w:p>
+    <w:p>
+      <w:r>
+        <w:t>The standard library is a high-lev</w:t>
+      </w:r>
+      <w:r>
+        <w:t xml:space="preserve">el I/O library </w:t>
+      </w:r>
+      <w:r>
+        <w:t>uses SPIM’s</w:t>
+      </w:r>
+      <w:r>
+        <w:t xml:space="preserve"> memory-mapped I/O</w:t>
+      </w:r>
+      <w:r>
+        <w:t xml:space="preserve"> features</w:t>
+      </w:r>
+      <w:r>
+        <w:t>. It consists of several procedures and several macros. It implements the functions println(string_address), print_hex(hex_int) print_int(int), readln, read_char, and print_char(char)</w:t>
+      </w:r>
+      <w:r>
+        <w:t xml:space="preserve">, atoi(char), and </w:t>
+      </w:r>
+      <w:r>
+        <w:t>printf(format_string, arg_1, arg_2…</w:t>
+      </w:r>
       <w:r>
         <w:t>)</w:t>
       </w:r>
       <w:r>
-        <w:t xml:space="preserve"> (we were very close to supporting clock-based interrupts)</w:t>
+        <w:t xml:space="preserve">.  More complex, Jist-specific functions, such as print_hcb(hcb_address), print_hcb_item(address), println_hex(string_address, hex_int), </w:t>
+      </w:r>
+      <w:r>
+        <w:t>and several others</w:t>
+      </w:r>
+      <w:r>
+        <w:t xml:space="preserve"> are also implemented. </w:t>
+      </w:r>
+    </w:p>
+    <w:p>
+      <w:r>
+        <w:t xml:space="preserve">The preprocessor, MPP, was our way of bringing high-level programming </w:t>
+      </w:r>
+      <w:r>
+        <w:t>features</w:t>
+      </w:r>
+      <w:r>
+        <w:t xml:space="preserve"> to SPIM. Without it, the memory manager would have been practically impossible to write</w:t>
+      </w:r>
+      <w:r>
+        <w:t>, and everything else would have been a major pain</w:t>
+      </w:r>
+      <w:r>
+        <w:t xml:space="preserve">. MPP supports #includes, register </w:t>
+      </w:r>
+      <w:r>
+        <w:t xml:space="preserve">aliasing </w:t>
+      </w:r>
+      <w:r>
+        <w:t xml:space="preserve">to </w:t>
+      </w:r>
+      <w:r>
+        <w:t>make code more self-documenting</w:t>
+      </w:r>
+      <w:r>
+        <w:t>, m</w:t>
+      </w:r>
+      <w:r>
+        <w:t>ostly-recursive m</w:t>
+      </w:r>
+      <w:r>
+        <w:t xml:space="preserve">acros, </w:t>
+      </w:r>
+      <w:r>
+        <w:t>and scoping, which makes labels and aliases local to their lexical scope. Due to a limitation of SPIM (the fact that it’s a MIPS assembly interpreter which can’t load more than one program at a time), MPP statically compiles all Jist programs in</w:t>
+      </w:r>
+      <w:r>
+        <w:t>to the kernel</w:t>
+      </w:r>
+      <w:r>
+        <w:t>, does</w:t>
+      </w:r>
+      <w:r>
+        <w:t xml:space="preserve"> some</w:t>
+      </w:r>
+      <w:r>
+        <w:t xml:space="preserve"> introspection, and generates code that SPIM will understand. User programs can make use of all of these facilities as well. For examples of all of these see std</w:t>
+      </w:r>
+      <w:r>
+        <w:t xml:space="preserve">lib.s (lines 3, 6, 45, and 68) and Appendix C: MPP. </w:t>
+      </w:r>
+    </w:p>
+    <w:p>
+      <w:r>
+        <w:t xml:space="preserve">We have written several programs to demonstrate the capabilities of Jist. The first is “Hunt the Wumpus,” a classic text adventure </w:t>
+      </w:r>
+      <w:r>
+        <w:t xml:space="preserve">game </w:t>
+      </w:r>
+      <w:r>
+        <w:t>which makes heavy use of the standard library. The next is “</w:t>
+      </w:r>
+      <w:r>
+        <w:t>Muckf</w:t>
+      </w:r>
+      <w:r>
+        <w:t>ips,” a Brainf***</w:t>
+      </w:r>
+      <w:r>
+        <w:t xml:space="preserve"> interpreter for MIPS, demonstrating the ease of programming in Jist. “iMuckfips” is an interactive version of the same. “Multitask_demo” demonstrates the multitasking capabilities of Jist</w:t>
+      </w:r>
+      <w:r>
+        <w:t>, as well as user-level heaps</w:t>
       </w:r>
       <w:r>
         <w:t xml:space="preserve">. </w:t>
       </w:r>
     </w:p>
     <w:p>
-      <w:r>
-        <w:t xml:space="preserve">The stack manager is composed of three functions for manipulating the entirety of a program’s stack: save_stack, restore_stack, and zero_stack. Save_stack copies a stack in its entirety onto the heap. Restore_stack copies a stack from the heap back to the stack pointer. Zero_stack zeros out the contents of the stack. </w:t>
-      </w:r>
-      <w:r>
-        <w:t>The stack manager is driven by the interrupt handler.</w:t>
-      </w:r>
-    </w:p>
-    <w:p>
-      <w:r>
-        <w:t xml:space="preserve">The context manager is the Jist scheduler. It implements round-robin </w:t>
-      </w:r>
-      <w:r>
-        <w:t xml:space="preserve">fully </w:t>
-      </w:r>
-      <w:r>
-        <w:t>cooperative multitasking using a circularly linked list</w:t>
-      </w:r>
-      <w:r>
-        <w:t xml:space="preserve">. </w:t>
-      </w:r>
-      <w:r>
-        <w:t>The linked list is stored in a heap from memory manager</w:t>
-      </w:r>
-      <w:r>
-        <w:t xml:space="preserve">. The context manager is driven by the interrupt handler. </w:t>
-      </w:r>
-    </w:p>
-    <w:p>
-      <w:r>
-        <w:t>The standard library is a relatively high-lev</w:t>
-      </w:r>
-      <w:r>
-        <w:t>el I/O library which works by using memory-mapped I/O. It consists of several procedures and several macros. It implements the simple functions println(string_address), print_hex(hex_int) print_int(int), readln, read_char, and print_char(char)</w:t>
-      </w:r>
-      <w:r>
-        <w:t>, atoi(char), printf(format_string,…)</w:t>
-      </w:r>
-      <w:r>
-        <w:t xml:space="preserve">.  More complex, Jist-specific functions, such as print_hcb(hcb_address), print_hcb_item(address), println_hex(string_address, hex_int), </w:t>
-      </w:r>
-      <w:r>
-        <w:t>print</w:t>
-      </w:r>
-      <w:r>
-        <w:t xml:space="preserve">and several others, are also implemented. </w:t>
-      </w:r>
-    </w:p>
-    <w:p>
-      <w:r>
-        <w:t xml:space="preserve">The preprocessor, MPP, was our way of bringing more high-level programming facilities to SPIM. Without it, the memory manager would have been practically impossible to write. MPP supports #includes, register </w:t>
-      </w:r>
-      <w:r>
-        <w:t>aliasing (to make code more self-documenting)</w:t>
-      </w:r>
-      <w:r>
-        <w:t>, m</w:t>
-      </w:r>
-      <w:r>
-        <w:t>ostly-recursive m</w:t>
-      </w:r>
-      <w:r>
-        <w:t xml:space="preserve">acros, </w:t>
-      </w:r>
-      <w:r>
-        <w:t xml:space="preserve">and scoping, which makes labels and aliases local to their lexical scope. Due to a limitation of SPIM (the fact that it’s a MIPS assembly interpreter which can’t load more than one program at a time), MPP statically compiles all Jist programs in, does introspection, and generates code that SPIM will understand. User programs can make use of all of these facilities as well. For examples of all of these see stdlib.s (lines 3, 6, 45, and 68). </w:t>
-      </w:r>
-    </w:p>
-    <w:p>
-      <w:r>
-        <w:t>We have written several programs to demonstrate the capabilities of Jist. The first is “Hunt the Wumpus,” a classic text adventure which makes heavy use of the standard library. The next is “</w:t>
-      </w:r>
-      <w:r>
-        <w:t xml:space="preserve">Muckfips,” a Brainf*ck interpreter for MIPS, demonstrating the ease of programming in Jist. “iMuckfips” is an interactive version of the same. “Multitask_demo” demonstrates the multitasking capabilities of Jist. </w:t>
-      </w:r>
-    </w:p>
-    <w:p>
-      <w:r>
+      <w:pPr>
+        <w:rPr>
+          <w:b/>
+        </w:rPr>
+      </w:pPr>
+      <w:r>
+        <w:rPr>
+          <w:b/>
+        </w:rPr>
         <w:t>Interface</w:t>
       </w:r>
     </w:p>
@@ -371,21 +602,61 @@
       <w:r>
         <w:t xml:space="preserve"> (analogous to a makefile) “init-with:” line; the order of the programs listed above that determines the order in which the programs are loaded into memory.</w:t>
       </w:r>
-    </w:p>
-    <w:p>
-      <w:r>
+      <w:r>
+        <w:t xml:space="preserve"> Please do not </w:t>
+      </w:r>
+      <w:r>
+        <w:t>change the order or number of programs listed in the jistfile, because “eecs314demo.s” assumes their existence.</w:t>
+      </w:r>
+    </w:p>
+    <w:p>
+      <w:pPr>
+        <w:rPr>
+          <w:b/>
+        </w:rPr>
+      </w:pPr>
+      <w:r>
+        <w:rPr>
+          <w:b/>
+        </w:rPr>
         <w:t>Conclusion</w:t>
       </w:r>
     </w:p>
     <w:p>
       <w:r>
-        <w:t>Jist is comprised of 15,000 lines (expanded) of saving and restoring stack frames, demonstrating how much higher-level programming constructs are all but indispen</w:t>
-      </w:r>
-      <w:r>
-        <w:t>sible.</w:t>
-      </w:r>
-      <w:r>
-        <w:t xml:space="preserve"> ***FIXME: A BETTER CONCLUSION***</w:t>
+        <w:t>When we decided to write an OS as our project, none of us really expected it to ever reach this state of completion.</w:t>
+      </w:r>
+      <w:r>
+        <w:t xml:space="preserve"> Along the way, we ran into a few obstacles that looked like they would make our project utterly impossible, but we tackled them one at a time, and the pieces finally came together during the last week before the day of the presentation.</w:t>
+      </w:r>
+      <w:r>
+        <w:t xml:space="preserve"> All group members contributed important pieces to the design and to the code base, and we all understand operating systems </w:t>
+      </w:r>
+      <w:r>
+        <w:rPr>
+          <w:i/>
+        </w:rPr>
+        <w:t>much</w:t>
+      </w:r>
+      <w:r>
+        <w:t xml:space="preserve"> better than we did at the beginning of the semester.</w:t>
+      </w:r>
+    </w:p>
+    <w:p>
+      <w:r>
+        <w:t>The file generated by MPP with all macros expanded is 25,000 lines long without comments or blank lines. 15,000 of those lines are devoted to sa</w:t>
+      </w:r>
+      <w:r>
+        <w:t>ving and restoring stack frames, and still more are devoted to smaller macros that we used repeatedly. These numbers demonstrate the necessity of high-level language features to OS development. Without</w:t>
+      </w:r>
+      <w:r>
+        <w:t xml:space="preserve"> macros, we would have spent a disproportionate amount of time manipulating the stack by hand, and there would probably be dozens of bugs scattered throughout the code base. The preprocessor allowed us to modularize and document our code with relative ease.</w:t>
+      </w:r>
+      <w:r>
+        <w:t xml:space="preserve"> All 25,000 lines of it.</w:t>
+      </w:r>
+      <w:r>
+        <w:t xml:space="preserve"> </w:t>
       </w:r>
     </w:p>
     <w:sectPr>
@@ -542,7 +813,6 @@
   </w:style>
   <w:style w:type="character" w:default="1" w:styleId="DefaultParagraphFont">
     <w:name w:val="Default Paragraph Font"/>
-    <w:semiHidden/>
     <w:unhideWhenUsed/>
   </w:style>
   <w:style w:type="table" w:default="1" w:styleId="TableNormal">

</xml_diff>

<commit_message>
Paper revisions, updated comments to reflect proper authorship
Signed-off-by: Stephen Johnson <srj15@case.edu>
</commit_message>
<xml_diff>
--- a/papers/Jist Report.docx
+++ b/papers/Jist Report.docx
@@ -658,6 +658,1873 @@
       <w:r>
         <w:t xml:space="preserve"> </w:t>
       </w:r>
+    </w:p>
+    <w:p>
+      <w:pPr>
+        <w:rPr>
+          <w:b/>
+        </w:rPr>
+      </w:pPr>
+      <w:r>
+        <w:br w:type="page"/>
+      </w:r>
+      <w:r>
+        <w:rPr>
+          <w:b/>
+        </w:rPr>
+        <w:t>Appendix A: Memory Manager Documentation</w:t>
+      </w:r>
+    </w:p>
+    <w:p>
+      <w:pPr>
+        <w:spacing w:after="0"/>
+        <w:rPr>
+          <w:rFonts w:ascii="Bitstream Vera Sans Mono" w:hAnsi="Bitstream Vera Sans Mono"/>
+          <w:sz w:val="18"/>
+        </w:rPr>
+      </w:pPr>
+      <w:r>
+        <w:rPr>
+          <w:rFonts w:ascii="Bitstream Vera Sans Mono" w:hAnsi="Bitstream Vera Sans Mono"/>
+          <w:sz w:val="18"/>
+        </w:rPr>
+        <w:t>Structure of memory in spim</w:t>
+      </w:r>
+    </w:p>
+    <w:p>
+      <w:pPr>
+        <w:spacing w:after="0"/>
+        <w:rPr>
+          <w:rFonts w:ascii="Bitstream Vera Sans Mono" w:hAnsi="Bitstream Vera Sans Mono"/>
+          <w:sz w:val="18"/>
+        </w:rPr>
+      </w:pPr>
+      <w:r>
+        <w:rPr>
+          <w:rFonts w:ascii="Bitstream Vera Sans Mono" w:hAnsi="Bitstream Vera Sans Mono"/>
+          <w:sz w:val="18"/>
+        </w:rPr>
+        <w:t>-------------------------</w:t>
+      </w:r>
+    </w:p>
+    <w:p>
+      <w:pPr>
+        <w:spacing w:after="0"/>
+        <w:rPr>
+          <w:rFonts w:ascii="Bitstream Vera Sans Mono" w:hAnsi="Bitstream Vera Sans Mono"/>
+          <w:sz w:val="18"/>
+        </w:rPr>
+      </w:pPr>
+      <w:r>
+        <w:rPr>
+          <w:rFonts w:ascii="Bitstream Vera Sans Mono" w:hAnsi="Bitstream Vera Sans Mono"/>
+          <w:sz w:val="18"/>
+        </w:rPr>
+        <w:t>|      Kernel Data      | -&gt; starts at 0x90000000</w:t>
+      </w:r>
+    </w:p>
+    <w:p>
+      <w:pPr>
+        <w:spacing w:after="0"/>
+        <w:rPr>
+          <w:rFonts w:ascii="Bitstream Vera Sans Mono" w:hAnsi="Bitstream Vera Sans Mono"/>
+          <w:sz w:val="18"/>
+        </w:rPr>
+      </w:pPr>
+      <w:r>
+        <w:rPr>
+          <w:rFonts w:ascii="Bitstream Vera Sans Mono" w:hAnsi="Bitstream Vera Sans Mono"/>
+          <w:sz w:val="18"/>
+        </w:rPr>
+        <w:t>-------------------------</w:t>
+      </w:r>
+    </w:p>
+    <w:p>
+      <w:pPr>
+        <w:spacing w:after="0"/>
+        <w:rPr>
+          <w:rFonts w:ascii="Bitstream Vera Sans Mono" w:hAnsi="Bitstream Vera Sans Mono"/>
+          <w:sz w:val="18"/>
+        </w:rPr>
+      </w:pPr>
+      <w:r>
+        <w:rPr>
+          <w:rFonts w:ascii="Bitstream Vera Sans Mono" w:hAnsi="Bitstream Vera Sans Mono"/>
+          <w:sz w:val="18"/>
+        </w:rPr>
+        <w:t>|     Kernel Program    | -&gt; starts at 0x80000000</w:t>
+      </w:r>
+    </w:p>
+    <w:p>
+      <w:pPr>
+        <w:spacing w:after="0"/>
+        <w:rPr>
+          <w:rFonts w:ascii="Bitstream Vera Sans Mono" w:hAnsi="Bitstream Vera Sans Mono"/>
+          <w:sz w:val="18"/>
+        </w:rPr>
+      </w:pPr>
+      <w:r>
+        <w:rPr>
+          <w:rFonts w:ascii="Bitstream Vera Sans Mono" w:hAnsi="Bitstream Vera Sans Mono"/>
+          <w:sz w:val="18"/>
+        </w:rPr>
+        <w:t xml:space="preserve">------------------------- </w:t>
+      </w:r>
+    </w:p>
+    <w:p>
+      <w:pPr>
+        <w:spacing w:after="0"/>
+        <w:rPr>
+          <w:rFonts w:ascii="Bitstream Vera Sans Mono" w:hAnsi="Bitstream Vera Sans Mono"/>
+          <w:sz w:val="18"/>
+        </w:rPr>
+      </w:pPr>
+      <w:r>
+        <w:rPr>
+          <w:rFonts w:ascii="Bitstream Vera Sans Mono" w:hAnsi="Bitstream Vera Sans Mono"/>
+          <w:sz w:val="18"/>
+        </w:rPr>
+        <w:t>|                       | -&gt; starts at 0x7fffffff</w:t>
+      </w:r>
+    </w:p>
+    <w:p>
+      <w:pPr>
+        <w:spacing w:after="0"/>
+        <w:rPr>
+          <w:rFonts w:ascii="Bitstream Vera Sans Mono" w:hAnsi="Bitstream Vera Sans Mono"/>
+          <w:sz w:val="18"/>
+        </w:rPr>
+      </w:pPr>
+      <w:r>
+        <w:rPr>
+          <w:rFonts w:ascii="Bitstream Vera Sans Mono" w:hAnsi="Bitstream Vera Sans Mono"/>
+          <w:sz w:val="18"/>
+        </w:rPr>
+        <w:t>|         Stack         |</w:t>
+      </w:r>
+    </w:p>
+    <w:p>
+      <w:pPr>
+        <w:spacing w:after="0"/>
+        <w:rPr>
+          <w:rFonts w:ascii="Bitstream Vera Sans Mono" w:hAnsi="Bitstream Vera Sans Mono"/>
+          <w:sz w:val="18"/>
+        </w:rPr>
+      </w:pPr>
+      <w:r>
+        <w:rPr>
+          <w:rFonts w:ascii="Bitstream Vera Sans Mono" w:hAnsi="Bitstream Vera Sans Mono"/>
+          <w:sz w:val="18"/>
+        </w:rPr>
+        <w:t>|                       | -&gt; $fp denotes bottom of current stack frame</w:t>
+      </w:r>
+    </w:p>
+    <w:p>
+      <w:pPr>
+        <w:spacing w:after="0"/>
+        <w:rPr>
+          <w:rFonts w:ascii="Bitstream Vera Sans Mono" w:hAnsi="Bitstream Vera Sans Mono"/>
+          <w:sz w:val="18"/>
+        </w:rPr>
+      </w:pPr>
+      <w:r>
+        <w:rPr>
+          <w:rFonts w:ascii="Bitstream Vera Sans Mono" w:hAnsi="Bitstream Vera Sans Mono"/>
+          <w:sz w:val="18"/>
+        </w:rPr>
+        <w:t>------------------------- -&gt; $sp denotes top of stack</w:t>
+      </w:r>
+    </w:p>
+    <w:p>
+      <w:pPr>
+        <w:spacing w:after="0"/>
+        <w:rPr>
+          <w:rFonts w:ascii="Bitstream Vera Sans Mono" w:hAnsi="Bitstream Vera Sans Mono"/>
+          <w:sz w:val="18"/>
+        </w:rPr>
+      </w:pPr>
+      <w:r>
+        <w:rPr>
+          <w:rFonts w:ascii="Bitstream Vera Sans Mono" w:hAnsi="Bitstream Vera Sans Mono"/>
+          <w:sz w:val="18"/>
+        </w:rPr>
+        <w:t>|           |           |</w:t>
+      </w:r>
+    </w:p>
+    <w:p>
+      <w:pPr>
+        <w:spacing w:after="0"/>
+        <w:rPr>
+          <w:rFonts w:ascii="Bitstream Vera Sans Mono" w:hAnsi="Bitstream Vera Sans Mono"/>
+          <w:sz w:val="18"/>
+        </w:rPr>
+      </w:pPr>
+      <w:r>
+        <w:rPr>
+          <w:rFonts w:ascii="Bitstream Vera Sans Mono" w:hAnsi="Bitstream Vera Sans Mono"/>
+          <w:sz w:val="18"/>
+        </w:rPr>
+        <w:t>|          \|/          |</w:t>
+      </w:r>
+    </w:p>
+    <w:p>
+      <w:pPr>
+        <w:spacing w:after="0"/>
+        <w:rPr>
+          <w:rFonts w:ascii="Bitstream Vera Sans Mono" w:hAnsi="Bitstream Vera Sans Mono"/>
+          <w:sz w:val="18"/>
+        </w:rPr>
+      </w:pPr>
+      <w:r>
+        <w:rPr>
+          <w:rFonts w:ascii="Bitstream Vera Sans Mono" w:hAnsi="Bitstream Vera Sans Mono"/>
+          <w:sz w:val="18"/>
+        </w:rPr>
+        <w:t>|                       |</w:t>
+      </w:r>
+    </w:p>
+    <w:p>
+      <w:pPr>
+        <w:spacing w:after="0"/>
+        <w:rPr>
+          <w:rFonts w:ascii="Bitstream Vera Sans Mono" w:hAnsi="Bitstream Vera Sans Mono"/>
+          <w:sz w:val="18"/>
+        </w:rPr>
+      </w:pPr>
+      <w:r>
+        <w:rPr>
+          <w:rFonts w:ascii="Bitstream Vera Sans Mono" w:hAnsi="Bitstream Vera Sans Mono"/>
+          <w:sz w:val="18"/>
+        </w:rPr>
+        <w:t>|                       |</w:t>
+      </w:r>
+    </w:p>
+    <w:p>
+      <w:pPr>
+        <w:spacing w:after="0"/>
+        <w:rPr>
+          <w:rFonts w:ascii="Bitstream Vera Sans Mono" w:hAnsi="Bitstream Vera Sans Mono"/>
+          <w:sz w:val="18"/>
+        </w:rPr>
+      </w:pPr>
+      <w:r>
+        <w:rPr>
+          <w:rFonts w:ascii="Bitstream Vera Sans Mono" w:hAnsi="Bitstream Vera Sans Mono"/>
+          <w:sz w:val="18"/>
+        </w:rPr>
+        <w:t>|       free space      |</w:t>
+      </w:r>
+    </w:p>
+    <w:p>
+      <w:pPr>
+        <w:spacing w:after="0"/>
+        <w:rPr>
+          <w:rFonts w:ascii="Bitstream Vera Sans Mono" w:hAnsi="Bitstream Vera Sans Mono"/>
+          <w:sz w:val="18"/>
+        </w:rPr>
+      </w:pPr>
+      <w:r>
+        <w:rPr>
+          <w:rFonts w:ascii="Bitstream Vera Sans Mono" w:hAnsi="Bitstream Vera Sans Mono"/>
+          <w:sz w:val="18"/>
+        </w:rPr>
+        <w:t>|                       |</w:t>
+      </w:r>
+    </w:p>
+    <w:p>
+      <w:pPr>
+        <w:spacing w:after="0"/>
+        <w:rPr>
+          <w:rFonts w:ascii="Bitstream Vera Sans Mono" w:hAnsi="Bitstream Vera Sans Mono"/>
+          <w:sz w:val="18"/>
+        </w:rPr>
+      </w:pPr>
+      <w:r>
+        <w:rPr>
+          <w:rFonts w:ascii="Bitstream Vera Sans Mono" w:hAnsi="Bitstream Vera Sans Mono"/>
+          <w:sz w:val="18"/>
+        </w:rPr>
+        <w:t>|                       |</w:t>
+      </w:r>
+    </w:p>
+    <w:p>
+      <w:pPr>
+        <w:spacing w:after="0"/>
+        <w:rPr>
+          <w:rFonts w:ascii="Bitstream Vera Sans Mono" w:hAnsi="Bitstream Vera Sans Mono"/>
+          <w:sz w:val="18"/>
+        </w:rPr>
+      </w:pPr>
+      <w:r>
+        <w:rPr>
+          <w:rFonts w:ascii="Bitstream Vera Sans Mono" w:hAnsi="Bitstream Vera Sans Mono"/>
+          <w:sz w:val="18"/>
+        </w:rPr>
+        <w:t>|          /|\          |</w:t>
+      </w:r>
+    </w:p>
+    <w:p>
+      <w:pPr>
+        <w:spacing w:after="0"/>
+        <w:rPr>
+          <w:rFonts w:ascii="Bitstream Vera Sans Mono" w:hAnsi="Bitstream Vera Sans Mono"/>
+          <w:sz w:val="18"/>
+        </w:rPr>
+      </w:pPr>
+      <w:r>
+        <w:rPr>
+          <w:rFonts w:ascii="Bitstream Vera Sans Mono" w:hAnsi="Bitstream Vera Sans Mono"/>
+          <w:sz w:val="18"/>
+        </w:rPr>
+        <w:t>|           |           |</w:t>
+      </w:r>
+    </w:p>
+    <w:p>
+      <w:pPr>
+        <w:spacing w:after="0"/>
+        <w:rPr>
+          <w:rFonts w:ascii="Bitstream Vera Sans Mono" w:hAnsi="Bitstream Vera Sans Mono"/>
+          <w:sz w:val="18"/>
+        </w:rPr>
+      </w:pPr>
+      <w:r>
+        <w:rPr>
+          <w:rFonts w:ascii="Bitstream Vera Sans Mono" w:hAnsi="Bitstream Vera Sans Mono"/>
+          <w:sz w:val="18"/>
+        </w:rPr>
+        <w:t>-------------------------</w:t>
+      </w:r>
+    </w:p>
+    <w:p>
+      <w:pPr>
+        <w:spacing w:after="0"/>
+        <w:rPr>
+          <w:rFonts w:ascii="Bitstream Vera Sans Mono" w:hAnsi="Bitstream Vera Sans Mono"/>
+          <w:sz w:val="18"/>
+        </w:rPr>
+      </w:pPr>
+      <w:r>
+        <w:rPr>
+          <w:rFonts w:ascii="Bitstream Vera Sans Mono" w:hAnsi="Bitstream Vera Sans Mono"/>
+          <w:sz w:val="18"/>
+        </w:rPr>
+        <w:t>|                       |</w:t>
+      </w:r>
+    </w:p>
+    <w:p>
+      <w:pPr>
+        <w:spacing w:after="0"/>
+        <w:rPr>
+          <w:rFonts w:ascii="Bitstream Vera Sans Mono" w:hAnsi="Bitstream Vera Sans Mono"/>
+          <w:sz w:val="18"/>
+        </w:rPr>
+      </w:pPr>
+      <w:r>
+        <w:rPr>
+          <w:rFonts w:ascii="Bitstream Vera Sans Mono" w:hAnsi="Bitstream Vera Sans Mono"/>
+          <w:sz w:val="18"/>
+        </w:rPr>
+        <w:t>|         Heap          |</w:t>
+      </w:r>
+    </w:p>
+    <w:p>
+      <w:pPr>
+        <w:spacing w:after="0"/>
+        <w:rPr>
+          <w:rFonts w:ascii="Bitstream Vera Sans Mono" w:hAnsi="Bitstream Vera Sans Mono"/>
+          <w:sz w:val="18"/>
+        </w:rPr>
+      </w:pPr>
+      <w:r>
+        <w:rPr>
+          <w:rFonts w:ascii="Bitstream Vera Sans Mono" w:hAnsi="Bitstream Vera Sans Mono"/>
+          <w:sz w:val="18"/>
+        </w:rPr>
+        <w:t>|                       |</w:t>
+      </w:r>
+    </w:p>
+    <w:p>
+      <w:pPr>
+        <w:spacing w:after="0"/>
+        <w:rPr>
+          <w:rFonts w:ascii="Bitstream Vera Sans Mono" w:hAnsi="Bitstream Vera Sans Mono"/>
+          <w:sz w:val="18"/>
+        </w:rPr>
+      </w:pPr>
+      <w:r>
+        <w:rPr>
+          <w:rFonts w:ascii="Bitstream Vera Sans Mono" w:hAnsi="Bitstream Vera Sans Mono"/>
+          <w:sz w:val="18"/>
+        </w:rPr>
+        <w:t>------------------------- -&gt; sbrk syscall allocates memory in the heap</w:t>
+      </w:r>
+    </w:p>
+    <w:p>
+      <w:pPr>
+        <w:spacing w:after="0"/>
+        <w:rPr>
+          <w:rFonts w:ascii="Bitstream Vera Sans Mono" w:hAnsi="Bitstream Vera Sans Mono"/>
+          <w:sz w:val="18"/>
+        </w:rPr>
+      </w:pPr>
+      <w:r>
+        <w:rPr>
+          <w:rFonts w:ascii="Bitstream Vera Sans Mono" w:hAnsi="Bitstream Vera Sans Mono"/>
+          <w:sz w:val="18"/>
+        </w:rPr>
+        <w:t>|        Static         |</w:t>
+      </w:r>
+    </w:p>
+    <w:p>
+      <w:pPr>
+        <w:spacing w:after="0"/>
+        <w:rPr>
+          <w:rFonts w:ascii="Bitstream Vera Sans Mono" w:hAnsi="Bitstream Vera Sans Mono"/>
+          <w:sz w:val="18"/>
+        </w:rPr>
+      </w:pPr>
+      <w:r>
+        <w:rPr>
+          <w:rFonts w:ascii="Bitstream Vera Sans Mono" w:hAnsi="Bitstream Vera Sans Mono"/>
+          <w:sz w:val="18"/>
+        </w:rPr>
+        <w:t>------------------------- -&gt; $gp</w:t>
+      </w:r>
+    </w:p>
+    <w:p>
+      <w:pPr>
+        <w:spacing w:after="0"/>
+        <w:rPr>
+          <w:rFonts w:ascii="Bitstream Vera Sans Mono" w:hAnsi="Bitstream Vera Sans Mono"/>
+          <w:sz w:val="18"/>
+        </w:rPr>
+      </w:pPr>
+      <w:r>
+        <w:rPr>
+          <w:rFonts w:ascii="Bitstream Vera Sans Mono" w:hAnsi="Bitstream Vera Sans Mono"/>
+          <w:sz w:val="18"/>
+        </w:rPr>
+        <w:t>|       User Data       | -&gt; starts at 0x10000000</w:t>
+      </w:r>
+    </w:p>
+    <w:p>
+      <w:pPr>
+        <w:spacing w:after="0"/>
+        <w:rPr>
+          <w:rFonts w:ascii="Bitstream Vera Sans Mono" w:hAnsi="Bitstream Vera Sans Mono"/>
+          <w:sz w:val="18"/>
+        </w:rPr>
+      </w:pPr>
+      <w:r>
+        <w:rPr>
+          <w:rFonts w:ascii="Bitstream Vera Sans Mono" w:hAnsi="Bitstream Vera Sans Mono"/>
+          <w:sz w:val="18"/>
+        </w:rPr>
+        <w:t>-------------------------</w:t>
+      </w:r>
+    </w:p>
+    <w:p>
+      <w:pPr>
+        <w:spacing w:after="0"/>
+        <w:rPr>
+          <w:rFonts w:ascii="Bitstream Vera Sans Mono" w:hAnsi="Bitstream Vera Sans Mono"/>
+          <w:sz w:val="18"/>
+        </w:rPr>
+      </w:pPr>
+      <w:r>
+        <w:rPr>
+          <w:rFonts w:ascii="Bitstream Vera Sans Mono" w:hAnsi="Bitstream Vera Sans Mono"/>
+          <w:sz w:val="18"/>
+        </w:rPr>
+        <w:t>|      User Program     | -&gt; starts at 0x40000000</w:t>
+      </w:r>
+    </w:p>
+    <w:p>
+      <w:pPr>
+        <w:spacing w:after="0"/>
+        <w:rPr>
+          <w:rFonts w:ascii="Bitstream Vera Sans Mono" w:hAnsi="Bitstream Vera Sans Mono"/>
+          <w:sz w:val="18"/>
+        </w:rPr>
+      </w:pPr>
+      <w:r>
+        <w:rPr>
+          <w:rFonts w:ascii="Bitstream Vera Sans Mono" w:hAnsi="Bitstream Vera Sans Mono"/>
+          <w:sz w:val="18"/>
+        </w:rPr>
+        <w:t>-------------------------</w:t>
+      </w:r>
+    </w:p>
+    <w:p>
+      <w:pPr>
+        <w:spacing w:after="0"/>
+        <w:rPr>
+          <w:rFonts w:ascii="Bitstream Vera Sans Mono" w:hAnsi="Bitstream Vera Sans Mono"/>
+          <w:sz w:val="18"/>
+        </w:rPr>
+      </w:pPr>
+      <w:r>
+        <w:rPr>
+          <w:rFonts w:ascii="Bitstream Vera Sans Mono" w:hAnsi="Bitstream Vera Sans Mono"/>
+          <w:sz w:val="18"/>
+        </w:rPr>
+        <w:t>|       Reserved        | -&gt; starts at 0x00000000</w:t>
+      </w:r>
+    </w:p>
+    <w:p>
+      <w:pPr>
+        <w:spacing w:after="0"/>
+        <w:rPr>
+          <w:rFonts w:ascii="Bitstream Vera Sans Mono" w:hAnsi="Bitstream Vera Sans Mono"/>
+          <w:sz w:val="18"/>
+        </w:rPr>
+      </w:pPr>
+      <w:r>
+        <w:rPr>
+          <w:rFonts w:ascii="Bitstream Vera Sans Mono" w:hAnsi="Bitstream Vera Sans Mono"/>
+          <w:sz w:val="18"/>
+        </w:rPr>
+        <w:t>-------------------------</w:t>
+      </w:r>
+    </w:p>
+    <w:p>
+      <w:pPr>
+        <w:spacing w:after="0"/>
+        <w:rPr>
+          <w:rFonts w:ascii="Bitstream Vera Sans Mono" w:hAnsi="Bitstream Vera Sans Mono"/>
+          <w:sz w:val="18"/>
+        </w:rPr>
+      </w:pPr>
+    </w:p>
+    <w:p>
+      <w:pPr>
+        <w:spacing w:after="0"/>
+        <w:rPr>
+          <w:rFonts w:ascii="Bitstream Vera Sans Mono" w:hAnsi="Bitstream Vera Sans Mono"/>
+          <w:sz w:val="18"/>
+        </w:rPr>
+      </w:pPr>
+      <w:r>
+        <w:rPr>
+          <w:rFonts w:ascii="Bitstream Vera Sans Mono" w:hAnsi="Bitstream Vera Sans Mono"/>
+          <w:sz w:val="18"/>
+        </w:rPr>
+        <w:t>HOW THE MEMORY ALLOCATOR WILL WORK</w:t>
+      </w:r>
+    </w:p>
+    <w:p>
+      <w:pPr>
+        <w:spacing w:after="0"/>
+        <w:rPr>
+          <w:rFonts w:ascii="Bitstream Vera Sans Mono" w:hAnsi="Bitstream Vera Sans Mono"/>
+          <w:sz w:val="18"/>
+        </w:rPr>
+      </w:pPr>
+      <w:r>
+        <w:rPr>
+          <w:rFonts w:ascii="Bitstream Vera Sans Mono" w:hAnsi="Bitstream Vera Sans Mono"/>
+          <w:sz w:val="18"/>
+        </w:rPr>
+        <w:t>T</w:t>
+      </w:r>
+      <w:r>
+        <w:rPr>
+          <w:rFonts w:ascii="Bitstream Vera Sans Mono" w:hAnsi="Bitstream Vera Sans Mono"/>
+          <w:sz w:val="18"/>
+        </w:rPr>
+        <w:t>he memory allocator will be a way to manage the memory in the heap</w:t>
+      </w:r>
+      <w:r>
+        <w:rPr>
+          <w:rFonts w:ascii="Bitstream Vera Sans Mono" w:hAnsi="Bitstream Vera Sans Mono"/>
+          <w:sz w:val="18"/>
+        </w:rPr>
+        <w:t>. W</w:t>
+      </w:r>
+      <w:r>
+        <w:rPr>
+          <w:rFonts w:ascii="Bitstream Vera Sans Mono" w:hAnsi="Bitstream Vera Sans Mono"/>
+          <w:sz w:val="18"/>
+        </w:rPr>
+        <w:t>hile the sbrk syscall</w:t>
+      </w:r>
+      <w:r>
+        <w:rPr>
+          <w:rFonts w:ascii="Bitstream Vera Sans Mono" w:hAnsi="Bitstream Vera Sans Mono"/>
+          <w:sz w:val="18"/>
+        </w:rPr>
+        <w:t xml:space="preserve"> </w:t>
+      </w:r>
+      <w:r>
+        <w:rPr>
+          <w:rFonts w:ascii="Bitstream Vera Sans Mono" w:hAnsi="Bitstream Vera Sans Mono"/>
+          <w:sz w:val="18"/>
+        </w:rPr>
+        <w:t>allocates memory in the heap</w:t>
+      </w:r>
+      <w:r>
+        <w:rPr>
+          <w:rFonts w:ascii="Bitstream Vera Sans Mono" w:hAnsi="Bitstream Vera Sans Mono"/>
+          <w:sz w:val="18"/>
+        </w:rPr>
+        <w:t>,</w:t>
+      </w:r>
+      <w:r>
+        <w:rPr>
+          <w:rFonts w:ascii="Bitstream Vera Sans Mono" w:hAnsi="Bitstream Vera Sans Mono"/>
+          <w:sz w:val="18"/>
+        </w:rPr>
+        <w:t xml:space="preserve"> it cannot free memory. Thus the operating system needs a way</w:t>
+      </w:r>
+      <w:r>
+        <w:rPr>
+          <w:rFonts w:ascii="Bitstream Vera Sans Mono" w:hAnsi="Bitstream Vera Sans Mono"/>
+          <w:sz w:val="18"/>
+        </w:rPr>
+        <w:t xml:space="preserve"> </w:t>
+      </w:r>
+      <w:r>
+        <w:rPr>
+          <w:rFonts w:ascii="Bitstream Vera Sans Mono" w:hAnsi="Bitstream Vera Sans Mono"/>
+          <w:sz w:val="18"/>
+        </w:rPr>
+        <w:t>to free and compact the heap when blocks of memory are released by either the OS or</w:t>
+      </w:r>
+      <w:r>
+        <w:rPr>
+          <w:rFonts w:ascii="Bitstream Vera Sans Mono" w:hAnsi="Bitstream Vera Sans Mono"/>
+          <w:sz w:val="18"/>
+        </w:rPr>
+        <w:t xml:space="preserve"> </w:t>
+      </w:r>
+      <w:r>
+        <w:rPr>
+          <w:rFonts w:ascii="Bitstream Vera Sans Mono" w:hAnsi="Bitstream Vera Sans Mono"/>
+          <w:sz w:val="18"/>
+        </w:rPr>
+        <w:t>a user program.</w:t>
+      </w:r>
+    </w:p>
+    <w:p>
+      <w:pPr>
+        <w:spacing w:after="0"/>
+        <w:rPr>
+          <w:rFonts w:ascii="Bitstream Vera Sans Mono" w:hAnsi="Bitstream Vera Sans Mono"/>
+          <w:sz w:val="18"/>
+        </w:rPr>
+      </w:pPr>
+    </w:p>
+    <w:p>
+      <w:pPr>
+        <w:spacing w:after="0"/>
+        <w:rPr>
+          <w:rFonts w:ascii="Bitstream Vera Sans Mono" w:hAnsi="Bitstream Vera Sans Mono"/>
+          <w:sz w:val="18"/>
+        </w:rPr>
+      </w:pPr>
+      <w:r>
+        <w:rPr>
+          <w:rFonts w:ascii="Bitstream Vera Sans Mono" w:hAnsi="Bitstream Vera Sans Mono"/>
+          <w:sz w:val="18"/>
+        </w:rPr>
+        <w:t xml:space="preserve">A program will request memory </w:t>
+      </w:r>
+      <w:r>
+        <w:rPr>
+          <w:rFonts w:ascii="Bitstream Vera Sans Mono" w:hAnsi="Bitstream Vera Sans Mono"/>
+          <w:sz w:val="18"/>
+        </w:rPr>
+        <w:t>by asks for x number of words. T</w:t>
+      </w:r>
+      <w:r>
+        <w:rPr>
+          <w:rFonts w:ascii="Bitstream Vera Sans Mono" w:hAnsi="Bitstream Vera Sans Mono"/>
+          <w:sz w:val="18"/>
+        </w:rPr>
+        <w:t>he programs will not be able to</w:t>
+      </w:r>
+      <w:r>
+        <w:rPr>
+          <w:rFonts w:ascii="Bitstream Vera Sans Mono" w:hAnsi="Bitstream Vera Sans Mono"/>
+          <w:sz w:val="18"/>
+        </w:rPr>
+        <w:t xml:space="preserve"> </w:t>
+      </w:r>
+      <w:r>
+        <w:rPr>
+          <w:rFonts w:ascii="Bitstream Vera Sans Mono" w:hAnsi="Bitstream Vera Sans Mono"/>
+          <w:sz w:val="18"/>
+        </w:rPr>
+        <w:t xml:space="preserve">request by number of bytes. The user programs will not get back the address of the memory </w:t>
+      </w:r>
+      <w:r>
+        <w:rPr>
+          <w:rFonts w:ascii="Bitstream Vera Sans Mono" w:hAnsi="Bitstream Vera Sans Mono"/>
+          <w:sz w:val="18"/>
+        </w:rPr>
+        <w:t>–</w:t>
+      </w:r>
+      <w:r>
+        <w:rPr>
+          <w:rFonts w:ascii="Bitstream Vera Sans Mono" w:hAnsi="Bitstream Vera Sans Mono"/>
+          <w:sz w:val="18"/>
+        </w:rPr>
+        <w:t xml:space="preserve"> instead</w:t>
+      </w:r>
+      <w:r>
+        <w:rPr>
+          <w:rFonts w:ascii="Bitstream Vera Sans Mono" w:hAnsi="Bitstream Vera Sans Mono"/>
+          <w:sz w:val="18"/>
+        </w:rPr>
+        <w:t>,</w:t>
+      </w:r>
+    </w:p>
+    <w:p>
+      <w:pPr>
+        <w:spacing w:after="0"/>
+        <w:rPr>
+          <w:rFonts w:ascii="Bitstream Vera Sans Mono" w:hAnsi="Bitstream Vera Sans Mono"/>
+          <w:sz w:val="18"/>
+        </w:rPr>
+      </w:pPr>
+      <w:r>
+        <w:rPr>
+          <w:rFonts w:ascii="Bitstream Vera Sans Mono" w:hAnsi="Bitstream Vera Sans Mono"/>
+          <w:sz w:val="18"/>
+        </w:rPr>
+        <w:t>they will get back a unique identifier for their memory. When they want a word from their memory,</w:t>
+      </w:r>
+      <w:r>
+        <w:rPr>
+          <w:rFonts w:ascii="Bitstream Vera Sans Mono" w:hAnsi="Bitstream Vera Sans Mono"/>
+          <w:sz w:val="18"/>
+        </w:rPr>
+        <w:t xml:space="preserve"> </w:t>
+      </w:r>
+      <w:r>
+        <w:rPr>
+          <w:rFonts w:ascii="Bitstream Vera Sans Mono" w:hAnsi="Bitstream Vera Sans Mono"/>
+          <w:sz w:val="18"/>
+        </w:rPr>
+        <w:t>the programs will use a global macro that will be part of this library. ie they will pass the macro their memory id and the word they want (ie 0, 1, 2, 3 ... n) and the system will return the</w:t>
+      </w:r>
+      <w:r>
+        <w:rPr>
+          <w:rFonts w:ascii="Bitstream Vera Sans Mono" w:hAnsi="Bitstream Vera Sans Mono"/>
+          <w:sz w:val="18"/>
+        </w:rPr>
+        <w:t xml:space="preserve"> </w:t>
+      </w:r>
+      <w:r>
+        <w:rPr>
+          <w:rFonts w:ascii="Bitstream Vera Sans Mono" w:hAnsi="Bitstream Vera Sans Mono"/>
+          <w:sz w:val="18"/>
+        </w:rPr>
+        <w:t>value of the word in from their memory block.</w:t>
+      </w:r>
+    </w:p>
+    <w:p>
+      <w:pPr>
+        <w:spacing w:after="0"/>
+        <w:rPr>
+          <w:rFonts w:ascii="Bitstream Vera Sans Mono" w:hAnsi="Bitstream Vera Sans Mono"/>
+          <w:sz w:val="18"/>
+        </w:rPr>
+      </w:pPr>
+    </w:p>
+    <w:p>
+      <w:pPr>
+        <w:spacing w:after="0"/>
+        <w:rPr>
+          <w:rFonts w:ascii="Bitstream Vera Sans Mono" w:hAnsi="Bitstream Vera Sans Mono"/>
+          <w:sz w:val="18"/>
+        </w:rPr>
+      </w:pPr>
+      <w:r>
+        <w:rPr>
+          <w:rFonts w:ascii="Bitstream Vera Sans Mono" w:hAnsi="Bitstream Vera Sans Mono"/>
+          <w:sz w:val="18"/>
+        </w:rPr>
+        <w:t xml:space="preserve">The memory manager will allow users to free memory when they are done with it. When a piece of memory is free the heap will be compacted by the memory manager so that </w:t>
+      </w:r>
+      <w:r>
+        <w:rPr>
+          <w:rFonts w:ascii="Bitstream Vera Sans Mono" w:hAnsi="Bitstream Vera Sans Mono"/>
+          <w:sz w:val="18"/>
+        </w:rPr>
+        <w:t>there</w:t>
+      </w:r>
+      <w:r>
+        <w:rPr>
+          <w:rFonts w:ascii="Bitstream Vera Sans Mono" w:hAnsi="Bitstream Vera Sans Mono"/>
+          <w:sz w:val="18"/>
+        </w:rPr>
+        <w:t xml:space="preserve"> will be no empty space. This is the reason that the user will never be given the address of their memory. The address will not remain constant so the users cannot have them.</w:t>
+      </w:r>
+    </w:p>
+    <w:p>
+      <w:pPr>
+        <w:spacing w:after="0"/>
+        <w:rPr>
+          <w:rFonts w:ascii="Bitstream Vera Sans Mono" w:hAnsi="Bitstream Vera Sans Mono"/>
+          <w:sz w:val="18"/>
+        </w:rPr>
+      </w:pPr>
+    </w:p>
+    <w:p>
+      <w:pPr>
+        <w:spacing w:after="0"/>
+        <w:rPr>
+          <w:rFonts w:ascii="Bitstream Vera Sans Mono" w:hAnsi="Bitstream Vera Sans Mono"/>
+          <w:sz w:val="18"/>
+        </w:rPr>
+      </w:pPr>
+      <w:r>
+        <w:rPr>
+          <w:rFonts w:ascii="Bitstream Vera Sans Mono" w:hAnsi="Bitstream Vera Sans Mono"/>
+          <w:sz w:val="18"/>
+        </w:rPr>
+        <w:t>At the very top of the heap will be a control struct</w:t>
+      </w:r>
+      <w:r>
+        <w:rPr>
+          <w:rFonts w:ascii="Bitstream Vera Sans Mono" w:hAnsi="Bitstream Vera Sans Mono"/>
+          <w:sz w:val="18"/>
+        </w:rPr>
+        <w:t>ure. In essence it will be an asc</w:t>
+      </w:r>
+      <w:r>
+        <w:rPr>
+          <w:rFonts w:ascii="Bitstream Vera Sans Mono" w:hAnsi="Bitstream Vera Sans Mono"/>
+          <w:sz w:val="18"/>
+        </w:rPr>
+        <w:t>ending sorted</w:t>
+      </w:r>
+      <w:r>
+        <w:rPr>
+          <w:rFonts w:ascii="Bitstream Vera Sans Mono" w:hAnsi="Bitstream Vera Sans Mono"/>
+          <w:sz w:val="18"/>
+        </w:rPr>
+        <w:t xml:space="preserve"> </w:t>
+      </w:r>
+      <w:r>
+        <w:rPr>
+          <w:rFonts w:ascii="Bitstream Vera Sans Mono" w:hAnsi="Bitstream Vera Sans Mono"/>
+          <w:sz w:val="18"/>
+        </w:rPr>
+        <w:t>list of memory blocks in use sorted by the memory id number. It will look like this.</w:t>
+      </w:r>
+    </w:p>
+    <w:p>
+      <w:pPr>
+        <w:spacing w:after="0"/>
+        <w:rPr>
+          <w:rFonts w:ascii="Bitstream Vera Sans Mono" w:hAnsi="Bitstream Vera Sans Mono"/>
+          <w:sz w:val="18"/>
+        </w:rPr>
+      </w:pPr>
+    </w:p>
+    <w:p>
+      <w:pPr>
+        <w:spacing w:after="0"/>
+        <w:rPr>
+          <w:rFonts w:ascii="Bitstream Vera Sans Mono" w:hAnsi="Bitstream Vera Sans Mono"/>
+          <w:sz w:val="18"/>
+        </w:rPr>
+      </w:pPr>
+      <w:r>
+        <w:rPr>
+          <w:rFonts w:ascii="Bitstream Vera Sans Mono" w:hAnsi="Bitstream Vera Sans Mono"/>
+          <w:sz w:val="18"/>
+        </w:rPr>
+        <w:t>Structure of Heap Control Block(HCB)</w:t>
+      </w:r>
+    </w:p>
+    <w:p>
+      <w:pPr>
+        <w:spacing w:after="0"/>
+        <w:rPr>
+          <w:rFonts w:ascii="Bitstream Vera Sans Mono" w:hAnsi="Bitstream Vera Sans Mono"/>
+          <w:sz w:val="18"/>
+        </w:rPr>
+      </w:pPr>
+      <w:r>
+        <w:rPr>
+          <w:rFonts w:ascii="Bitstream Vera Sans Mono" w:hAnsi="Bitstream Vera Sans Mono"/>
+          <w:sz w:val="18"/>
+        </w:rPr>
+        <w:t>-------------------------------------</w:t>
+      </w:r>
+    </w:p>
+    <w:p>
+      <w:pPr>
+        <w:spacing w:after="0"/>
+        <w:rPr>
+          <w:rFonts w:ascii="Bitstream Vera Sans Mono" w:hAnsi="Bitstream Vera Sans Mono"/>
+          <w:sz w:val="18"/>
+        </w:rPr>
+      </w:pPr>
+      <w:r>
+        <w:rPr>
+          <w:rFonts w:ascii="Bitstream Vera Sans Mono" w:hAnsi="Bitstream Vera Sans Mono"/>
+          <w:sz w:val="18"/>
+        </w:rPr>
+        <w:t>| The Sorted List Inside the Block  |</w:t>
+      </w:r>
+    </w:p>
+    <w:p>
+      <w:pPr>
+        <w:spacing w:after="0"/>
+        <w:rPr>
+          <w:rFonts w:ascii="Bitstream Vera Sans Mono" w:hAnsi="Bitstream Vera Sans Mono"/>
+          <w:sz w:val="18"/>
+        </w:rPr>
+      </w:pPr>
+      <w:r>
+        <w:rPr>
+          <w:rFonts w:ascii="Bitstream Vera Sans Mono" w:hAnsi="Bitstream Vera Sans Mono"/>
+          <w:sz w:val="18"/>
+        </w:rPr>
+        <w:t>| --------------------------------- |</w:t>
+      </w:r>
+    </w:p>
+    <w:p>
+      <w:pPr>
+        <w:spacing w:after="0"/>
+        <w:rPr>
+          <w:rFonts w:ascii="Bitstream Vera Sans Mono" w:hAnsi="Bitstream Vera Sans Mono"/>
+          <w:sz w:val="18"/>
+        </w:rPr>
+      </w:pPr>
+      <w:r>
+        <w:rPr>
+          <w:rFonts w:ascii="Bitstream Vera Sans Mono" w:hAnsi="Bitstream Vera Sans Mono"/>
+          <w:sz w:val="18"/>
+        </w:rPr>
+        <w:t>| | Size in Words of the Block    | |</w:t>
+      </w:r>
+    </w:p>
+    <w:p>
+      <w:pPr>
+        <w:spacing w:after="0"/>
+        <w:rPr>
+          <w:rFonts w:ascii="Bitstream Vera Sans Mono" w:hAnsi="Bitstream Vera Sans Mono"/>
+          <w:sz w:val="18"/>
+        </w:rPr>
+      </w:pPr>
+      <w:r>
+        <w:rPr>
+          <w:rFonts w:ascii="Bitstream Vera Sans Mono" w:hAnsi="Bitstream Vera Sans Mono"/>
+          <w:sz w:val="18"/>
+        </w:rPr>
+        <w:t>| | Address of the Memory Block   | |</w:t>
+      </w:r>
+    </w:p>
+    <w:p>
+      <w:pPr>
+        <w:spacing w:after="0"/>
+        <w:rPr>
+          <w:rFonts w:ascii="Bitstream Vera Sans Mono" w:hAnsi="Bitstream Vera Sans Mono"/>
+          <w:sz w:val="18"/>
+        </w:rPr>
+      </w:pPr>
+      <w:r>
+        <w:rPr>
+          <w:rFonts w:ascii="Bitstream Vera Sans Mono" w:hAnsi="Bitstream Vera Sans Mono"/>
+          <w:sz w:val="18"/>
+        </w:rPr>
+        <w:t>| | Memory id N                   | |</w:t>
+      </w:r>
+    </w:p>
+    <w:p>
+      <w:pPr>
+        <w:spacing w:after="0"/>
+        <w:rPr>
+          <w:rFonts w:ascii="Bitstream Vera Sans Mono" w:hAnsi="Bitstream Vera Sans Mono"/>
+          <w:sz w:val="18"/>
+        </w:rPr>
+      </w:pPr>
+      <w:r>
+        <w:rPr>
+          <w:rFonts w:ascii="Bitstream Vera Sans Mono" w:hAnsi="Bitstream Vera Sans Mono"/>
+          <w:sz w:val="18"/>
+        </w:rPr>
+        <w:t>| --------------------------------- |</w:t>
+      </w:r>
+    </w:p>
+    <w:p>
+      <w:pPr>
+        <w:spacing w:after="0"/>
+        <w:rPr>
+          <w:rFonts w:ascii="Bitstream Vera Sans Mono" w:hAnsi="Bitstream Vera Sans Mono"/>
+          <w:sz w:val="18"/>
+        </w:rPr>
+      </w:pPr>
+      <w:r>
+        <w:rPr>
+          <w:rFonts w:ascii="Bitstream Vera Sans Mono" w:hAnsi="Bitstream Vera Sans Mono"/>
+          <w:sz w:val="18"/>
+        </w:rPr>
+        <w:t>| --------------------------------- |</w:t>
+      </w:r>
+    </w:p>
+    <w:p>
+      <w:pPr>
+        <w:spacing w:after="0"/>
+        <w:rPr>
+          <w:rFonts w:ascii="Bitstream Vera Sans Mono" w:hAnsi="Bitstream Vera Sans Mono"/>
+          <w:sz w:val="18"/>
+        </w:rPr>
+      </w:pPr>
+      <w:r>
+        <w:rPr>
+          <w:rFonts w:ascii="Bitstream Vera Sans Mono" w:hAnsi="Bitstream Vera Sans Mono"/>
+          <w:sz w:val="18"/>
+        </w:rPr>
+        <w:t>| |                               | |</w:t>
+      </w:r>
+    </w:p>
+    <w:p>
+      <w:pPr>
+        <w:spacing w:after="0"/>
+        <w:rPr>
+          <w:rFonts w:ascii="Bitstream Vera Sans Mono" w:hAnsi="Bitstream Vera Sans Mono"/>
+          <w:sz w:val="18"/>
+        </w:rPr>
+      </w:pPr>
+      <w:r>
+        <w:rPr>
+          <w:rFonts w:ascii="Bitstream Vera Sans Mono" w:hAnsi="Bitstream Vera Sans Mono"/>
+          <w:sz w:val="18"/>
+        </w:rPr>
+        <w:t>| |             ...               | |</w:t>
+      </w:r>
+    </w:p>
+    <w:p>
+      <w:pPr>
+        <w:spacing w:after="0"/>
+        <w:rPr>
+          <w:rFonts w:ascii="Bitstream Vera Sans Mono" w:hAnsi="Bitstream Vera Sans Mono"/>
+          <w:sz w:val="18"/>
+        </w:rPr>
+      </w:pPr>
+      <w:r>
+        <w:rPr>
+          <w:rFonts w:ascii="Bitstream Vera Sans Mono" w:hAnsi="Bitstream Vera Sans Mono"/>
+          <w:sz w:val="18"/>
+        </w:rPr>
+        <w:t>| |                               | |</w:t>
+      </w:r>
+    </w:p>
+    <w:p>
+      <w:pPr>
+        <w:spacing w:after="0"/>
+        <w:rPr>
+          <w:rFonts w:ascii="Bitstream Vera Sans Mono" w:hAnsi="Bitstream Vera Sans Mono"/>
+          <w:sz w:val="18"/>
+        </w:rPr>
+      </w:pPr>
+      <w:r>
+        <w:rPr>
+          <w:rFonts w:ascii="Bitstream Vera Sans Mono" w:hAnsi="Bitstream Vera Sans Mono"/>
+          <w:sz w:val="18"/>
+        </w:rPr>
+        <w:t>| --------------------------------- |</w:t>
+      </w:r>
+    </w:p>
+    <w:p>
+      <w:pPr>
+        <w:spacing w:after="0"/>
+        <w:rPr>
+          <w:rFonts w:ascii="Bitstream Vera Sans Mono" w:hAnsi="Bitstream Vera Sans Mono"/>
+          <w:sz w:val="18"/>
+        </w:rPr>
+      </w:pPr>
+      <w:r>
+        <w:rPr>
+          <w:rFonts w:ascii="Bitstream Vera Sans Mono" w:hAnsi="Bitstream Vera Sans Mono"/>
+          <w:sz w:val="18"/>
+        </w:rPr>
+        <w:t>| --------------------------------- |</w:t>
+      </w:r>
+    </w:p>
+    <w:p>
+      <w:pPr>
+        <w:spacing w:after="0"/>
+        <w:rPr>
+          <w:rFonts w:ascii="Bitstream Vera Sans Mono" w:hAnsi="Bitstream Vera Sans Mono"/>
+          <w:sz w:val="18"/>
+        </w:rPr>
+      </w:pPr>
+      <w:r>
+        <w:rPr>
+          <w:rFonts w:ascii="Bitstream Vera Sans Mono" w:hAnsi="Bitstream Vera Sans Mono"/>
+          <w:sz w:val="18"/>
+        </w:rPr>
+        <w:t>| | Size in Words of the Block    | |</w:t>
+      </w:r>
+    </w:p>
+    <w:p>
+      <w:pPr>
+        <w:spacing w:after="0"/>
+        <w:rPr>
+          <w:rFonts w:ascii="Bitstream Vera Sans Mono" w:hAnsi="Bitstream Vera Sans Mono"/>
+          <w:sz w:val="18"/>
+        </w:rPr>
+      </w:pPr>
+      <w:r>
+        <w:rPr>
+          <w:rFonts w:ascii="Bitstream Vera Sans Mono" w:hAnsi="Bitstream Vera Sans Mono"/>
+          <w:sz w:val="18"/>
+        </w:rPr>
+        <w:t>| | Address of the Memory Block   | |</w:t>
+      </w:r>
+    </w:p>
+    <w:p>
+      <w:pPr>
+        <w:spacing w:after="0"/>
+        <w:rPr>
+          <w:rFonts w:ascii="Bitstream Vera Sans Mono" w:hAnsi="Bitstream Vera Sans Mono"/>
+          <w:sz w:val="18"/>
+        </w:rPr>
+      </w:pPr>
+      <w:r>
+        <w:rPr>
+          <w:rFonts w:ascii="Bitstream Vera Sans Mono" w:hAnsi="Bitstream Vera Sans Mono"/>
+          <w:sz w:val="18"/>
+        </w:rPr>
+        <w:t>| | Memory id 0                   | |</w:t>
+      </w:r>
+    </w:p>
+    <w:p>
+      <w:pPr>
+        <w:spacing w:after="0"/>
+        <w:rPr>
+          <w:rFonts w:ascii="Bitstream Vera Sans Mono" w:hAnsi="Bitstream Vera Sans Mono"/>
+          <w:sz w:val="18"/>
+        </w:rPr>
+      </w:pPr>
+      <w:r>
+        <w:rPr>
+          <w:rFonts w:ascii="Bitstream Vera Sans Mono" w:hAnsi="Bitstream Vera Sans Mono"/>
+          <w:sz w:val="18"/>
+        </w:rPr>
+        <w:t>| --------------------------------- |</w:t>
+      </w:r>
+    </w:p>
+    <w:p>
+      <w:pPr>
+        <w:spacing w:after="0"/>
+        <w:rPr>
+          <w:rFonts w:ascii="Bitstream Vera Sans Mono" w:hAnsi="Bitstream Vera Sans Mono"/>
+          <w:sz w:val="18"/>
+        </w:rPr>
+      </w:pPr>
+      <w:r>
+        <w:rPr>
+          <w:rFonts w:ascii="Bitstream Vera Sans Mono" w:hAnsi="Bitstream Vera Sans Mono"/>
+          <w:sz w:val="18"/>
+        </w:rPr>
+        <w:t>-------------------------------------</w:t>
+      </w:r>
+    </w:p>
+    <w:p>
+      <w:pPr>
+        <w:spacing w:after="0"/>
+        <w:rPr>
+          <w:rFonts w:ascii="Bitstream Vera Sans Mono" w:hAnsi="Bitstream Vera Sans Mono"/>
+          <w:sz w:val="18"/>
+        </w:rPr>
+      </w:pPr>
+      <w:r>
+        <w:rPr>
+          <w:rFonts w:ascii="Bitstream Vera Sans Mono" w:hAnsi="Bitstream Vera Sans Mono"/>
+          <w:sz w:val="18"/>
+        </w:rPr>
+        <w:t>| Length of List                    | -&gt; the length of the sorted list</w:t>
+      </w:r>
+    </w:p>
+    <w:p>
+      <w:pPr>
+        <w:spacing w:after="0"/>
+        <w:rPr>
+          <w:rFonts w:ascii="Bitstream Vera Sans Mono" w:hAnsi="Bitstream Vera Sans Mono"/>
+          <w:sz w:val="18"/>
+        </w:rPr>
+      </w:pPr>
+      <w:r>
+        <w:rPr>
+          <w:rFonts w:ascii="Bitstream Vera Sans Mono" w:hAnsi="Bitstream Vera Sans Mono"/>
+          <w:sz w:val="18"/>
+        </w:rPr>
+        <w:t>-------------------------------------</w:t>
+      </w:r>
+    </w:p>
+    <w:p>
+      <w:pPr>
+        <w:spacing w:after="0"/>
+        <w:rPr>
+          <w:rFonts w:ascii="Bitstream Vera Sans Mono" w:hAnsi="Bitstream Vera Sans Mono"/>
+          <w:sz w:val="18"/>
+        </w:rPr>
+      </w:pPr>
+      <w:r>
+        <w:rPr>
+          <w:rFonts w:ascii="Bitstream Vera Sans Mono" w:hAnsi="Bitstream Vera Sans Mono"/>
+          <w:sz w:val="18"/>
+        </w:rPr>
+        <w:t xml:space="preserve">| Freed Space in Words              | -&gt; </w:t>
+      </w:r>
+      <w:r>
+        <w:rPr>
+          <w:rFonts w:ascii="Bitstream Vera Sans Mono" w:hAnsi="Bitstream Vera Sans Mono"/>
+          <w:sz w:val="18"/>
+        </w:rPr>
+        <w:t>W</w:t>
+      </w:r>
+      <w:r>
+        <w:rPr>
+          <w:rFonts w:ascii="Bitstream Vera Sans Mono" w:hAnsi="Bitstream Vera Sans Mono"/>
+          <w:sz w:val="18"/>
+        </w:rPr>
+        <w:t>ords of free space above the HCB</w:t>
+      </w:r>
+    </w:p>
+    <w:p>
+      <w:pPr>
+        <w:spacing w:after="0"/>
+        <w:rPr>
+          <w:rFonts w:ascii="Bitstream Vera Sans Mono" w:hAnsi="Bitstream Vera Sans Mono"/>
+          <w:sz w:val="18"/>
+        </w:rPr>
+      </w:pPr>
+      <w:r>
+        <w:rPr>
+          <w:rFonts w:ascii="Bitstream Vera Sans Mono" w:hAnsi="Bitstream Vera Sans Mono"/>
+          <w:sz w:val="18"/>
+        </w:rPr>
+        <w:t>-------------------------------------</w:t>
+      </w:r>
+    </w:p>
+    <w:p>
+      <w:pPr>
+        <w:spacing w:after="0"/>
+        <w:rPr>
+          <w:rFonts w:ascii="Bitstream Vera Sans Mono" w:hAnsi="Bitstream Vera Sans Mono"/>
+          <w:sz w:val="18"/>
+        </w:rPr>
+      </w:pPr>
+      <w:r>
+        <w:rPr>
+          <w:rFonts w:ascii="Bitstream Vera Sans Mono" w:hAnsi="Bitstream Vera Sans Mono"/>
+          <w:sz w:val="18"/>
+        </w:rPr>
+        <w:t xml:space="preserve">|                                   | -&gt; farthest the heap can grow </w:t>
+      </w:r>
+      <w:r>
+        <w:rPr>
+          <w:rFonts w:ascii="Bitstream Vera Sans Mono" w:hAnsi="Bitstream Vera Sans Mono"/>
+          <w:sz w:val="18"/>
+        </w:rPr>
+        <w:t>without</w:t>
+      </w:r>
+    </w:p>
+    <w:p>
+      <w:pPr>
+        <w:spacing w:after="0"/>
+        <w:rPr>
+          <w:rFonts w:ascii="Bitstream Vera Sans Mono" w:hAnsi="Bitstream Vera Sans Mono"/>
+          <w:sz w:val="18"/>
+        </w:rPr>
+      </w:pPr>
+      <w:r>
+        <w:rPr>
+          <w:rFonts w:ascii="Bitstream Vera Sans Mono" w:hAnsi="Bitstream Vera Sans Mono"/>
+          <w:sz w:val="18"/>
+        </w:rPr>
+        <w:t>| Address of the Top of the Heap    |    another sbrk call</w:t>
+      </w:r>
+      <w:r>
+        <w:rPr>
+          <w:rFonts w:ascii="Bitstream Vera Sans Mono" w:hAnsi="Bitstream Vera Sans Mono"/>
+          <w:sz w:val="18"/>
+        </w:rPr>
+        <w:t>,</w:t>
+      </w:r>
+      <w:r>
+        <w:rPr>
+          <w:rFonts w:ascii="Bitstream Vera Sans Mono" w:hAnsi="Bitstream Vera Sans Mono"/>
+          <w:sz w:val="18"/>
+        </w:rPr>
+        <w:t xml:space="preserve"> </w:t>
+      </w:r>
+      <w:r>
+        <w:rPr>
+          <w:rFonts w:ascii="Bitstream Vera Sans Mono" w:hAnsi="Bitstream Vera Sans Mono"/>
+          <w:sz w:val="18"/>
+        </w:rPr>
+        <w:t>including space</w:t>
+      </w:r>
+    </w:p>
+    <w:p>
+      <w:pPr>
+        <w:spacing w:after="0"/>
+        <w:rPr>
+          <w:rFonts w:ascii="Bitstream Vera Sans Mono" w:hAnsi="Bitstream Vera Sans Mono"/>
+          <w:sz w:val="18"/>
+        </w:rPr>
+      </w:pPr>
+      <w:r>
+        <w:rPr>
+          <w:rFonts w:ascii="Bitstream Vera Sans Mono" w:hAnsi="Bitstream Vera Sans Mono"/>
+          <w:sz w:val="18"/>
+        </w:rPr>
+        <w:t xml:space="preserve">|                                   |    </w:t>
+      </w:r>
+      <w:r>
+        <w:rPr>
+          <w:rFonts w:ascii="Bitstream Vera Sans Mono" w:hAnsi="Bitstream Vera Sans Mono"/>
+          <w:sz w:val="18"/>
+        </w:rPr>
+        <w:t>that the Heap Control Block occupies</w:t>
+      </w:r>
+    </w:p>
+    <w:p>
+      <w:pPr>
+        <w:spacing w:after="0"/>
+        <w:rPr>
+          <w:rFonts w:ascii="Bitstream Vera Sans Mono" w:hAnsi="Bitstream Vera Sans Mono"/>
+          <w:sz w:val="18"/>
+        </w:rPr>
+      </w:pPr>
+      <w:r>
+        <w:rPr>
+          <w:rFonts w:ascii="Bitstream Vera Sans Mono" w:hAnsi="Bitstream Vera Sans Mono"/>
+          <w:sz w:val="18"/>
+        </w:rPr>
+        <w:t>-------------------------------------</w:t>
+      </w:r>
+    </w:p>
+    <w:p>
+      <w:pPr>
+        <w:spacing w:after="0"/>
+        <w:rPr>
+          <w:rFonts w:ascii="Bitstream Vera Sans Mono" w:hAnsi="Bitstream Vera Sans Mono"/>
+          <w:sz w:val="18"/>
+        </w:rPr>
+      </w:pPr>
+      <w:r>
+        <w:rPr>
+          <w:rFonts w:ascii="Bitstream Vera Sans Mono" w:hAnsi="Bitstream Vera Sans Mono"/>
+          <w:sz w:val="18"/>
+        </w:rPr>
+        <w:t>| Next Memory id                    |</w:t>
+      </w:r>
+    </w:p>
+    <w:p>
+      <w:pPr>
+        <w:spacing w:after="0"/>
+        <w:rPr>
+          <w:rFonts w:ascii="Bitstream Vera Sans Mono" w:hAnsi="Bitstream Vera Sans Mono"/>
+          <w:sz w:val="18"/>
+        </w:rPr>
+      </w:pPr>
+      <w:r>
+        <w:rPr>
+          <w:rFonts w:ascii="Bitstream Vera Sans Mono" w:hAnsi="Bitstream Vera Sans Mono"/>
+          <w:sz w:val="18"/>
+        </w:rPr>
+        <w:t>-------------------------------------</w:t>
+      </w:r>
+    </w:p>
+    <w:p>
+      <w:pPr>
+        <w:spacing w:after="0"/>
+        <w:rPr>
+          <w:rFonts w:ascii="Bitstream Vera Sans Mono" w:hAnsi="Bitstream Vera Sans Mono"/>
+          <w:sz w:val="18"/>
+        </w:rPr>
+      </w:pPr>
+      <w:r>
+        <w:rPr>
+          <w:rFonts w:ascii="Bitstream Vera Sans Mono" w:hAnsi="Bitstream Vera Sans Mono"/>
+          <w:sz w:val="18"/>
+        </w:rPr>
+        <w:t>| Size in Words of Control Block    | -&gt; includes the first 5 words</w:t>
+      </w:r>
+    </w:p>
+    <w:p>
+      <w:pPr>
+        <w:spacing w:after="0"/>
+        <w:rPr>
+          <w:rFonts w:ascii="Bitstream Vera Sans Mono" w:hAnsi="Bitstream Vera Sans Mono"/>
+          <w:sz w:val="18"/>
+        </w:rPr>
+      </w:pPr>
+      <w:r>
+        <w:rPr>
+          <w:rFonts w:ascii="Bitstream Vera Sans Mono" w:hAnsi="Bitstream Vera Sans Mono"/>
+          <w:sz w:val="18"/>
+        </w:rPr>
+        <w:t>-------------------------------------</w:t>
+      </w:r>
+    </w:p>
+    <w:p>
+      <w:pPr>
+        <w:spacing w:after="0"/>
+        <w:rPr>
+          <w:rFonts w:ascii="Bitstream Vera Sans Mono" w:hAnsi="Bitstream Vera Sans Mono"/>
+          <w:sz w:val="18"/>
+        </w:rPr>
+      </w:pPr>
+    </w:p>
+    <w:p>
+      <w:pPr>
+        <w:spacing w:after="0"/>
+        <w:rPr>
+          <w:rFonts w:ascii="Bitstream Vera Sans Mono" w:hAnsi="Bitstream Vera Sans Mono"/>
+          <w:sz w:val="18"/>
+        </w:rPr>
+      </w:pPr>
+      <w:r>
+        <w:rPr>
+          <w:rFonts w:ascii="Bitstream Vera Sans Mono" w:hAnsi="Bitstream Vera Sans Mono"/>
+          <w:sz w:val="18"/>
+        </w:rPr>
+        <w:t>The heap control block will grow in size as the number of blocks in the heap grows and it will shrink at as blocks of memory are free. There will be a special label called HCB_ADDR which will</w:t>
+      </w:r>
+      <w:r>
+        <w:rPr>
+          <w:rFonts w:ascii="Bitstream Vera Sans Mono" w:hAnsi="Bitstream Vera Sans Mono"/>
+          <w:sz w:val="18"/>
+        </w:rPr>
+        <w:t xml:space="preserve"> </w:t>
+      </w:r>
+      <w:r>
+        <w:rPr>
+          <w:rFonts w:ascii="Bitstream Vera Sans Mono" w:hAnsi="Bitstream Vera Sans Mono"/>
+          <w:sz w:val="18"/>
+        </w:rPr>
+        <w:t>store the start of the heap control block. This will make it quicker to access the block. That</w:t>
+      </w:r>
+      <w:r>
+        <w:rPr>
+          <w:rFonts w:ascii="Bitstream Vera Sans Mono" w:hAnsi="Bitstream Vera Sans Mono"/>
+          <w:sz w:val="18"/>
+        </w:rPr>
+        <w:t xml:space="preserve"> </w:t>
+      </w:r>
+      <w:r>
+        <w:rPr>
+          <w:rFonts w:ascii="Bitstream Vera Sans Mono" w:hAnsi="Bitstream Vera Sans Mono"/>
+          <w:sz w:val="18"/>
+        </w:rPr>
+        <w:t>way the memory manager doesn't have to walk the entire heap to get to the control block.</w:t>
+      </w:r>
+    </w:p>
+    <w:p>
+      <w:pPr>
+        <w:spacing w:after="0"/>
+        <w:rPr>
+          <w:rFonts w:ascii="Bitstream Vera Sans Mono" w:hAnsi="Bitstream Vera Sans Mono"/>
+          <w:sz w:val="18"/>
+        </w:rPr>
+      </w:pPr>
+    </w:p>
+    <w:p>
+      <w:pPr>
+        <w:spacing w:after="0"/>
+        <w:rPr>
+          <w:rFonts w:ascii="Bitstream Vera Sans Mono" w:hAnsi="Bitstream Vera Sans Mono"/>
+          <w:sz w:val="18"/>
+        </w:rPr>
+      </w:pPr>
+      <w:r>
+        <w:rPr>
+          <w:rFonts w:ascii="Bitstream Vera Sans Mono" w:hAnsi="Bitstream Vera Sans Mono"/>
+          <w:sz w:val="18"/>
+        </w:rPr>
+        <w:t>Structure of Heap</w:t>
+      </w:r>
+    </w:p>
+    <w:p>
+      <w:pPr>
+        <w:spacing w:after="0"/>
+        <w:rPr>
+          <w:rFonts w:ascii="Bitstream Vera Sans Mono" w:hAnsi="Bitstream Vera Sans Mono"/>
+          <w:sz w:val="18"/>
+        </w:rPr>
+      </w:pPr>
+      <w:r>
+        <w:rPr>
+          <w:rFonts w:ascii="Bitstream Vera Sans Mono" w:hAnsi="Bitstream Vera Sans Mono"/>
+          <w:sz w:val="18"/>
+        </w:rPr>
+        <w:t>------------------------------ -&gt; Top of Heap</w:t>
+      </w:r>
+    </w:p>
+    <w:p>
+      <w:pPr>
+        <w:spacing w:after="0"/>
+        <w:rPr>
+          <w:rFonts w:ascii="Bitstream Vera Sans Mono" w:hAnsi="Bitstream Vera Sans Mono"/>
+          <w:sz w:val="18"/>
+        </w:rPr>
+      </w:pPr>
+      <w:r>
+        <w:rPr>
+          <w:rFonts w:ascii="Bitstream Vera Sans Mono" w:hAnsi="Bitstream Vera Sans Mono"/>
+          <w:sz w:val="18"/>
+        </w:rPr>
+        <w:t>|                            |</w:t>
+      </w:r>
+    </w:p>
+    <w:p>
+      <w:pPr>
+        <w:spacing w:after="0"/>
+        <w:rPr>
+          <w:rFonts w:ascii="Bitstream Vera Sans Mono" w:hAnsi="Bitstream Vera Sans Mono"/>
+          <w:sz w:val="18"/>
+        </w:rPr>
+      </w:pPr>
+      <w:r>
+        <w:rPr>
+          <w:rFonts w:ascii="Bitstream Vera Sans Mono" w:hAnsi="Bitstream Vera Sans Mono"/>
+          <w:sz w:val="18"/>
+        </w:rPr>
+        <w:t>|        Freed Space         |</w:t>
+      </w:r>
+    </w:p>
+    <w:p>
+      <w:pPr>
+        <w:spacing w:after="0"/>
+        <w:rPr>
+          <w:rFonts w:ascii="Bitstream Vera Sans Mono" w:hAnsi="Bitstream Vera Sans Mono"/>
+          <w:sz w:val="18"/>
+        </w:rPr>
+      </w:pPr>
+      <w:r>
+        <w:rPr>
+          <w:rFonts w:ascii="Bitstream Vera Sans Mono" w:hAnsi="Bitstream Vera Sans Mono"/>
+          <w:sz w:val="18"/>
+        </w:rPr>
+        <w:t>|                            |</w:t>
+      </w:r>
+    </w:p>
+    <w:p>
+      <w:pPr>
+        <w:spacing w:after="0"/>
+        <w:rPr>
+          <w:rFonts w:ascii="Bitstream Vera Sans Mono" w:hAnsi="Bitstream Vera Sans Mono"/>
+          <w:sz w:val="18"/>
+        </w:rPr>
+      </w:pPr>
+      <w:r>
+        <w:rPr>
+          <w:rFonts w:ascii="Bitstream Vera Sans Mono" w:hAnsi="Bitstream Vera Sans Mono"/>
+          <w:sz w:val="18"/>
+        </w:rPr>
+        <w:t>------------------------------</w:t>
+      </w:r>
+    </w:p>
+    <w:p>
+      <w:pPr>
+        <w:spacing w:after="0"/>
+        <w:rPr>
+          <w:rFonts w:ascii="Bitstream Vera Sans Mono" w:hAnsi="Bitstream Vera Sans Mono"/>
+          <w:sz w:val="18"/>
+        </w:rPr>
+      </w:pPr>
+      <w:r>
+        <w:rPr>
+          <w:rFonts w:ascii="Bitstream Vera Sans Mono" w:hAnsi="Bitstream Vera Sans Mono"/>
+          <w:sz w:val="18"/>
+        </w:rPr>
+        <w:t>| -------------------------- |</w:t>
+      </w:r>
+    </w:p>
+    <w:p>
+      <w:pPr>
+        <w:spacing w:after="0"/>
+        <w:rPr>
+          <w:rFonts w:ascii="Bitstream Vera Sans Mono" w:hAnsi="Bitstream Vera Sans Mono"/>
+          <w:sz w:val="18"/>
+        </w:rPr>
+      </w:pPr>
+      <w:r>
+        <w:rPr>
+          <w:rFonts w:ascii="Bitstream Vera Sans Mono" w:hAnsi="Bitstream Vera Sans Mono"/>
+          <w:sz w:val="18"/>
+        </w:rPr>
+        <w:t>| | Heap Control Block(HCB)| |</w:t>
+      </w:r>
+    </w:p>
+    <w:p>
+      <w:pPr>
+        <w:spacing w:after="0"/>
+        <w:rPr>
+          <w:rFonts w:ascii="Bitstream Vera Sans Mono" w:hAnsi="Bitstream Vera Sans Mono"/>
+          <w:sz w:val="18"/>
+        </w:rPr>
+      </w:pPr>
+      <w:r>
+        <w:rPr>
+          <w:rFonts w:ascii="Bitstream Vera Sans Mono" w:hAnsi="Bitstream Vera Sans Mono"/>
+          <w:sz w:val="18"/>
+        </w:rPr>
+        <w:t>| -------------------------- | -&gt; HCB_ADDR</w:t>
+      </w:r>
+    </w:p>
+    <w:p>
+      <w:pPr>
+        <w:spacing w:after="0"/>
+        <w:rPr>
+          <w:rFonts w:ascii="Bitstream Vera Sans Mono" w:hAnsi="Bitstream Vera Sans Mono"/>
+          <w:sz w:val="18"/>
+        </w:rPr>
+      </w:pPr>
+      <w:r>
+        <w:rPr>
+          <w:rFonts w:ascii="Bitstream Vera Sans Mono" w:hAnsi="Bitstream Vera Sans Mono"/>
+          <w:sz w:val="18"/>
+        </w:rPr>
+        <w:t xml:space="preserve">------------------------------ </w:t>
+      </w:r>
+    </w:p>
+    <w:p>
+      <w:pPr>
+        <w:spacing w:after="0"/>
+        <w:rPr>
+          <w:rFonts w:ascii="Bitstream Vera Sans Mono" w:hAnsi="Bitstream Vera Sans Mono"/>
+          <w:sz w:val="18"/>
+        </w:rPr>
+      </w:pPr>
+      <w:r>
+        <w:rPr>
+          <w:rFonts w:ascii="Bitstream Vera Sans Mono" w:hAnsi="Bitstream Vera Sans Mono"/>
+          <w:sz w:val="18"/>
+        </w:rPr>
+        <w:t>| Memory Block N             |</w:t>
+      </w:r>
+    </w:p>
+    <w:p>
+      <w:pPr>
+        <w:spacing w:after="0"/>
+        <w:rPr>
+          <w:rFonts w:ascii="Bitstream Vera Sans Mono" w:hAnsi="Bitstream Vera Sans Mono"/>
+          <w:sz w:val="18"/>
+        </w:rPr>
+      </w:pPr>
+      <w:r>
+        <w:rPr>
+          <w:rFonts w:ascii="Bitstream Vera Sans Mono" w:hAnsi="Bitstream Vera Sans Mono"/>
+          <w:sz w:val="18"/>
+        </w:rPr>
+        <w:t>------------------------------</w:t>
+      </w:r>
+    </w:p>
+    <w:p>
+      <w:pPr>
+        <w:spacing w:after="0"/>
+        <w:rPr>
+          <w:rFonts w:ascii="Bitstream Vera Sans Mono" w:hAnsi="Bitstream Vera Sans Mono"/>
+          <w:sz w:val="18"/>
+        </w:rPr>
+      </w:pPr>
+      <w:r>
+        <w:rPr>
+          <w:rFonts w:ascii="Bitstream Vera Sans Mono" w:hAnsi="Bitstream Vera Sans Mono"/>
+          <w:sz w:val="18"/>
+        </w:rPr>
+        <w:t>| Memory Block N-1           |</w:t>
+      </w:r>
+    </w:p>
+    <w:p>
+      <w:pPr>
+        <w:spacing w:after="0"/>
+        <w:rPr>
+          <w:rFonts w:ascii="Bitstream Vera Sans Mono" w:hAnsi="Bitstream Vera Sans Mono"/>
+          <w:sz w:val="18"/>
+        </w:rPr>
+      </w:pPr>
+      <w:r>
+        <w:rPr>
+          <w:rFonts w:ascii="Bitstream Vera Sans Mono" w:hAnsi="Bitstream Vera Sans Mono"/>
+          <w:sz w:val="18"/>
+        </w:rPr>
+        <w:t>------------------------------</w:t>
+      </w:r>
+    </w:p>
+    <w:p>
+      <w:pPr>
+        <w:spacing w:after="0"/>
+        <w:rPr>
+          <w:rFonts w:ascii="Bitstream Vera Sans Mono" w:hAnsi="Bitstream Vera Sans Mono"/>
+          <w:sz w:val="18"/>
+        </w:rPr>
+      </w:pPr>
+      <w:r>
+        <w:rPr>
+          <w:rFonts w:ascii="Bitstream Vera Sans Mono" w:hAnsi="Bitstream Vera Sans Mono"/>
+          <w:sz w:val="18"/>
+        </w:rPr>
+        <w:t>|                            |</w:t>
+      </w:r>
+    </w:p>
+    <w:p>
+      <w:pPr>
+        <w:spacing w:after="0"/>
+        <w:rPr>
+          <w:rFonts w:ascii="Bitstream Vera Sans Mono" w:hAnsi="Bitstream Vera Sans Mono"/>
+          <w:sz w:val="18"/>
+        </w:rPr>
+      </w:pPr>
+      <w:r>
+        <w:rPr>
+          <w:rFonts w:ascii="Bitstream Vera Sans Mono" w:hAnsi="Bitstream Vera Sans Mono"/>
+          <w:sz w:val="18"/>
+        </w:rPr>
+        <w:t>|            ....            |</w:t>
+      </w:r>
+    </w:p>
+    <w:p>
+      <w:pPr>
+        <w:spacing w:after="0"/>
+        <w:rPr>
+          <w:rFonts w:ascii="Bitstream Vera Sans Mono" w:hAnsi="Bitstream Vera Sans Mono"/>
+          <w:sz w:val="18"/>
+        </w:rPr>
+      </w:pPr>
+      <w:r>
+        <w:rPr>
+          <w:rFonts w:ascii="Bitstream Vera Sans Mono" w:hAnsi="Bitstream Vera Sans Mono"/>
+          <w:sz w:val="18"/>
+        </w:rPr>
+        <w:t>|                            |</w:t>
+      </w:r>
+    </w:p>
+    <w:p>
+      <w:pPr>
+        <w:spacing w:after="0"/>
+        <w:rPr>
+          <w:rFonts w:ascii="Bitstream Vera Sans Mono" w:hAnsi="Bitstream Vera Sans Mono"/>
+          <w:sz w:val="18"/>
+        </w:rPr>
+      </w:pPr>
+      <w:r>
+        <w:rPr>
+          <w:rFonts w:ascii="Bitstream Vera Sans Mono" w:hAnsi="Bitstream Vera Sans Mono"/>
+          <w:sz w:val="18"/>
+        </w:rPr>
+        <w:t>------------------------------</w:t>
+      </w:r>
+    </w:p>
+    <w:p>
+      <w:pPr>
+        <w:spacing w:after="0"/>
+        <w:rPr>
+          <w:rFonts w:ascii="Bitstream Vera Sans Mono" w:hAnsi="Bitstream Vera Sans Mono"/>
+          <w:sz w:val="18"/>
+        </w:rPr>
+      </w:pPr>
+      <w:r>
+        <w:rPr>
+          <w:rFonts w:ascii="Bitstream Vera Sans Mono" w:hAnsi="Bitstream Vera Sans Mono"/>
+          <w:sz w:val="18"/>
+        </w:rPr>
+        <w:t>| Memory Block 1             |</w:t>
+      </w:r>
+    </w:p>
+    <w:p>
+      <w:pPr>
+        <w:spacing w:after="0"/>
+        <w:rPr>
+          <w:rFonts w:ascii="Bitstream Vera Sans Mono" w:hAnsi="Bitstream Vera Sans Mono"/>
+          <w:sz w:val="18"/>
+        </w:rPr>
+      </w:pPr>
+      <w:r>
+        <w:rPr>
+          <w:rFonts w:ascii="Bitstream Vera Sans Mono" w:hAnsi="Bitstream Vera Sans Mono"/>
+          <w:sz w:val="18"/>
+        </w:rPr>
+        <w:t>------------------------------</w:t>
+      </w:r>
+    </w:p>
+    <w:p>
+      <w:pPr>
+        <w:spacing w:after="0"/>
+        <w:rPr>
+          <w:rFonts w:ascii="Bitstream Vera Sans Mono" w:hAnsi="Bitstream Vera Sans Mono"/>
+          <w:sz w:val="18"/>
+        </w:rPr>
+      </w:pPr>
+      <w:r>
+        <w:rPr>
+          <w:rFonts w:ascii="Bitstream Vera Sans Mono" w:hAnsi="Bitstream Vera Sans Mono"/>
+          <w:sz w:val="18"/>
+        </w:rPr>
+        <w:t>| Memory Block 0             |</w:t>
+      </w:r>
+    </w:p>
+    <w:p>
+      <w:pPr>
+        <w:spacing w:after="0"/>
+        <w:rPr>
+          <w:rFonts w:ascii="Bitstream Vera Sans Mono" w:hAnsi="Bitstream Vera Sans Mono"/>
+          <w:sz w:val="18"/>
+        </w:rPr>
+      </w:pPr>
+      <w:r>
+        <w:rPr>
+          <w:rFonts w:ascii="Bitstream Vera Sans Mono" w:hAnsi="Bitstream Vera Sans Mono"/>
+          <w:sz w:val="18"/>
+        </w:rPr>
+        <w:t>------------------------------ -&gt; Bottom of Heap</w:t>
+      </w:r>
+    </w:p>
+    <w:p>
+      <w:pPr>
+        <w:rPr>
+          <w:b/>
+        </w:rPr>
+      </w:pPr>
+      <w:r>
+        <w:rPr>
+          <w:rFonts w:ascii="Bitstream Vera Sans Mono" w:hAnsi="Bitstream Vera Sans Mono"/>
+          <w:sz w:val="18"/>
+        </w:rPr>
+        <w:br w:type="page"/>
+      </w:r>
+      <w:r>
+        <w:rPr>
+          <w:b/>
+        </w:rPr>
+        <w:t>Appendix B: Jist Context Switching</w:t>
+      </w:r>
+    </w:p>
+    <w:p>
+      <w:pPr>
+        <w:rPr>
+          <w:b/>
+        </w:rPr>
+      </w:pPr>
+      <w:r>
+        <w:rPr>
+          <w:b/>
+        </w:rPr>
+        <w:br w:type="page"/>
+        <w:t>Appendix C: MPP: MIPS PreProcessor</w:t>
+      </w:r>
+    </w:p>
+    <w:p/>
+    <w:p>
+      <w:pPr>
+        <w:rPr>
+          <w:rFonts w:ascii="Bitstream Vera Sans Mono" w:hAnsi="Bitstream Vera Sans Mono"/>
+          <w:sz w:val="18"/>
+        </w:rPr>
+      </w:pPr>
     </w:p>
     <w:sectPr>
       <w:pgSz w:w="12240" w:h="15840"/>

</xml_diff>

<commit_message>
Doc updates, added relevant presentation file
Signed-off-by: Stephen Johnson <srj15@case.edu>
</commit_message>
<xml_diff>
--- a/papers/Jist Report.docx
+++ b/papers/Jist Report.docx
@@ -8,12 +8,14 @@
           <w:sz w:val="144"/>
         </w:rPr>
       </w:pPr>
+      <w:proofErr w:type="spellStart"/>
       <w:r>
         <w:rPr>
           <w:sz w:val="144"/>
         </w:rPr>
         <w:t>Jist</w:t>
       </w:r>
+      <w:proofErr w:type="spellEnd"/>
     </w:p>
     <w:p>
       <w:pPr>
@@ -54,8 +56,13 @@
     <w:p/>
     <w:p>
       <w:r>
-        <w:t>Daniel DeCovnick</w:t>
-      </w:r>
+        <w:t xml:space="preserve">Daniel </w:t>
+      </w:r>
+      <w:proofErr w:type="spellStart"/>
+      <w:r>
+        <w:t>DeCovnick</w:t>
+      </w:r>
+      <w:proofErr w:type="spellEnd"/>
     </w:p>
     <w:p>
       <w:r>
@@ -85,11 +92,16 @@
         <w:t>SPIM is lacking as an operating system for MIPS. It has excellent I/O facilities, but poor memory management and idiosyncrasies that make it very difficult to code f</w:t>
       </w:r>
       <w:r>
-        <w:t>or. To remedy this, we created the J</w:t>
+        <w:t xml:space="preserve">or. To remedy this, we created the </w:t>
+      </w:r>
+      <w:proofErr w:type="spellStart"/>
+      <w:r>
+        <w:t>J</w:t>
       </w:r>
       <w:r>
         <w:t>ist</w:t>
       </w:r>
+      <w:proofErr w:type="spellEnd"/>
       <w:r>
         <w:t xml:space="preserve"> OS</w:t>
       </w:r>
@@ -148,7 +160,15 @@
         <w:t xml:space="preserve">faculties of SPIM </w:t>
       </w:r>
       <w:r>
-        <w:t>such as the sbrk system call for memory allocation</w:t>
+        <w:t xml:space="preserve">such as the </w:t>
+      </w:r>
+      <w:proofErr w:type="spellStart"/>
+      <w:r>
+        <w:t>sbrk</w:t>
+      </w:r>
+      <w:proofErr w:type="spellEnd"/>
+      <w:r>
+        <w:t xml:space="preserve"> system call for memory allocation</w:t>
       </w:r>
       <w:r>
         <w:t>,</w:t>
@@ -156,8 +176,13 @@
       <w:r>
         <w:t xml:space="preserve"> it also meant dealing with </w:t>
       </w:r>
-      <w:r>
-        <w:t>SPIM’s bugs and idiosyncrasies. For instance, SPIM is actually a MIPS assembly interpreter</w:t>
+      <w:proofErr w:type="spellStart"/>
+      <w:r>
+        <w:t>SPIM’s</w:t>
+      </w:r>
+      <w:proofErr w:type="spellEnd"/>
+      <w:r>
+        <w:t xml:space="preserve"> bugs and idiosyncrasies. For instance, SPIM is actually a MIPS assembly interpreter</w:t>
       </w:r>
       <w:r>
         <w:t>, rather than a strict emulator</w:t>
@@ -180,7 +205,15 @@
     </w:p>
     <w:p>
       <w:r>
-        <w:t xml:space="preserve">The second, related challenge was in memory management. While SPIM has the sbrk system call to allocate memory, it has no mechanism to free the memory claimed. So we wrote our own compacting memory manager, which handles a heap for each program. </w:t>
+        <w:t xml:space="preserve">The second, related challenge was in memory management. While SPIM has the </w:t>
+      </w:r>
+      <w:proofErr w:type="spellStart"/>
+      <w:r>
+        <w:t>sbrk</w:t>
+      </w:r>
+      <w:proofErr w:type="spellEnd"/>
+      <w:r>
+        <w:t xml:space="preserve"> system call to allocate memory, it has no mechanism to free the memory claimed. So we wrote our own compacting memory manager, which handles a heap for each program. </w:t>
       </w:r>
     </w:p>
     <w:p>
@@ -193,12 +226,28 @@
         <w:rPr>
           <w:b/>
         </w:rPr>
-        <w:t>Key Components of Jist</w:t>
-      </w:r>
-    </w:p>
-    <w:p>
-      <w:r>
-        <w:t>The key components of Jist are as follows:</w:t>
+        <w:t xml:space="preserve">Key Components of </w:t>
+      </w:r>
+      <w:proofErr w:type="spellStart"/>
+      <w:r>
+        <w:rPr>
+          <w:b/>
+        </w:rPr>
+        <w:t>Jist</w:t>
+      </w:r>
+      <w:proofErr w:type="spellEnd"/>
+    </w:p>
+    <w:p>
+      <w:r>
+        <w:t xml:space="preserve">The key components of </w:t>
+      </w:r>
+      <w:proofErr w:type="spellStart"/>
+      <w:r>
+        <w:t>Jist</w:t>
+      </w:r>
+      <w:proofErr w:type="spellEnd"/>
+      <w:r>
+        <w:t xml:space="preserve"> are as follows:</w:t>
       </w:r>
     </w:p>
     <w:p>
@@ -341,16 +390,26 @@
         <w:t>See Appendix A: Memory Manager Documentation for a more complete description of the HCB</w:t>
       </w:r>
       <w:r>
-        <w:t xml:space="preserve"> and the memory layout in Jist</w:t>
-      </w:r>
+        <w:t xml:space="preserve"> and the memory layout in </w:t>
+      </w:r>
+      <w:proofErr w:type="spellStart"/>
+      <w:r>
+        <w:t>Jist</w:t>
+      </w:r>
+      <w:proofErr w:type="spellEnd"/>
       <w:r>
         <w:t>.</w:t>
       </w:r>
     </w:p>
     <w:p>
       <w:r>
-        <w:t>Due to SPIM limitations, context switching is done in a somewhat unusual way. When a process A is launched, its stack is copied to the stack pointer at the top of memory. When a process B is launched, the save_stack</w:t>
-      </w:r>
+        <w:t xml:space="preserve">Due to SPIM limitations, context switching is done in a somewhat unusual way. When a process A is launched, its stack is copied to the stack pointer at the top of memory. When a process B is launched, the </w:t>
+      </w:r>
+      <w:proofErr w:type="spellStart"/>
+      <w:r>
+        <w:t>save_stack</w:t>
+      </w:r>
+      <w:proofErr w:type="spellEnd"/>
       <w:r>
         <w:t xml:space="preserve"> function</w:t>
       </w:r>
@@ -361,7 +420,15 @@
         <w:t>a special</w:t>
       </w:r>
       <w:r>
-        <w:t xml:space="preserve"> heap, moves the stack pointer back to the top of memory, and moves B’s stack to the stack pointer (restore_stack). When A is switched to again, A’s stack is restored, and the copy on the</w:t>
+        <w:t xml:space="preserve"> heap, moves the stack pointer back to the top of memory, and moves B’s stack to the stack pointer (</w:t>
+      </w:r>
+      <w:proofErr w:type="spellStart"/>
+      <w:r>
+        <w:t>restore_stack</w:t>
+      </w:r>
+      <w:proofErr w:type="spellEnd"/>
+      <w:r>
+        <w:t>). When A is switched to again, A’s stack is restored, and the copy on the</w:t>
       </w:r>
       <w:r>
         <w:t xml:space="preserve"> heap is freed, which causes the heap to compact</w:t>
@@ -373,21 +440,61 @@
         <w:t>a graphical explanation</w:t>
       </w:r>
       <w:r>
-        <w:t>, see Appendix B: Jist Context Switching.</w:t>
-      </w:r>
-      <w:r>
-        <w:t xml:space="preserve"> This forms the basis of the OS, using kernel.s to determine the nature of an interrupt or exception, and the interrupt manager, stack manager, and context manager.</w:t>
-      </w:r>
-    </w:p>
-    <w:p>
-      <w:r>
-        <w:t xml:space="preserve">There are three levels of interrupts in Jist: Hardware-level, software-level (clock-based) and OS-level. </w:t>
+        <w:t xml:space="preserve">, see Appendix B: </w:t>
+      </w:r>
+      <w:proofErr w:type="spellStart"/>
+      <w:r>
+        <w:t>Jist</w:t>
+      </w:r>
+      <w:proofErr w:type="spellEnd"/>
+      <w:r>
+        <w:t xml:space="preserve"> Context Switching.</w:t>
+      </w:r>
+      <w:r>
+        <w:t xml:space="preserve"> This forms the basis of the OS, using </w:t>
+      </w:r>
+      <w:proofErr w:type="spellStart"/>
+      <w:r>
+        <w:t>kernel.s</w:t>
+      </w:r>
+      <w:proofErr w:type="spellEnd"/>
+      <w:r>
+        <w:t xml:space="preserve"> to determine the nature of an interrupt or exception, and the interrupt manager, stack manager, and context manager.</w:t>
+      </w:r>
+    </w:p>
+    <w:p>
+      <w:r>
+        <w:t xml:space="preserve">There are three levels of interrupts in </w:t>
+      </w:r>
+      <w:proofErr w:type="spellStart"/>
+      <w:r>
+        <w:t>Jist</w:t>
+      </w:r>
+      <w:proofErr w:type="spellEnd"/>
+      <w:r>
+        <w:t xml:space="preserve">: Hardware-level, software-level (clock-based) and OS-level. </w:t>
       </w:r>
       <w:r>
         <w:t>The interrupt handler is the state machine that drives the context manager and stack manager, based on OS-level interrupts. Hardware-level interrupts are</w:t>
       </w:r>
       <w:r>
-        <w:t xml:space="preserve"> not used in Jist. Clock interrupts are currently not enabled in Jist, but this can be changed to enable pre</w:t>
+        <w:t xml:space="preserve"> not used in </w:t>
+      </w:r>
+      <w:proofErr w:type="spellStart"/>
+      <w:r>
+        <w:t>Jist</w:t>
+      </w:r>
+      <w:proofErr w:type="spellEnd"/>
+      <w:r>
+        <w:t xml:space="preserve">. Clock interrupts are currently not enabled in </w:t>
+      </w:r>
+      <w:proofErr w:type="spellStart"/>
+      <w:r>
+        <w:t>Jist</w:t>
+      </w:r>
+      <w:proofErr w:type="spellEnd"/>
+      <w:r>
+        <w:t>, but this can be changed to enable pre</w:t>
       </w:r>
       <w:r>
         <w:t>-</w:t>
@@ -428,7 +535,55 @@
     </w:p>
     <w:p>
       <w:r>
-        <w:t>The stack manager is composed of three functions for manipulating the entirety of a program’s stack: save_stack, restore_stack, and zero_stack. Save_stack copies a stack in its entirety onto the heap. Restore_stack copies a stack from the heap back to the stack pointer. Zero_stack zeros out the contents of the stack.</w:t>
+        <w:t xml:space="preserve">The stack manager is composed of three functions for manipulating the entirety of a program’s stack: </w:t>
+      </w:r>
+      <w:proofErr w:type="spellStart"/>
+      <w:r>
+        <w:t>save_stack</w:t>
+      </w:r>
+      <w:proofErr w:type="spellEnd"/>
+      <w:r>
+        <w:t xml:space="preserve">, </w:t>
+      </w:r>
+      <w:proofErr w:type="spellStart"/>
+      <w:r>
+        <w:t>restore_stack</w:t>
+      </w:r>
+      <w:proofErr w:type="spellEnd"/>
+      <w:r>
+        <w:t xml:space="preserve">, and </w:t>
+      </w:r>
+      <w:proofErr w:type="spellStart"/>
+      <w:r>
+        <w:t>zero_stack</w:t>
+      </w:r>
+      <w:proofErr w:type="spellEnd"/>
+      <w:r>
+        <w:t xml:space="preserve">. </w:t>
+      </w:r>
+      <w:proofErr w:type="spellStart"/>
+      <w:r>
+        <w:t>Save_stack</w:t>
+      </w:r>
+      <w:proofErr w:type="spellEnd"/>
+      <w:r>
+        <w:t xml:space="preserve"> copies a stack in its entirety onto the heap. </w:t>
+      </w:r>
+      <w:proofErr w:type="spellStart"/>
+      <w:r>
+        <w:t>Restore_stack</w:t>
+      </w:r>
+      <w:proofErr w:type="spellEnd"/>
+      <w:r>
+        <w:t xml:space="preserve"> copies a stack from the heap back to the stack pointer. </w:t>
+      </w:r>
+      <w:proofErr w:type="spellStart"/>
+      <w:r>
+        <w:t>Zero_stack</w:t>
+      </w:r>
+      <w:proofErr w:type="spellEnd"/>
+      <w:r>
+        <w:t xml:space="preserve"> zeros out the contents of the stack.</w:t>
       </w:r>
     </w:p>
     <w:p>
@@ -453,7 +608,15 @@
     </w:p>
     <w:p>
       <w:r>
-        <w:t>The stack manager and context manager are both driven by the interrupt handler, which is essentially a state machine that calls the APIs of low-level kernel libraries.</w:t>
+        <w:t xml:space="preserve">The </w:t>
+      </w:r>
+      <w:proofErr w:type="gramStart"/>
+      <w:r>
+        <w:t>stack manager and context manager are both driven by the interrupt handler</w:t>
+      </w:r>
+      <w:proofErr w:type="gramEnd"/>
+      <w:r>
+        <w:t>, which is essentially a state machine that calls the APIs of low-level kernel libraries.</w:t>
       </w:r>
       <w:r>
         <w:t xml:space="preserve"> </w:t>
@@ -467,8 +630,13 @@
         <w:t xml:space="preserve">el I/O library </w:t>
       </w:r>
       <w:r>
-        <w:t>uses SPIM’s</w:t>
-      </w:r>
+        <w:t xml:space="preserve">uses </w:t>
+      </w:r>
+      <w:proofErr w:type="spellStart"/>
+      <w:r>
+        <w:t>SPIM’s</w:t>
+      </w:r>
+      <w:proofErr w:type="spellEnd"/>
       <w:r>
         <w:t xml:space="preserve"> memory-mapped I/O</w:t>
       </w:r>
@@ -476,19 +644,175 @@
         <w:t xml:space="preserve"> features</w:t>
       </w:r>
       <w:r>
-        <w:t>. It consists of several procedures and several macros. It implements the functions println(string_address), print_hex(hex_int) print_int(int), readln, read_char, and print_char(char)</w:t>
-      </w:r>
-      <w:r>
-        <w:t xml:space="preserve">, atoi(char), and </w:t>
-      </w:r>
-      <w:r>
-        <w:t>printf(format_string, arg_1, arg_2…</w:t>
+        <w:t xml:space="preserve">. It consists of several procedures and several macros. It implements the functions </w:t>
+      </w:r>
+      <w:proofErr w:type="spellStart"/>
+      <w:proofErr w:type="gramStart"/>
+      <w:r>
+        <w:t>println</w:t>
+      </w:r>
+      <w:proofErr w:type="spellEnd"/>
+      <w:r>
+        <w:t>(</w:t>
+      </w:r>
+      <w:proofErr w:type="spellStart"/>
+      <w:proofErr w:type="gramEnd"/>
+      <w:r>
+        <w:t>string_address</w:t>
+      </w:r>
+      <w:proofErr w:type="spellEnd"/>
+      <w:r>
+        <w:t xml:space="preserve">), </w:t>
+      </w:r>
+      <w:proofErr w:type="spellStart"/>
+      <w:r>
+        <w:t>print_hex</w:t>
+      </w:r>
+      <w:proofErr w:type="spellEnd"/>
+      <w:r>
+        <w:t>(</w:t>
+      </w:r>
+      <w:proofErr w:type="spellStart"/>
+      <w:r>
+        <w:t>hex_int</w:t>
+      </w:r>
+      <w:proofErr w:type="spellEnd"/>
+      <w:r>
+        <w:t xml:space="preserve">) </w:t>
+      </w:r>
+      <w:proofErr w:type="spellStart"/>
+      <w:r>
+        <w:t>print_int</w:t>
+      </w:r>
+      <w:proofErr w:type="spellEnd"/>
+      <w:r>
+        <w:t>(</w:t>
+      </w:r>
+      <w:proofErr w:type="spellStart"/>
+      <w:r>
+        <w:t>int</w:t>
+      </w:r>
+      <w:proofErr w:type="spellEnd"/>
+      <w:r>
+        <w:t xml:space="preserve">), </w:t>
+      </w:r>
+      <w:proofErr w:type="spellStart"/>
+      <w:r>
+        <w:t>readln</w:t>
+      </w:r>
+      <w:proofErr w:type="spellEnd"/>
+      <w:r>
+        <w:t xml:space="preserve">, </w:t>
+      </w:r>
+      <w:proofErr w:type="spellStart"/>
+      <w:r>
+        <w:t>read_char</w:t>
+      </w:r>
+      <w:proofErr w:type="spellEnd"/>
+      <w:r>
+        <w:t xml:space="preserve">, and </w:t>
+      </w:r>
+      <w:proofErr w:type="spellStart"/>
+      <w:r>
+        <w:t>print_char</w:t>
+      </w:r>
+      <w:proofErr w:type="spellEnd"/>
+      <w:r>
+        <w:t>(char)</w:t>
+      </w:r>
+      <w:r>
+        <w:t xml:space="preserve">, </w:t>
+      </w:r>
+      <w:proofErr w:type="spellStart"/>
+      <w:r>
+        <w:t>atoi</w:t>
+      </w:r>
+      <w:proofErr w:type="spellEnd"/>
+      <w:r>
+        <w:t xml:space="preserve">(char), and </w:t>
+      </w:r>
+      <w:proofErr w:type="spellStart"/>
+      <w:r>
+        <w:t>printf</w:t>
+      </w:r>
+      <w:proofErr w:type="spellEnd"/>
+      <w:r>
+        <w:t>(</w:t>
+      </w:r>
+      <w:proofErr w:type="spellStart"/>
+      <w:r>
+        <w:t>format_string</w:t>
+      </w:r>
+      <w:proofErr w:type="spellEnd"/>
+      <w:r>
+        <w:t>, arg_1, arg_2…</w:t>
       </w:r>
       <w:r>
         <w:t>)</w:t>
       </w:r>
       <w:r>
-        <w:t xml:space="preserve">.  More complex, Jist-specific functions, such as print_hcb(hcb_address), print_hcb_item(address), println_hex(string_address, hex_int), </w:t>
+        <w:t xml:space="preserve">.  More complex, </w:t>
+      </w:r>
+      <w:proofErr w:type="spellStart"/>
+      <w:r>
+        <w:t>Jist</w:t>
+      </w:r>
+      <w:proofErr w:type="spellEnd"/>
+      <w:r>
+        <w:t xml:space="preserve">-specific functions, such as </w:t>
+      </w:r>
+      <w:proofErr w:type="spellStart"/>
+      <w:r>
+        <w:t>print_</w:t>
+      </w:r>
+      <w:proofErr w:type="gramStart"/>
+      <w:r>
+        <w:t>hcb</w:t>
+      </w:r>
+      <w:proofErr w:type="spellEnd"/>
+      <w:r>
+        <w:t>(</w:t>
+      </w:r>
+      <w:proofErr w:type="spellStart"/>
+      <w:proofErr w:type="gramEnd"/>
+      <w:r>
+        <w:t>hcb_address</w:t>
+      </w:r>
+      <w:proofErr w:type="spellEnd"/>
+      <w:r>
+        <w:t xml:space="preserve">), </w:t>
+      </w:r>
+      <w:proofErr w:type="spellStart"/>
+      <w:r>
+        <w:t>print_hcb_item</w:t>
+      </w:r>
+      <w:proofErr w:type="spellEnd"/>
+      <w:r>
+        <w:t xml:space="preserve">(address), </w:t>
+      </w:r>
+      <w:proofErr w:type="spellStart"/>
+      <w:r>
+        <w:t>println_hex</w:t>
+      </w:r>
+      <w:proofErr w:type="spellEnd"/>
+      <w:r>
+        <w:t>(</w:t>
+      </w:r>
+      <w:proofErr w:type="spellStart"/>
+      <w:r>
+        <w:t>string_address</w:t>
+      </w:r>
+      <w:proofErr w:type="spellEnd"/>
+      <w:r>
+        <w:t xml:space="preserve">, </w:t>
+      </w:r>
+      <w:proofErr w:type="spellStart"/>
+      <w:r>
+        <w:t>hex_int</w:t>
+      </w:r>
+      <w:proofErr w:type="spellEnd"/>
+      <w:r>
+        <w:t xml:space="preserve">), </w:t>
       </w:r>
       <w:r>
         <w:t>and several others</w:t>
@@ -532,7 +856,15 @@
         <w:t xml:space="preserve">acros, </w:t>
       </w:r>
       <w:r>
-        <w:t>and scoping, which makes labels and aliases local to their lexical scope. Due to a limitation of SPIM (the fact that it’s a MIPS assembly interpreter which can’t load more than one program at a time), MPP statically compiles all Jist programs in</w:t>
+        <w:t xml:space="preserve">and scoping, which makes labels and aliases local to their lexical scope. Due to a limitation of SPIM (the fact that it’s a MIPS assembly interpreter which can’t load more than one program at a time), MPP statically compiles all </w:t>
+      </w:r>
+      <w:proofErr w:type="spellStart"/>
+      <w:r>
+        <w:t>Jist</w:t>
+      </w:r>
+      <w:proofErr w:type="spellEnd"/>
+      <w:r>
+        <w:t xml:space="preserve"> programs in</w:t>
       </w:r>
       <w:r>
         <w:t>to the kernel</w:t>
@@ -544,31 +876,104 @@
         <w:t xml:space="preserve"> some</w:t>
       </w:r>
       <w:r>
-        <w:t xml:space="preserve"> introspection, and generates code that SPIM will understand. User programs can make use of all of these facilities as well. For examples of all of these see std</w:t>
-      </w:r>
-      <w:r>
-        <w:t xml:space="preserve">lib.s (lines 3, 6, 45, and 68) and Appendix C: MPP. </w:t>
-      </w:r>
-    </w:p>
-    <w:p>
-      <w:r>
-        <w:t xml:space="preserve">We have written several programs to demonstrate the capabilities of Jist. The first is “Hunt the Wumpus,” a classic text adventure </w:t>
-      </w:r>
+        <w:t xml:space="preserve"> introspection, and generates code that SPIM will understand. User programs can make use of all of these facilities as well. For examples of all of these see </w:t>
+      </w:r>
+      <w:proofErr w:type="spellStart"/>
+      <w:r>
+        <w:t>std</w:t>
+      </w:r>
+      <w:r>
+        <w:t>lib.s</w:t>
+      </w:r>
+      <w:proofErr w:type="spellEnd"/>
+      <w:r>
+        <w:t xml:space="preserve"> (lines 3, 6, 45, and 68) and Appendix C: MPP. </w:t>
+      </w:r>
+    </w:p>
+    <w:p>
+      <w:r>
+        <w:t xml:space="preserve">We have written several programs to demonstrate the capabilities of </w:t>
+      </w:r>
+      <w:proofErr w:type="spellStart"/>
+      <w:r>
+        <w:t>Jist</w:t>
+      </w:r>
+      <w:proofErr w:type="spellEnd"/>
+      <w:r>
+        <w:t xml:space="preserve">. The first is “Hunt the </w:t>
+      </w:r>
+      <w:proofErr w:type="spellStart"/>
+      <w:r>
+        <w:t>Wumpus</w:t>
+      </w:r>
+      <w:proofErr w:type="spellEnd"/>
+      <w:r>
+        <w:t xml:space="preserve">,” a classic text adventure </w:t>
+      </w:r>
+      <w:proofErr w:type="gramStart"/>
       <w:r>
         <w:t xml:space="preserve">game </w:t>
       </w:r>
       <w:r>
-        <w:t>which makes heavy use of the standard library. The next is “</w:t>
-      </w:r>
+        <w:t>which</w:t>
+      </w:r>
+      <w:proofErr w:type="gramEnd"/>
+      <w:r>
+        <w:t xml:space="preserve"> makes heavy use of the standard library. The next is “</w:t>
+      </w:r>
+      <w:proofErr w:type="spellStart"/>
       <w:r>
         <w:t>Muckf</w:t>
       </w:r>
       <w:r>
-        <w:t>ips,” a Brainf***</w:t>
-      </w:r>
-      <w:r>
-        <w:t xml:space="preserve"> interpreter for MIPS, demonstrating the ease of programming in Jist. “iMuckfips” is an interactive version of the same. “Multitask_demo” demonstrates the multitasking capabilities of Jist</w:t>
-      </w:r>
+        <w:t>ips</w:t>
+      </w:r>
+      <w:proofErr w:type="spellEnd"/>
+      <w:r>
+        <w:t xml:space="preserve">,” a </w:t>
+      </w:r>
+      <w:proofErr w:type="spellStart"/>
+      <w:r>
+        <w:t>Brainf</w:t>
+      </w:r>
+      <w:proofErr w:type="spellEnd"/>
+      <w:r>
+        <w:t>***</w:t>
+      </w:r>
+      <w:r>
+        <w:t xml:space="preserve"> interpreter for MIPS, demonstrating the ease of programming in </w:t>
+      </w:r>
+      <w:proofErr w:type="spellStart"/>
+      <w:r>
+        <w:t>Jist</w:t>
+      </w:r>
+      <w:proofErr w:type="spellEnd"/>
+      <w:r>
+        <w:t>. “</w:t>
+      </w:r>
+      <w:proofErr w:type="spellStart"/>
+      <w:proofErr w:type="gramStart"/>
+      <w:r>
+        <w:t>iMuckfips</w:t>
+      </w:r>
+      <w:proofErr w:type="spellEnd"/>
+      <w:proofErr w:type="gramEnd"/>
+      <w:r>
+        <w:t>” is an interactive version of the same. “</w:t>
+      </w:r>
+      <w:proofErr w:type="spellStart"/>
+      <w:r>
+        <w:t>Multitask_demo</w:t>
+      </w:r>
+      <w:proofErr w:type="spellEnd"/>
+      <w:r>
+        <w:t xml:space="preserve">” demonstrates the multitasking capabilities of </w:t>
+      </w:r>
+      <w:proofErr w:type="spellStart"/>
+      <w:r>
+        <w:t>Jist</w:t>
+      </w:r>
+      <w:proofErr w:type="spellEnd"/>
       <w:r>
         <w:t>, as well as user-level heaps</w:t>
       </w:r>
@@ -591,22 +996,67 @@
     </w:p>
     <w:p>
       <w:r>
-        <w:t xml:space="preserve">From within the Jist directory, run ./run.sh. To control which program runs initially, edit </w:t>
+        <w:t xml:space="preserve">From within the </w:t>
+      </w:r>
+      <w:proofErr w:type="spellStart"/>
+      <w:r>
+        <w:t>Jist</w:t>
+      </w:r>
+      <w:proofErr w:type="spellEnd"/>
+      <w:r>
+        <w:t xml:space="preserve"> directory, </w:t>
+      </w:r>
+      <w:proofErr w:type="gramStart"/>
+      <w:r>
+        <w:t>run ./</w:t>
+      </w:r>
+      <w:proofErr w:type="spellStart"/>
+      <w:proofErr w:type="gramEnd"/>
+      <w:r>
+        <w:t>run.sh</w:t>
+      </w:r>
+      <w:proofErr w:type="spellEnd"/>
+      <w:r>
+        <w:t xml:space="preserve">. To control which program runs initially, edit </w:t>
       </w:r>
       <w:r>
         <w:t xml:space="preserve">the </w:t>
       </w:r>
       <w:r>
-        <w:t>“jistfile”</w:t>
-      </w:r>
-      <w:r>
-        <w:t xml:space="preserve"> (analogous to a makefile) “init-with:” line; the order of the programs listed above that determines the order in which the programs are loaded into memory.</w:t>
+        <w:t>“</w:t>
+      </w:r>
+      <w:proofErr w:type="spellStart"/>
+      <w:r>
+        <w:t>jistfile</w:t>
+      </w:r>
+      <w:proofErr w:type="spellEnd"/>
+      <w:r>
+        <w:t>”</w:t>
+      </w:r>
+      <w:r>
+        <w:t xml:space="preserve"> (analogous to a </w:t>
+      </w:r>
+      <w:proofErr w:type="spellStart"/>
+      <w:r>
+        <w:t>makefile</w:t>
+      </w:r>
+      <w:proofErr w:type="spellEnd"/>
+      <w:r>
+        <w:t>) “init-with:” line; the order of the programs listed above that determines the order in which the programs are loaded into memory.</w:t>
       </w:r>
       <w:r>
         <w:t xml:space="preserve"> Please do not </w:t>
       </w:r>
       <w:r>
-        <w:t>change the order or number of programs listed in the jistfile, because “eecs314demo.s” assumes their existence.</w:t>
+        <w:t xml:space="preserve">change the order or number of programs listed in the </w:t>
+      </w:r>
+      <w:proofErr w:type="spellStart"/>
+      <w:r>
+        <w:t>jistfile</w:t>
+      </w:r>
+      <w:proofErr w:type="spellEnd"/>
+      <w:r>
+        <w:t>, because “eecs314demo.s” assumes their existence.</w:t>
       </w:r>
     </w:p>
     <w:p>
@@ -653,16 +1103,22 @@
         <w:t xml:space="preserve"> macros, we would have spent a disproportionate amount of time manipulating the stack by hand, and there would probably be dozens of bugs scattered throughout the code base. The preprocessor allowed us to modularize and document our code with relative ease.</w:t>
       </w:r>
       <w:r>
-        <w:t xml:space="preserve"> All 25,000 lines of it.</w:t>
-      </w:r>
-      <w:r>
         <w:t xml:space="preserve"> </w:t>
       </w:r>
+      <w:proofErr w:type="gramStart"/>
+      <w:r>
+        <w:t>All 25,000 lines of it.</w:t>
+      </w:r>
+      <w:proofErr w:type="gramEnd"/>
+      <w:r>
+        <w:t xml:space="preserve"> </w:t>
+      </w:r>
     </w:p>
     <w:p>
       <w:pPr>
         <w:rPr>
           <w:b/>
+          <w:sz w:val="36"/>
         </w:rPr>
       </w:pPr>
       <w:r>
@@ -671,6 +1127,7 @@
       <w:r>
         <w:rPr>
           <w:b/>
+          <w:sz w:val="36"/>
         </w:rPr>
         <w:t>Appendix A: Memory Manager Documentation</w:t>
       </w:r>
@@ -688,8 +1145,17 @@
           <w:rFonts w:ascii="Bitstream Vera Sans Mono" w:hAnsi="Bitstream Vera Sans Mono"/>
           <w:sz w:val="18"/>
         </w:rPr>
-        <w:t>Structure of memory in spim</w:t>
-      </w:r>
+        <w:t xml:space="preserve">Structure of memory in </w:t>
+      </w:r>
+      <w:proofErr w:type="spellStart"/>
+      <w:r>
+        <w:rPr>
+          <w:rFonts w:ascii="Bitstream Vera Sans Mono" w:hAnsi="Bitstream Vera Sans Mono"/>
+          <w:sz w:val="18"/>
+        </w:rPr>
+        <w:t>spim</w:t>
+      </w:r>
+      <w:proofErr w:type="spellEnd"/>
     </w:p>
     <w:p>
       <w:pPr>
@@ -784,7 +1250,23 @@
           <w:rFonts w:ascii="Bitstream Vera Sans Mono" w:hAnsi="Bitstream Vera Sans Mono"/>
           <w:sz w:val="18"/>
         </w:rPr>
-        <w:t>|                       | -&gt; starts at 0x7fffffff</w:t>
+        <w:t xml:space="preserve">|                       | -&gt; </w:t>
+      </w:r>
+      <w:proofErr w:type="gramStart"/>
+      <w:r>
+        <w:rPr>
+          <w:rFonts w:ascii="Bitstream Vera Sans Mono" w:hAnsi="Bitstream Vera Sans Mono"/>
+          <w:sz w:val="18"/>
+        </w:rPr>
+        <w:t>starts</w:t>
+      </w:r>
+      <w:proofErr w:type="gramEnd"/>
+      <w:r>
+        <w:rPr>
+          <w:rFonts w:ascii="Bitstream Vera Sans Mono" w:hAnsi="Bitstream Vera Sans Mono"/>
+          <w:sz w:val="18"/>
+        </w:rPr>
+        <w:t xml:space="preserve"> at 0x7fffffff</w:t>
       </w:r>
     </w:p>
     <w:p>
@@ -816,23 +1298,57 @@
           <w:rFonts w:ascii="Bitstream Vera Sans Mono" w:hAnsi="Bitstream Vera Sans Mono"/>
           <w:sz w:val="18"/>
         </w:rPr>
-        <w:t>|                       | -&gt; $fp denotes bottom of current stack frame</w:t>
-      </w:r>
-    </w:p>
-    <w:p>
-      <w:pPr>
-        <w:spacing w:after="0"/>
-        <w:rPr>
-          <w:rFonts w:ascii="Bitstream Vera Sans Mono" w:hAnsi="Bitstream Vera Sans Mono"/>
-          <w:sz w:val="18"/>
-        </w:rPr>
-      </w:pPr>
-      <w:r>
-        <w:rPr>
-          <w:rFonts w:ascii="Bitstream Vera Sans Mono" w:hAnsi="Bitstream Vera Sans Mono"/>
-          <w:sz w:val="18"/>
-        </w:rPr>
-        <w:t>------------------------- -&gt; $sp denotes top of stack</w:t>
+        <w:t>|                       | -&gt; $</w:t>
+      </w:r>
+      <w:proofErr w:type="spellStart"/>
+      <w:proofErr w:type="gramStart"/>
+      <w:r>
+        <w:rPr>
+          <w:rFonts w:ascii="Bitstream Vera Sans Mono" w:hAnsi="Bitstream Vera Sans Mono"/>
+          <w:sz w:val="18"/>
+        </w:rPr>
+        <w:t>fp</w:t>
+      </w:r>
+      <w:proofErr w:type="spellEnd"/>
+      <w:proofErr w:type="gramEnd"/>
+      <w:r>
+        <w:rPr>
+          <w:rFonts w:ascii="Bitstream Vera Sans Mono" w:hAnsi="Bitstream Vera Sans Mono"/>
+          <w:sz w:val="18"/>
+        </w:rPr>
+        <w:t xml:space="preserve"> denotes bottom of current stack frame</w:t>
+      </w:r>
+    </w:p>
+    <w:p>
+      <w:pPr>
+        <w:spacing w:after="0"/>
+        <w:rPr>
+          <w:rFonts w:ascii="Bitstream Vera Sans Mono" w:hAnsi="Bitstream Vera Sans Mono"/>
+          <w:sz w:val="18"/>
+        </w:rPr>
+      </w:pPr>
+      <w:r>
+        <w:rPr>
+          <w:rFonts w:ascii="Bitstream Vera Sans Mono" w:hAnsi="Bitstream Vera Sans Mono"/>
+          <w:sz w:val="18"/>
+        </w:rPr>
+        <w:t>------------------------- -&gt; $</w:t>
+      </w:r>
+      <w:proofErr w:type="gramStart"/>
+      <w:r>
+        <w:rPr>
+          <w:rFonts w:ascii="Bitstream Vera Sans Mono" w:hAnsi="Bitstream Vera Sans Mono"/>
+          <w:sz w:val="18"/>
+        </w:rPr>
+        <w:t>sp</w:t>
+      </w:r>
+      <w:proofErr w:type="gramEnd"/>
+      <w:r>
+        <w:rPr>
+          <w:rFonts w:ascii="Bitstream Vera Sans Mono" w:hAnsi="Bitstream Vera Sans Mono"/>
+          <w:sz w:val="18"/>
+        </w:rPr>
+        <w:t xml:space="preserve"> denotes top of stack</w:t>
       </w:r>
     </w:p>
     <w:p>
@@ -912,7 +1428,23 @@
           <w:rFonts w:ascii="Bitstream Vera Sans Mono" w:hAnsi="Bitstream Vera Sans Mono"/>
           <w:sz w:val="18"/>
         </w:rPr>
-        <w:t>|       free space      |</w:t>
+        <w:t xml:space="preserve">|       </w:t>
+      </w:r>
+      <w:proofErr w:type="gramStart"/>
+      <w:r>
+        <w:rPr>
+          <w:rFonts w:ascii="Bitstream Vera Sans Mono" w:hAnsi="Bitstream Vera Sans Mono"/>
+          <w:sz w:val="18"/>
+        </w:rPr>
+        <w:t>free</w:t>
+      </w:r>
+      <w:proofErr w:type="gramEnd"/>
+      <w:r>
+        <w:rPr>
+          <w:rFonts w:ascii="Bitstream Vera Sans Mono" w:hAnsi="Bitstream Vera Sans Mono"/>
+          <w:sz w:val="18"/>
+        </w:rPr>
+        <w:t xml:space="preserve"> space      |</w:t>
       </w:r>
     </w:p>
     <w:p>
@@ -1056,7 +1588,41 @@
           <w:rFonts w:ascii="Bitstream Vera Sans Mono" w:hAnsi="Bitstream Vera Sans Mono"/>
           <w:sz w:val="18"/>
         </w:rPr>
-        <w:t>------------------------- -&gt; sbrk syscall allocates memory in the heap</w:t>
+        <w:t xml:space="preserve">------------------------- -&gt; </w:t>
+      </w:r>
+      <w:proofErr w:type="spellStart"/>
+      <w:proofErr w:type="gramStart"/>
+      <w:r>
+        <w:rPr>
+          <w:rFonts w:ascii="Bitstream Vera Sans Mono" w:hAnsi="Bitstream Vera Sans Mono"/>
+          <w:sz w:val="18"/>
+        </w:rPr>
+        <w:t>sbrk</w:t>
+      </w:r>
+      <w:proofErr w:type="spellEnd"/>
+      <w:proofErr w:type="gramEnd"/>
+      <w:r>
+        <w:rPr>
+          <w:rFonts w:ascii="Bitstream Vera Sans Mono" w:hAnsi="Bitstream Vera Sans Mono"/>
+          <w:sz w:val="18"/>
+        </w:rPr>
+        <w:t xml:space="preserve"> </w:t>
+      </w:r>
+      <w:proofErr w:type="spellStart"/>
+      <w:r>
+        <w:rPr>
+          <w:rFonts w:ascii="Bitstream Vera Sans Mono" w:hAnsi="Bitstream Vera Sans Mono"/>
+          <w:sz w:val="18"/>
+        </w:rPr>
+        <w:t>syscall</w:t>
+      </w:r>
+      <w:proofErr w:type="spellEnd"/>
+      <w:r>
+        <w:rPr>
+          <w:rFonts w:ascii="Bitstream Vera Sans Mono" w:hAnsi="Bitstream Vera Sans Mono"/>
+          <w:sz w:val="18"/>
+        </w:rPr>
+        <w:t xml:space="preserve"> allocates memory in the heap</w:t>
       </w:r>
     </w:p>
     <w:p>
@@ -1088,8 +1654,19 @@
           <w:rFonts w:ascii="Bitstream Vera Sans Mono" w:hAnsi="Bitstream Vera Sans Mono"/>
           <w:sz w:val="18"/>
         </w:rPr>
-        <w:t>------------------------- -&gt; $gp</w:t>
-      </w:r>
+        <w:t>------------------------- -&gt; $</w:t>
+      </w:r>
+      <w:proofErr w:type="spellStart"/>
+      <w:proofErr w:type="gramStart"/>
+      <w:r>
+        <w:rPr>
+          <w:rFonts w:ascii="Bitstream Vera Sans Mono" w:hAnsi="Bitstream Vera Sans Mono"/>
+          <w:sz w:val="18"/>
+        </w:rPr>
+        <w:t>gp</w:t>
+      </w:r>
+      <w:proofErr w:type="spellEnd"/>
+      <w:proofErr w:type="gramEnd"/>
     </w:p>
     <w:p>
       <w:pPr>
@@ -1246,8 +1823,17 @@
           <w:rFonts w:ascii="Bitstream Vera Sans Mono" w:hAnsi="Bitstream Vera Sans Mono"/>
           <w:sz w:val="18"/>
         </w:rPr>
-        <w:t>hile the sbrk syscall</w:t>
-      </w:r>
+        <w:t xml:space="preserve">hile the </w:t>
+      </w:r>
+      <w:proofErr w:type="spellStart"/>
+      <w:r>
+        <w:rPr>
+          <w:rFonts w:ascii="Bitstream Vera Sans Mono" w:hAnsi="Bitstream Vera Sans Mono"/>
+          <w:sz w:val="18"/>
+        </w:rPr>
+        <w:t>sbrk</w:t>
+      </w:r>
+      <w:proofErr w:type="spellEnd"/>
       <w:r>
         <w:rPr>
           <w:rFonts w:ascii="Bitstream Vera Sans Mono" w:hAnsi="Bitstream Vera Sans Mono"/>
@@ -1255,6 +1841,22 @@
         </w:rPr>
         <w:t xml:space="preserve"> </w:t>
       </w:r>
+      <w:proofErr w:type="spellStart"/>
+      <w:r>
+        <w:rPr>
+          <w:rFonts w:ascii="Bitstream Vera Sans Mono" w:hAnsi="Bitstream Vera Sans Mono"/>
+          <w:sz w:val="18"/>
+        </w:rPr>
+        <w:t>syscall</w:t>
+      </w:r>
+      <w:proofErr w:type="spellEnd"/>
+      <w:r>
+        <w:rPr>
+          <w:rFonts w:ascii="Bitstream Vera Sans Mono" w:hAnsi="Bitstream Vera Sans Mono"/>
+          <w:sz w:val="18"/>
+        </w:rPr>
+        <w:t xml:space="preserve"> </w:t>
+      </w:r>
       <w:r>
         <w:rPr>
           <w:rFonts w:ascii="Bitstream Vera Sans Mono" w:hAnsi="Bitstream Vera Sans Mono"/>
@@ -1288,7 +1890,15 @@
           <w:rFonts w:ascii="Bitstream Vera Sans Mono" w:hAnsi="Bitstream Vera Sans Mono"/>
           <w:sz w:val="18"/>
         </w:rPr>
-        <w:t>to free and compact the heap when blocks of memory are released by either the OS or</w:t>
+        <w:t xml:space="preserve">to free and compact the heap when </w:t>
+      </w:r>
+      <w:proofErr w:type="gramStart"/>
+      <w:r>
+        <w:rPr>
+          <w:rFonts w:ascii="Bitstream Vera Sans Mono" w:hAnsi="Bitstream Vera Sans Mono"/>
+          <w:sz w:val="18"/>
+        </w:rPr>
+        <w:t>blocks of memory are released by either the OS or</w:t>
       </w:r>
       <w:r>
         <w:rPr>
@@ -1302,7 +1912,15 @@
           <w:rFonts w:ascii="Bitstream Vera Sans Mono" w:hAnsi="Bitstream Vera Sans Mono"/>
           <w:sz w:val="18"/>
         </w:rPr>
-        <w:t>a user program.</w:t>
+        <w:t>a user program</w:t>
+      </w:r>
+      <w:proofErr w:type="gramEnd"/>
+      <w:r>
+        <w:rPr>
+          <w:rFonts w:ascii="Bitstream Vera Sans Mono" w:hAnsi="Bitstream Vera Sans Mono"/>
+          <w:sz w:val="18"/>
+        </w:rPr>
+        <w:t>.</w:t>
       </w:r>
     </w:p>
     <w:p>
@@ -1387,12 +2005,21 @@
           <w:sz w:val="18"/>
         </w:rPr>
       </w:pPr>
-      <w:r>
-        <w:rPr>
-          <w:rFonts w:ascii="Bitstream Vera Sans Mono" w:hAnsi="Bitstream Vera Sans Mono"/>
-          <w:sz w:val="18"/>
-        </w:rPr>
-        <w:t>they will get back a unique identifier for their memory. When they want a word from their memory,</w:t>
+      <w:proofErr w:type="gramStart"/>
+      <w:r>
+        <w:rPr>
+          <w:rFonts w:ascii="Bitstream Vera Sans Mono" w:hAnsi="Bitstream Vera Sans Mono"/>
+          <w:sz w:val="18"/>
+        </w:rPr>
+        <w:t>they</w:t>
+      </w:r>
+      <w:proofErr w:type="gramEnd"/>
+      <w:r>
+        <w:rPr>
+          <w:rFonts w:ascii="Bitstream Vera Sans Mono" w:hAnsi="Bitstream Vera Sans Mono"/>
+          <w:sz w:val="18"/>
+        </w:rPr>
+        <w:t xml:space="preserve"> will get back a unique identifier for their memory. When they want a word from their memory,</w:t>
       </w:r>
       <w:r>
         <w:rPr>
@@ -1406,7 +2033,41 @@
           <w:rFonts w:ascii="Bitstream Vera Sans Mono" w:hAnsi="Bitstream Vera Sans Mono"/>
           <w:sz w:val="18"/>
         </w:rPr>
-        <w:t>the programs will use a global macro that will be part of this library. ie they will pass the macro their memory id and the word they want (ie 0, 1, 2, 3 ... n) and the system will return the</w:t>
+        <w:t xml:space="preserve">the programs will use a global macro that will be part of this library. </w:t>
+      </w:r>
+      <w:proofErr w:type="spellStart"/>
+      <w:proofErr w:type="gramStart"/>
+      <w:r>
+        <w:rPr>
+          <w:rFonts w:ascii="Bitstream Vera Sans Mono" w:hAnsi="Bitstream Vera Sans Mono"/>
+          <w:sz w:val="18"/>
+        </w:rPr>
+        <w:t>ie</w:t>
+      </w:r>
+      <w:proofErr w:type="spellEnd"/>
+      <w:proofErr w:type="gramEnd"/>
+      <w:r>
+        <w:rPr>
+          <w:rFonts w:ascii="Bitstream Vera Sans Mono" w:hAnsi="Bitstream Vera Sans Mono"/>
+          <w:sz w:val="18"/>
+        </w:rPr>
+        <w:t xml:space="preserve"> they will pass the macro their memory id and the word they want (</w:t>
+      </w:r>
+      <w:proofErr w:type="spellStart"/>
+      <w:r>
+        <w:rPr>
+          <w:rFonts w:ascii="Bitstream Vera Sans Mono" w:hAnsi="Bitstream Vera Sans Mono"/>
+          <w:sz w:val="18"/>
+        </w:rPr>
+        <w:t>ie</w:t>
+      </w:r>
+      <w:proofErr w:type="spellEnd"/>
+      <w:r>
+        <w:rPr>
+          <w:rFonts w:ascii="Bitstream Vera Sans Mono" w:hAnsi="Bitstream Vera Sans Mono"/>
+          <w:sz w:val="18"/>
+        </w:rPr>
+        <w:t xml:space="preserve"> 0, 1, 2, 3 ... n) and the system will return the</w:t>
       </w:r>
       <w:r>
         <w:rPr>
@@ -1537,7 +2198,23 @@
           <w:rFonts w:ascii="Bitstream Vera Sans Mono" w:hAnsi="Bitstream Vera Sans Mono"/>
           <w:sz w:val="18"/>
         </w:rPr>
-        <w:t>Structure of Heap Control Block(HCB)</w:t>
+        <w:t xml:space="preserve">Structure of Heap Control </w:t>
+      </w:r>
+      <w:proofErr w:type="gramStart"/>
+      <w:r>
+        <w:rPr>
+          <w:rFonts w:ascii="Bitstream Vera Sans Mono" w:hAnsi="Bitstream Vera Sans Mono"/>
+          <w:sz w:val="18"/>
+        </w:rPr>
+        <w:t>Block(</w:t>
+      </w:r>
+      <w:proofErr w:type="gramEnd"/>
+      <w:r>
+        <w:rPr>
+          <w:rFonts w:ascii="Bitstream Vera Sans Mono" w:hAnsi="Bitstream Vera Sans Mono"/>
+          <w:sz w:val="18"/>
+        </w:rPr>
+        <w:t>HCB)</w:t>
       </w:r>
     </w:p>
     <w:p>
@@ -1919,7 +2596,23 @@
           <w:rFonts w:ascii="Bitstream Vera Sans Mono" w:hAnsi="Bitstream Vera Sans Mono"/>
           <w:sz w:val="18"/>
         </w:rPr>
-        <w:t xml:space="preserve">|                                   | -&gt; farthest the heap can grow </w:t>
+        <w:t xml:space="preserve">|                                   | -&gt; </w:t>
+      </w:r>
+      <w:proofErr w:type="gramStart"/>
+      <w:r>
+        <w:rPr>
+          <w:rFonts w:ascii="Bitstream Vera Sans Mono" w:hAnsi="Bitstream Vera Sans Mono"/>
+          <w:sz w:val="18"/>
+        </w:rPr>
+        <w:t>farthest</w:t>
+      </w:r>
+      <w:proofErr w:type="gramEnd"/>
+      <w:r>
+        <w:rPr>
+          <w:rFonts w:ascii="Bitstream Vera Sans Mono" w:hAnsi="Bitstream Vera Sans Mono"/>
+          <w:sz w:val="18"/>
+        </w:rPr>
+        <w:t xml:space="preserve"> the heap can grow </w:t>
       </w:r>
       <w:r>
         <w:rPr>
@@ -1942,7 +2635,39 @@
           <w:rFonts w:ascii="Bitstream Vera Sans Mono" w:hAnsi="Bitstream Vera Sans Mono"/>
           <w:sz w:val="18"/>
         </w:rPr>
-        <w:t>| Address of the Top of the Heap    |    another sbrk call</w:t>
+        <w:t xml:space="preserve">| Address of the Top of the Heap    </w:t>
+      </w:r>
+      <w:proofErr w:type="gramStart"/>
+      <w:r>
+        <w:rPr>
+          <w:rFonts w:ascii="Bitstream Vera Sans Mono" w:hAnsi="Bitstream Vera Sans Mono"/>
+          <w:sz w:val="18"/>
+        </w:rPr>
+        <w:t>|    another</w:t>
+      </w:r>
+      <w:proofErr w:type="gramEnd"/>
+      <w:r>
+        <w:rPr>
+          <w:rFonts w:ascii="Bitstream Vera Sans Mono" w:hAnsi="Bitstream Vera Sans Mono"/>
+          <w:sz w:val="18"/>
+        </w:rPr>
+        <w:t xml:space="preserve"> </w:t>
+      </w:r>
+      <w:proofErr w:type="spellStart"/>
+      <w:r>
+        <w:rPr>
+          <w:rFonts w:ascii="Bitstream Vera Sans Mono" w:hAnsi="Bitstream Vera Sans Mono"/>
+          <w:sz w:val="18"/>
+        </w:rPr>
+        <w:t>sbrk</w:t>
+      </w:r>
+      <w:proofErr w:type="spellEnd"/>
+      <w:r>
+        <w:rPr>
+          <w:rFonts w:ascii="Bitstream Vera Sans Mono" w:hAnsi="Bitstream Vera Sans Mono"/>
+          <w:sz w:val="18"/>
+        </w:rPr>
+        <w:t xml:space="preserve"> call</w:t>
       </w:r>
       <w:r>
         <w:rPr>
@@ -1979,14 +2704,30 @@
           <w:rFonts w:ascii="Bitstream Vera Sans Mono" w:hAnsi="Bitstream Vera Sans Mono"/>
           <w:sz w:val="18"/>
         </w:rPr>
-        <w:t xml:space="preserve">|                                   |    </w:t>
-      </w:r>
-      <w:r>
-        <w:rPr>
-          <w:rFonts w:ascii="Bitstream Vera Sans Mono" w:hAnsi="Bitstream Vera Sans Mono"/>
-          <w:sz w:val="18"/>
-        </w:rPr>
-        <w:t>that the Heap Control Block occupies</w:t>
+        <w:t xml:space="preserve">|                                   </w:t>
+      </w:r>
+      <w:proofErr w:type="gramStart"/>
+      <w:r>
+        <w:rPr>
+          <w:rFonts w:ascii="Bitstream Vera Sans Mono" w:hAnsi="Bitstream Vera Sans Mono"/>
+          <w:sz w:val="18"/>
+        </w:rPr>
+        <w:t xml:space="preserve">|    </w:t>
+      </w:r>
+      <w:r>
+        <w:rPr>
+          <w:rFonts w:ascii="Bitstream Vera Sans Mono" w:hAnsi="Bitstream Vera Sans Mono"/>
+          <w:sz w:val="18"/>
+        </w:rPr>
+        <w:t>that</w:t>
+      </w:r>
+      <w:proofErr w:type="gramEnd"/>
+      <w:r>
+        <w:rPr>
+          <w:rFonts w:ascii="Bitstream Vera Sans Mono" w:hAnsi="Bitstream Vera Sans Mono"/>
+          <w:sz w:val="18"/>
+        </w:rPr>
+        <w:t xml:space="preserve"> the Heap Control Block occupies</w:t>
       </w:r>
     </w:p>
     <w:p>
@@ -2091,7 +2832,39 @@
           <w:rFonts w:ascii="Bitstream Vera Sans Mono" w:hAnsi="Bitstream Vera Sans Mono"/>
           <w:sz w:val="18"/>
         </w:rPr>
-        <w:t>The heap control block will grow in size as the number of blocks in the heap grows and it will shrink at as blocks of memory are free. There will be a special label called HCB_ADDR which will</w:t>
+        <w:t xml:space="preserve">The heap control block will grow in size as the number of blocks in the heap grows and it will shrink </w:t>
+      </w:r>
+      <w:proofErr w:type="gramStart"/>
+      <w:r>
+        <w:rPr>
+          <w:rFonts w:ascii="Bitstream Vera Sans Mono" w:hAnsi="Bitstream Vera Sans Mono"/>
+          <w:sz w:val="18"/>
+        </w:rPr>
+        <w:t>at</w:t>
+      </w:r>
+      <w:proofErr w:type="gramEnd"/>
+      <w:r>
+        <w:rPr>
+          <w:rFonts w:ascii="Bitstream Vera Sans Mono" w:hAnsi="Bitstream Vera Sans Mono"/>
+          <w:sz w:val="18"/>
+        </w:rPr>
+        <w:t xml:space="preserve"> as blocks of memory are free. There will be a special label called HCB_</w:t>
+      </w:r>
+      <w:proofErr w:type="gramStart"/>
+      <w:r>
+        <w:rPr>
+          <w:rFonts w:ascii="Bitstream Vera Sans Mono" w:hAnsi="Bitstream Vera Sans Mono"/>
+          <w:sz w:val="18"/>
+        </w:rPr>
+        <w:t>ADDR which</w:t>
+      </w:r>
+      <w:proofErr w:type="gramEnd"/>
+      <w:r>
+        <w:rPr>
+          <w:rFonts w:ascii="Bitstream Vera Sans Mono" w:hAnsi="Bitstream Vera Sans Mono"/>
+          <w:sz w:val="18"/>
+        </w:rPr>
+        <w:t xml:space="preserve"> will</w:t>
       </w:r>
       <w:r>
         <w:rPr>
@@ -2256,7 +3029,23 @@
           <w:rFonts w:ascii="Bitstream Vera Sans Mono" w:hAnsi="Bitstream Vera Sans Mono"/>
           <w:sz w:val="18"/>
         </w:rPr>
-        <w:t>| | Heap Control Block(HCB)| |</w:t>
+        <w:t xml:space="preserve">| | Heap Control </w:t>
+      </w:r>
+      <w:proofErr w:type="gramStart"/>
+      <w:r>
+        <w:rPr>
+          <w:rFonts w:ascii="Bitstream Vera Sans Mono" w:hAnsi="Bitstream Vera Sans Mono"/>
+          <w:sz w:val="18"/>
+        </w:rPr>
+        <w:t>Block(</w:t>
+      </w:r>
+      <w:proofErr w:type="gramEnd"/>
+      <w:r>
+        <w:rPr>
+          <w:rFonts w:ascii="Bitstream Vera Sans Mono" w:hAnsi="Bitstream Vera Sans Mono"/>
+          <w:sz w:val="18"/>
+        </w:rPr>
+        <w:t>HCB)| |</w:t>
       </w:r>
     </w:p>
     <w:p>
@@ -2379,12 +3168,21 @@
           <w:sz w:val="18"/>
         </w:rPr>
       </w:pPr>
-      <w:r>
-        <w:rPr>
-          <w:rFonts w:ascii="Bitstream Vera Sans Mono" w:hAnsi="Bitstream Vera Sans Mono"/>
-          <w:sz w:val="18"/>
-        </w:rPr>
-        <w:t>|            ....            |</w:t>
+      <w:proofErr w:type="gramStart"/>
+      <w:r>
+        <w:rPr>
+          <w:rFonts w:ascii="Bitstream Vera Sans Mono" w:hAnsi="Bitstream Vera Sans Mono"/>
+          <w:sz w:val="18"/>
+        </w:rPr>
+        <w:t>|            ....</w:t>
+      </w:r>
+      <w:proofErr w:type="gramEnd"/>
+      <w:r>
+        <w:rPr>
+          <w:rFonts w:ascii="Bitstream Vera Sans Mono" w:hAnsi="Bitstream Vera Sans Mono"/>
+          <w:sz w:val="18"/>
+        </w:rPr>
+        <w:t xml:space="preserve">            |</w:t>
       </w:r>
     </w:p>
     <w:p>
@@ -2487,6 +3285,7 @@
       <w:pPr>
         <w:rPr>
           <w:b/>
+          <w:sz w:val="36"/>
         </w:rPr>
       </w:pPr>
       <w:r>
@@ -2499,31 +3298,1216 @@
       <w:r>
         <w:rPr>
           <w:b/>
-        </w:rPr>
-        <w:t>Appendix B: Jist Context Switching</w:t>
-      </w:r>
-    </w:p>
-    <w:p>
-      <w:pPr>
+          <w:sz w:val="36"/>
+        </w:rPr>
+        <w:t>Appendix C: MPP</w:t>
+      </w:r>
+      <w:r>
         <w:rPr>
           <w:b/>
-        </w:rPr>
-      </w:pPr>
+          <w:sz w:val="36"/>
+        </w:rPr>
+        <w:t xml:space="preserve"> – MIPS </w:t>
+      </w:r>
+      <w:proofErr w:type="spellStart"/>
       <w:r>
         <w:rPr>
           <w:b/>
-        </w:rPr>
-        <w:br w:type="page"/>
-        <w:t>Appendix C: MPP: MIPS PreProcessor</w:t>
-      </w:r>
-    </w:p>
-    <w:p/>
-    <w:p>
-      <w:pPr>
-        <w:rPr>
-          <w:rFonts w:ascii="Bitstream Vera Sans Mono" w:hAnsi="Bitstream Vera Sans Mono"/>
-          <w:sz w:val="18"/>
-        </w:rPr>
+          <w:sz w:val="36"/>
+        </w:rPr>
+        <w:t>PreProcessor</w:t>
+      </w:r>
+      <w:proofErr w:type="spellEnd"/>
+    </w:p>
+    <w:p>
+      <w:pPr>
+        <w:pStyle w:val="Style1"/>
+        <w:rPr>
+          <w:b/>
+        </w:rPr>
+      </w:pPr>
+      <w:r>
+        <w:rPr>
+          <w:b/>
+        </w:rPr>
+        <w:t>#</w:t>
+      </w:r>
+      <w:proofErr w:type="gramStart"/>
+      <w:r>
+        <w:rPr>
+          <w:b/>
+        </w:rPr>
+        <w:t>includes</w:t>
+      </w:r>
+      <w:proofErr w:type="gramEnd"/>
+    </w:p>
+    <w:p>
+      <w:pPr>
+        <w:pStyle w:val="Style1"/>
+      </w:pPr>
+      <w:r>
+        <w:t xml:space="preserve">The most basic feature of MPP is the </w:t>
+      </w:r>
+      <w:r>
+        <w:rPr>
+          <w:rFonts w:ascii="Bitstream Vera Sans Mono" w:hAnsi="Bitstream Vera Sans Mono"/>
+          <w:sz w:val="20"/>
+        </w:rPr>
+        <w:t>#include</w:t>
+      </w:r>
+      <w:r>
+        <w:t xml:space="preserve"> directive:</w:t>
+      </w:r>
+    </w:p>
+    <w:p>
+      <w:pPr>
+        <w:spacing w:after="0"/>
+        <w:rPr>
+          <w:rFonts w:ascii="Bitstream Vera Sans Mono" w:hAnsi="Bitstream Vera Sans Mono"/>
+          <w:sz w:val="18"/>
+        </w:rPr>
+      </w:pPr>
+      <w:r>
+        <w:rPr>
+          <w:rFonts w:ascii="Bitstream Vera Sans Mono" w:hAnsi="Bitstream Vera Sans Mono"/>
+          <w:sz w:val="18"/>
+        </w:rPr>
+        <w:t>#</w:t>
+      </w:r>
+      <w:proofErr w:type="gramStart"/>
+      <w:r>
+        <w:rPr>
+          <w:rFonts w:ascii="Bitstream Vera Sans Mono" w:hAnsi="Bitstream Vera Sans Mono"/>
+          <w:sz w:val="18"/>
+        </w:rPr>
+        <w:t>include</w:t>
+      </w:r>
+      <w:proofErr w:type="gramEnd"/>
+      <w:r>
+        <w:rPr>
+          <w:rFonts w:ascii="Bitstream Vera Sans Mono" w:hAnsi="Bitstream Vera Sans Mono"/>
+          <w:sz w:val="18"/>
+        </w:rPr>
+        <w:t xml:space="preserve"> </w:t>
+      </w:r>
+      <w:proofErr w:type="spellStart"/>
+      <w:r>
+        <w:rPr>
+          <w:rFonts w:ascii="Bitstream Vera Sans Mono" w:hAnsi="Bitstream Vera Sans Mono"/>
+          <w:sz w:val="18"/>
+        </w:rPr>
+        <w:t>stdlib.s</w:t>
+      </w:r>
+      <w:proofErr w:type="spellEnd"/>
+    </w:p>
+    <w:p>
+      <w:pPr>
+        <w:spacing w:after="0"/>
+        <w:rPr>
+          <w:rFonts w:ascii="Bitstream Vera Sans Mono" w:hAnsi="Bitstream Vera Sans Mono"/>
+          <w:sz w:val="18"/>
+        </w:rPr>
+      </w:pPr>
+    </w:p>
+    <w:p>
+      <w:pPr>
+        <w:pStyle w:val="Style1"/>
+      </w:pPr>
+      <w:r>
+        <w:t>MPP does not check to see if a file has already been included.</w:t>
+      </w:r>
+    </w:p>
+    <w:p>
+      <w:pPr>
+        <w:pStyle w:val="Style1"/>
+        <w:rPr>
+          <w:b/>
+        </w:rPr>
+      </w:pPr>
+      <w:r>
+        <w:rPr>
+          <w:b/>
+        </w:rPr>
+        <w:t>Macros</w:t>
+      </w:r>
+    </w:p>
+    <w:p>
+      <w:pPr>
+        <w:pStyle w:val="Style1"/>
+      </w:pPr>
+      <w:r>
+        <w:t>Macros are defined like so:</w:t>
+      </w:r>
+    </w:p>
+    <w:p>
+      <w:pPr>
+        <w:spacing w:after="0"/>
+        <w:ind w:firstLine="720"/>
+        <w:rPr>
+          <w:rFonts w:ascii="Bitstream Vera Sans Mono" w:hAnsi="Bitstream Vera Sans Mono"/>
+          <w:sz w:val="18"/>
+        </w:rPr>
+      </w:pPr>
+      <w:r>
+        <w:rPr>
+          <w:rFonts w:ascii="Bitstream Vera Sans Mono" w:hAnsi="Bitstream Vera Sans Mono"/>
+          <w:sz w:val="18"/>
+        </w:rPr>
+        <w:t>#</w:t>
+      </w:r>
+      <w:proofErr w:type="gramStart"/>
+      <w:r>
+        <w:rPr>
+          <w:rFonts w:ascii="Bitstream Vera Sans Mono" w:hAnsi="Bitstream Vera Sans Mono"/>
+          <w:sz w:val="18"/>
+        </w:rPr>
+        <w:t>define</w:t>
+      </w:r>
+      <w:proofErr w:type="gramEnd"/>
+      <w:r>
+        <w:rPr>
+          <w:rFonts w:ascii="Bitstream Vera Sans Mono" w:hAnsi="Bitstream Vera Sans Mono"/>
+          <w:sz w:val="18"/>
+        </w:rPr>
+        <w:t xml:space="preserve"> </w:t>
+      </w:r>
+      <w:proofErr w:type="spellStart"/>
+      <w:r>
+        <w:rPr>
+          <w:rFonts w:ascii="Bitstream Vera Sans Mono" w:hAnsi="Bitstream Vera Sans Mono"/>
+          <w:sz w:val="18"/>
+        </w:rPr>
+        <w:t>printchar_immediate</w:t>
+      </w:r>
+      <w:proofErr w:type="spellEnd"/>
+    </w:p>
+    <w:p>
+      <w:pPr>
+        <w:spacing w:after="0"/>
+        <w:ind w:firstLine="720"/>
+        <w:rPr>
+          <w:rFonts w:ascii="Bitstream Vera Sans Mono" w:hAnsi="Bitstream Vera Sans Mono"/>
+          <w:sz w:val="18"/>
+        </w:rPr>
+      </w:pPr>
+      <w:r>
+        <w:rPr>
+          <w:rFonts w:ascii="Bitstream Vera Sans Mono" w:hAnsi="Bitstream Vera Sans Mono"/>
+          <w:sz w:val="18"/>
+        </w:rPr>
+        <w:tab/>
+      </w:r>
+      <w:proofErr w:type="spellStart"/>
+      <w:proofErr w:type="gramStart"/>
+      <w:r>
+        <w:rPr>
+          <w:rFonts w:ascii="Bitstream Vera Sans Mono" w:hAnsi="Bitstream Vera Sans Mono"/>
+          <w:sz w:val="18"/>
+        </w:rPr>
+        <w:t>li</w:t>
+      </w:r>
+      <w:proofErr w:type="spellEnd"/>
+      <w:proofErr w:type="gramEnd"/>
+      <w:r>
+        <w:rPr>
+          <w:rFonts w:ascii="Bitstream Vera Sans Mono" w:hAnsi="Bitstream Vera Sans Mono"/>
+          <w:sz w:val="18"/>
+        </w:rPr>
+        <w:t xml:space="preserve"> $a0 %1</w:t>
+      </w:r>
+    </w:p>
+    <w:p>
+      <w:pPr>
+        <w:spacing w:after="0"/>
+        <w:ind w:firstLine="720"/>
+        <w:rPr>
+          <w:rFonts w:ascii="Bitstream Vera Sans Mono" w:hAnsi="Bitstream Vera Sans Mono"/>
+          <w:sz w:val="18"/>
+        </w:rPr>
+      </w:pPr>
+      <w:r>
+        <w:rPr>
+          <w:rFonts w:ascii="Bitstream Vera Sans Mono" w:hAnsi="Bitstream Vera Sans Mono"/>
+          <w:sz w:val="18"/>
+        </w:rPr>
+        <w:tab/>
+      </w:r>
+      <w:proofErr w:type="gramStart"/>
+      <w:r>
+        <w:rPr>
+          <w:rFonts w:ascii="Bitstream Vera Sans Mono" w:hAnsi="Bitstream Vera Sans Mono"/>
+          <w:sz w:val="18"/>
+        </w:rPr>
+        <w:t>call</w:t>
+      </w:r>
+      <w:proofErr w:type="gramEnd"/>
+      <w:r>
+        <w:rPr>
+          <w:rFonts w:ascii="Bitstream Vera Sans Mono" w:hAnsi="Bitstream Vera Sans Mono"/>
+          <w:sz w:val="18"/>
+        </w:rPr>
+        <w:t xml:space="preserve"> </w:t>
+      </w:r>
+      <w:proofErr w:type="spellStart"/>
+      <w:r>
+        <w:rPr>
+          <w:rFonts w:ascii="Bitstream Vera Sans Mono" w:hAnsi="Bitstream Vera Sans Mono"/>
+          <w:sz w:val="18"/>
+        </w:rPr>
+        <w:t>print_char</w:t>
+      </w:r>
+      <w:proofErr w:type="spellEnd"/>
+    </w:p>
+    <w:p>
+      <w:pPr>
+        <w:spacing w:after="0"/>
+        <w:ind w:firstLine="720"/>
+        <w:rPr>
+          <w:rFonts w:ascii="Bitstream Vera Sans Mono" w:hAnsi="Bitstream Vera Sans Mono"/>
+          <w:sz w:val="18"/>
+        </w:rPr>
+      </w:pPr>
+      <w:r>
+        <w:rPr>
+          <w:rFonts w:ascii="Bitstream Vera Sans Mono" w:hAnsi="Bitstream Vera Sans Mono"/>
+          <w:sz w:val="18"/>
+        </w:rPr>
+        <w:t>#</w:t>
+      </w:r>
+      <w:proofErr w:type="gramStart"/>
+      <w:r>
+        <w:rPr>
+          <w:rFonts w:ascii="Bitstream Vera Sans Mono" w:hAnsi="Bitstream Vera Sans Mono"/>
+          <w:sz w:val="18"/>
+        </w:rPr>
+        <w:t>end</w:t>
+      </w:r>
+      <w:proofErr w:type="gramEnd"/>
+    </w:p>
+    <w:p>
+      <w:pPr>
+        <w:spacing w:after="0"/>
+        <w:rPr>
+          <w:rFonts w:ascii="Bitstream Vera Sans Mono" w:hAnsi="Bitstream Vera Sans Mono"/>
+          <w:sz w:val="18"/>
+        </w:rPr>
+      </w:pPr>
+    </w:p>
+    <w:p>
+      <w:pPr>
+        <w:pStyle w:val="Style1"/>
+      </w:pPr>
+      <w:r>
+        <w:t>This particular macro might be called like this:</w:t>
+      </w:r>
+      <w:r>
+        <w:t xml:space="preserve"> </w:t>
+      </w:r>
+    </w:p>
+    <w:p>
+      <w:pPr>
+        <w:spacing w:after="0"/>
+        <w:ind w:firstLine="720"/>
+        <w:rPr>
+          <w:rFonts w:ascii="Bitstream Vera Sans Mono" w:hAnsi="Bitstream Vera Sans Mono"/>
+          <w:sz w:val="18"/>
+        </w:rPr>
+      </w:pPr>
+      <w:proofErr w:type="spellStart"/>
+      <w:proofErr w:type="gramStart"/>
+      <w:r>
+        <w:rPr>
+          <w:rFonts w:ascii="Bitstream Vera Sans Mono" w:hAnsi="Bitstream Vera Sans Mono"/>
+          <w:sz w:val="18"/>
+        </w:rPr>
+        <w:t>printchar</w:t>
+      </w:r>
+      <w:proofErr w:type="gramEnd"/>
+      <w:r>
+        <w:rPr>
+          <w:rFonts w:ascii="Bitstream Vera Sans Mono" w:hAnsi="Bitstream Vera Sans Mono"/>
+          <w:sz w:val="18"/>
+        </w:rPr>
+        <w:t>_immediate</w:t>
+      </w:r>
+      <w:proofErr w:type="spellEnd"/>
+      <w:r>
+        <w:rPr>
+          <w:rFonts w:ascii="Bitstream Vera Sans Mono" w:hAnsi="Bitstream Vera Sans Mono"/>
+          <w:sz w:val="18"/>
+        </w:rPr>
+        <w:t xml:space="preserve"> 10 #prints a newline</w:t>
+      </w:r>
+    </w:p>
+    <w:p>
+      <w:pPr>
+        <w:spacing w:after="0"/>
+        <w:rPr>
+          <w:rFonts w:ascii="Bitstream Vera Sans Mono" w:hAnsi="Bitstream Vera Sans Mono"/>
+          <w:sz w:val="18"/>
+        </w:rPr>
+      </w:pPr>
+    </w:p>
+    <w:p>
+      <w:pPr>
+        <w:pStyle w:val="Style1"/>
+      </w:pPr>
+      <w:r>
+        <w:t xml:space="preserve">The %1 token is replaced by MPP with the given parameter, in this case 10. The </w:t>
+      </w:r>
+      <w:r>
+        <w:rPr>
+          <w:rFonts w:ascii="Bitstream Vera Sans Mono" w:hAnsi="Bitstream Vera Sans Mono"/>
+          <w:sz w:val="20"/>
+        </w:rPr>
+        <w:t xml:space="preserve">call </w:t>
+      </w:r>
+      <w:proofErr w:type="spellStart"/>
+      <w:r>
+        <w:rPr>
+          <w:rFonts w:ascii="Bitstream Vera Sans Mono" w:hAnsi="Bitstream Vera Sans Mono"/>
+          <w:sz w:val="20"/>
+        </w:rPr>
+        <w:t>print_char</w:t>
+      </w:r>
+      <w:proofErr w:type="spellEnd"/>
+      <w:r>
+        <w:t xml:space="preserve"> line executes the </w:t>
+      </w:r>
+      <w:r>
+        <w:rPr>
+          <w:rFonts w:ascii="Bitstream Vera Sans Mono" w:hAnsi="Bitstream Vera Sans Mono"/>
+          <w:sz w:val="20"/>
+        </w:rPr>
+        <w:t>call</w:t>
+      </w:r>
+      <w:r>
+        <w:t xml:space="preserve"> macro on the </w:t>
+      </w:r>
+      <w:proofErr w:type="spellStart"/>
+      <w:r>
+        <w:rPr>
+          <w:rFonts w:ascii="Bitstream Vera Sans Mono" w:hAnsi="Bitstream Vera Sans Mono"/>
+          <w:sz w:val="20"/>
+        </w:rPr>
+        <w:t>print_char</w:t>
+      </w:r>
+      <w:proofErr w:type="spellEnd"/>
+      <w:r>
+        <w:t xml:space="preserve"> label, which is a function.</w:t>
+      </w:r>
+      <w:r>
+        <w:t xml:space="preserve"> As you can see, macros can be used within macros, as long as the inner macro is defined above the outer macro.</w:t>
+      </w:r>
+    </w:p>
+    <w:p>
+      <w:pPr>
+        <w:pStyle w:val="Style1"/>
+      </w:pPr>
+      <w:r>
+        <w:rPr>
+          <w:b/>
+        </w:rPr>
+        <w:t>Register Aliases</w:t>
+      </w:r>
+    </w:p>
+    <w:p>
+      <w:pPr>
+        <w:pStyle w:val="Style1"/>
+      </w:pPr>
+      <w:r>
+        <w:t>To increase readability and maintainability, aliases can be defined for registers:</w:t>
+      </w:r>
+    </w:p>
+    <w:p>
+      <w:pPr>
+        <w:spacing w:after="0"/>
+        <w:ind w:firstLine="720"/>
+        <w:rPr>
+          <w:rFonts w:ascii="Bitstream Vera Sans Mono" w:hAnsi="Bitstream Vera Sans Mono"/>
+          <w:sz w:val="18"/>
+        </w:rPr>
+      </w:pPr>
+      <w:r>
+        <w:rPr>
+          <w:rFonts w:ascii="Bitstream Vera Sans Mono" w:hAnsi="Bitstream Vera Sans Mono"/>
+          <w:sz w:val="18"/>
+        </w:rPr>
+        <w:t>@</w:t>
+      </w:r>
+      <w:proofErr w:type="gramStart"/>
+      <w:r>
+        <w:rPr>
+          <w:rFonts w:ascii="Bitstream Vera Sans Mono" w:hAnsi="Bitstream Vera Sans Mono"/>
+          <w:sz w:val="18"/>
+        </w:rPr>
+        <w:t>input</w:t>
+      </w:r>
+      <w:proofErr w:type="gramEnd"/>
+      <w:r>
+        <w:rPr>
+          <w:rFonts w:ascii="Bitstream Vera Sans Mono" w:hAnsi="Bitstream Vera Sans Mono"/>
+          <w:sz w:val="18"/>
+        </w:rPr>
+        <w:t xml:space="preserve"> = $s0</w:t>
+      </w:r>
+    </w:p>
+    <w:p>
+      <w:pPr>
+        <w:spacing w:after="0"/>
+        <w:ind w:firstLine="720"/>
+        <w:rPr>
+          <w:rFonts w:ascii="Bitstream Vera Sans Mono" w:hAnsi="Bitstream Vera Sans Mono"/>
+          <w:sz w:val="18"/>
+        </w:rPr>
+      </w:pPr>
+      <w:proofErr w:type="spellStart"/>
+      <w:proofErr w:type="gramStart"/>
+      <w:r>
+        <w:rPr>
+          <w:rFonts w:ascii="Bitstream Vera Sans Mono" w:hAnsi="Bitstream Vera Sans Mono"/>
+          <w:sz w:val="18"/>
+        </w:rPr>
+        <w:t>read</w:t>
+      </w:r>
+      <w:proofErr w:type="gramEnd"/>
+      <w:r>
+        <w:rPr>
+          <w:rFonts w:ascii="Bitstream Vera Sans Mono" w:hAnsi="Bitstream Vera Sans Mono"/>
+          <w:sz w:val="18"/>
+        </w:rPr>
+        <w:t>_char</w:t>
+      </w:r>
+      <w:proofErr w:type="spellEnd"/>
+      <w:r>
+        <w:rPr>
+          <w:rFonts w:ascii="Bitstream Vera Sans Mono" w:hAnsi="Bitstream Vera Sans Mono"/>
+          <w:sz w:val="18"/>
+        </w:rPr>
+        <w:t xml:space="preserve"> @input</w:t>
+      </w:r>
+    </w:p>
+    <w:p>
+      <w:pPr>
+        <w:spacing w:after="0"/>
+        <w:rPr>
+          <w:rFonts w:ascii="Bitstream Vera Sans Mono" w:hAnsi="Bitstream Vera Sans Mono"/>
+          <w:sz w:val="18"/>
+        </w:rPr>
+      </w:pPr>
+    </w:p>
+    <w:p>
+      <w:pPr>
+        <w:pStyle w:val="Style1"/>
+      </w:pPr>
+      <w:r>
+        <w:t>This feature is particularly useful if the same register means the same thing</w:t>
+      </w:r>
+      <w:r>
+        <w:t xml:space="preserve"> over a few dozen lines of code, especially if that register conflicts with a value som</w:t>
+      </w:r>
+      <w:r>
+        <w:t>ewhere else and must be changed during development.</w:t>
+      </w:r>
+      <w:r>
+        <w:t xml:space="preserve"> </w:t>
+      </w:r>
+    </w:p>
+    <w:p>
+      <w:pPr>
+        <w:pStyle w:val="Style1"/>
+      </w:pPr>
+    </w:p>
+    <w:p>
+      <w:pPr>
+        <w:pStyle w:val="Style1"/>
+      </w:pPr>
+    </w:p>
+    <w:p>
+      <w:pPr>
+        <w:pStyle w:val="Style1"/>
+      </w:pPr>
+    </w:p>
+    <w:p>
+      <w:pPr>
+        <w:pStyle w:val="Style1"/>
+      </w:pPr>
+    </w:p>
+    <w:p>
+      <w:pPr>
+        <w:pStyle w:val="Style1"/>
+      </w:pPr>
+    </w:p>
+    <w:p>
+      <w:pPr>
+        <w:pStyle w:val="Style1"/>
+      </w:pPr>
+    </w:p>
+    <w:p>
+      <w:pPr>
+        <w:pStyle w:val="Style1"/>
+      </w:pPr>
+    </w:p>
+    <w:p>
+      <w:pPr>
+        <w:pStyle w:val="Style1"/>
+      </w:pPr>
+    </w:p>
+    <w:p>
+      <w:pPr>
+        <w:pStyle w:val="Style1"/>
+      </w:pPr>
+      <w:r>
+        <w:rPr>
+          <w:b/>
+        </w:rPr>
+        <w:t>Scope</w:t>
+      </w:r>
+    </w:p>
+    <w:p>
+      <w:pPr>
+        <w:pStyle w:val="Style1"/>
+      </w:pPr>
+      <w:r>
+        <w:t xml:space="preserve">When </w:t>
+      </w:r>
+      <w:proofErr w:type="gramStart"/>
+      <w:r>
+        <w:t xml:space="preserve">writing </w:t>
+      </w:r>
+      <w:r>
+        <w:t xml:space="preserve"> programs</w:t>
+      </w:r>
+      <w:proofErr w:type="gramEnd"/>
+      <w:r>
+        <w:t xml:space="preserve"> of nontrivial complexity, it can be a pain to keep coming up with unique names for labels.</w:t>
+      </w:r>
+      <w:r>
+        <w:t xml:space="preserve"> To solve this problem, MPP introduces label and register alias scoping to MIPS assembly.</w:t>
+      </w:r>
+      <w:r>
+        <w:t xml:space="preserve"> The concept is simple: if a label is defined within a scope block, it cannot be accessed outside of that block. With MPP, this </w:t>
+      </w:r>
+      <w:r>
+        <w:t>block of code executes with no errors whatsoever:</w:t>
+      </w:r>
+    </w:p>
+    <w:p>
+      <w:pPr>
+        <w:spacing w:after="0"/>
+        <w:ind w:firstLine="720"/>
+        <w:rPr>
+          <w:rFonts w:ascii="Bitstream Vera Sans Mono" w:hAnsi="Bitstream Vera Sans Mono"/>
+          <w:sz w:val="18"/>
+        </w:rPr>
+      </w:pPr>
+      <w:r>
+        <w:rPr>
+          <w:rFonts w:ascii="Bitstream Vera Sans Mono" w:hAnsi="Bitstream Vera Sans Mono"/>
+          <w:sz w:val="18"/>
+        </w:rPr>
+        <w:t>{</w:t>
+      </w:r>
+    </w:p>
+    <w:p>
+      <w:pPr>
+        <w:spacing w:after="0"/>
+        <w:ind w:firstLine="720"/>
+        <w:rPr>
+          <w:rFonts w:ascii="Bitstream Vera Sans Mono" w:hAnsi="Bitstream Vera Sans Mono"/>
+          <w:sz w:val="18"/>
+        </w:rPr>
+      </w:pPr>
+      <w:r>
+        <w:rPr>
+          <w:rFonts w:ascii="Bitstream Vera Sans Mono" w:hAnsi="Bitstream Vera Sans Mono"/>
+          <w:sz w:val="18"/>
+        </w:rPr>
+        <w:tab/>
+        <w:t>@</w:t>
+      </w:r>
+      <w:proofErr w:type="spellStart"/>
+      <w:proofErr w:type="gramStart"/>
+      <w:r>
+        <w:rPr>
+          <w:rFonts w:ascii="Bitstream Vera Sans Mono" w:hAnsi="Bitstream Vera Sans Mono"/>
+          <w:sz w:val="18"/>
+        </w:rPr>
+        <w:t>loopvar</w:t>
+      </w:r>
+      <w:proofErr w:type="spellEnd"/>
+      <w:proofErr w:type="gramEnd"/>
+      <w:r>
+        <w:rPr>
+          <w:rFonts w:ascii="Bitstream Vera Sans Mono" w:hAnsi="Bitstream Vera Sans Mono"/>
+          <w:sz w:val="18"/>
+        </w:rPr>
+        <w:t xml:space="preserve"> = $t9</w:t>
+      </w:r>
+    </w:p>
+    <w:p>
+      <w:pPr>
+        <w:spacing w:after="0"/>
+        <w:ind w:firstLine="720"/>
+        <w:rPr>
+          <w:rFonts w:ascii="Bitstream Vera Sans Mono" w:hAnsi="Bitstream Vera Sans Mono"/>
+          <w:sz w:val="18"/>
+        </w:rPr>
+      </w:pPr>
+      <w:r>
+        <w:rPr>
+          <w:rFonts w:ascii="Bitstream Vera Sans Mono" w:hAnsi="Bitstream Vera Sans Mono"/>
+          <w:sz w:val="18"/>
+        </w:rPr>
+        <w:tab/>
+      </w:r>
+      <w:proofErr w:type="spellStart"/>
+      <w:proofErr w:type="gramStart"/>
+      <w:r>
+        <w:rPr>
+          <w:rFonts w:ascii="Bitstream Vera Sans Mono" w:hAnsi="Bitstream Vera Sans Mono"/>
+          <w:sz w:val="18"/>
+        </w:rPr>
+        <w:t>li</w:t>
+      </w:r>
+      <w:proofErr w:type="spellEnd"/>
+      <w:proofErr w:type="gramEnd"/>
+      <w:r>
+        <w:rPr>
+          <w:rFonts w:ascii="Bitstream Vera Sans Mono" w:hAnsi="Bitstream Vera Sans Mono"/>
+          <w:sz w:val="18"/>
+        </w:rPr>
+        <w:t xml:space="preserve"> @</w:t>
+      </w:r>
+      <w:proofErr w:type="spellStart"/>
+      <w:r>
+        <w:rPr>
+          <w:rFonts w:ascii="Bitstream Vera Sans Mono" w:hAnsi="Bitstream Vera Sans Mono"/>
+          <w:sz w:val="18"/>
+        </w:rPr>
+        <w:t>loopvar</w:t>
+      </w:r>
+      <w:proofErr w:type="spellEnd"/>
+      <w:r>
+        <w:rPr>
+          <w:rFonts w:ascii="Bitstream Vera Sans Mono" w:hAnsi="Bitstream Vera Sans Mono"/>
+          <w:sz w:val="18"/>
+        </w:rPr>
+        <w:t xml:space="preserve"> 20</w:t>
+      </w:r>
+    </w:p>
+    <w:p>
+      <w:pPr>
+        <w:spacing w:after="0"/>
+        <w:ind w:firstLine="720"/>
+        <w:rPr>
+          <w:rFonts w:ascii="Bitstream Vera Sans Mono" w:hAnsi="Bitstream Vera Sans Mono"/>
+          <w:sz w:val="18"/>
+        </w:rPr>
+      </w:pPr>
+      <w:r>
+        <w:rPr>
+          <w:rFonts w:ascii="Bitstream Vera Sans Mono" w:hAnsi="Bitstream Vera Sans Mono"/>
+          <w:sz w:val="18"/>
+        </w:rPr>
+        <w:tab/>
+      </w:r>
+      <w:proofErr w:type="gramStart"/>
+      <w:r>
+        <w:rPr>
+          <w:rFonts w:ascii="Bitstream Vera Sans Mono" w:hAnsi="Bitstream Vera Sans Mono"/>
+          <w:sz w:val="18"/>
+        </w:rPr>
+        <w:t>loop</w:t>
+      </w:r>
+      <w:proofErr w:type="gramEnd"/>
+      <w:r>
+        <w:rPr>
+          <w:rFonts w:ascii="Bitstream Vera Sans Mono" w:hAnsi="Bitstream Vera Sans Mono"/>
+          <w:sz w:val="18"/>
+        </w:rPr>
+        <w:t>:</w:t>
+      </w:r>
+    </w:p>
+    <w:p>
+      <w:pPr>
+        <w:spacing w:after="0"/>
+        <w:ind w:firstLine="720"/>
+        <w:rPr>
+          <w:rFonts w:ascii="Bitstream Vera Sans Mono" w:hAnsi="Bitstream Vera Sans Mono"/>
+          <w:sz w:val="18"/>
+        </w:rPr>
+      </w:pPr>
+      <w:r>
+        <w:rPr>
+          <w:rFonts w:ascii="Bitstream Vera Sans Mono" w:hAnsi="Bitstream Vera Sans Mono"/>
+          <w:sz w:val="18"/>
+        </w:rPr>
+        <w:tab/>
+      </w:r>
+      <w:r>
+        <w:rPr>
+          <w:rFonts w:ascii="Bitstream Vera Sans Mono" w:hAnsi="Bitstream Vera Sans Mono"/>
+          <w:sz w:val="18"/>
+        </w:rPr>
+        <w:tab/>
+      </w:r>
+      <w:proofErr w:type="spellStart"/>
+      <w:proofErr w:type="gramStart"/>
+      <w:r>
+        <w:rPr>
+          <w:rFonts w:ascii="Bitstream Vera Sans Mono" w:hAnsi="Bitstream Vera Sans Mono"/>
+          <w:sz w:val="18"/>
+        </w:rPr>
+        <w:t>addi</w:t>
+      </w:r>
+      <w:proofErr w:type="spellEnd"/>
+      <w:proofErr w:type="gramEnd"/>
+      <w:r>
+        <w:rPr>
+          <w:rFonts w:ascii="Bitstream Vera Sans Mono" w:hAnsi="Bitstream Vera Sans Mono"/>
+          <w:sz w:val="18"/>
+        </w:rPr>
+        <w:t xml:space="preserve"> @</w:t>
+      </w:r>
+      <w:proofErr w:type="spellStart"/>
+      <w:r>
+        <w:rPr>
+          <w:rFonts w:ascii="Bitstream Vera Sans Mono" w:hAnsi="Bitstream Vera Sans Mono"/>
+          <w:sz w:val="18"/>
+        </w:rPr>
+        <w:t>loopvar</w:t>
+      </w:r>
+      <w:proofErr w:type="spellEnd"/>
+      <w:r>
+        <w:rPr>
+          <w:rFonts w:ascii="Bitstream Vera Sans Mono" w:hAnsi="Bitstream Vera Sans Mono"/>
+          <w:sz w:val="18"/>
+        </w:rPr>
+        <w:t xml:space="preserve"> @</w:t>
+      </w:r>
+      <w:proofErr w:type="spellStart"/>
+      <w:r>
+        <w:rPr>
+          <w:rFonts w:ascii="Bitstream Vera Sans Mono" w:hAnsi="Bitstream Vera Sans Mono"/>
+          <w:sz w:val="18"/>
+        </w:rPr>
+        <w:t>loopvar</w:t>
+      </w:r>
+      <w:proofErr w:type="spellEnd"/>
+      <w:r>
+        <w:rPr>
+          <w:rFonts w:ascii="Bitstream Vera Sans Mono" w:hAnsi="Bitstream Vera Sans Mono"/>
+          <w:sz w:val="18"/>
+        </w:rPr>
+        <w:t xml:space="preserve"> -1</w:t>
+      </w:r>
+    </w:p>
+    <w:p>
+      <w:pPr>
+        <w:spacing w:after="0"/>
+        <w:ind w:firstLine="720"/>
+        <w:rPr>
+          <w:rFonts w:ascii="Bitstream Vera Sans Mono" w:hAnsi="Bitstream Vera Sans Mono"/>
+          <w:sz w:val="18"/>
+        </w:rPr>
+      </w:pPr>
+      <w:r>
+        <w:rPr>
+          <w:rFonts w:ascii="Bitstream Vera Sans Mono" w:hAnsi="Bitstream Vera Sans Mono"/>
+          <w:sz w:val="18"/>
+        </w:rPr>
+        <w:tab/>
+      </w:r>
+      <w:r>
+        <w:rPr>
+          <w:rFonts w:ascii="Bitstream Vera Sans Mono" w:hAnsi="Bitstream Vera Sans Mono"/>
+          <w:sz w:val="18"/>
+        </w:rPr>
+        <w:tab/>
+      </w:r>
+      <w:proofErr w:type="spellStart"/>
+      <w:proofErr w:type="gramStart"/>
+      <w:r>
+        <w:rPr>
+          <w:rFonts w:ascii="Bitstream Vera Sans Mono" w:hAnsi="Bitstream Vera Sans Mono"/>
+          <w:sz w:val="18"/>
+        </w:rPr>
+        <w:t>bgtz</w:t>
+      </w:r>
+      <w:proofErr w:type="spellEnd"/>
+      <w:proofErr w:type="gramEnd"/>
+      <w:r>
+        <w:rPr>
+          <w:rFonts w:ascii="Bitstream Vera Sans Mono" w:hAnsi="Bitstream Vera Sans Mono"/>
+          <w:sz w:val="18"/>
+        </w:rPr>
+        <w:t xml:space="preserve"> </w:t>
+      </w:r>
+      <w:r>
+        <w:rPr>
+          <w:rFonts w:ascii="Bitstream Vera Sans Mono" w:hAnsi="Bitstream Vera Sans Mono"/>
+          <w:sz w:val="18"/>
+        </w:rPr>
+        <w:t>@</w:t>
+      </w:r>
+      <w:proofErr w:type="spellStart"/>
+      <w:r>
+        <w:rPr>
+          <w:rFonts w:ascii="Bitstream Vera Sans Mono" w:hAnsi="Bitstream Vera Sans Mono"/>
+          <w:sz w:val="18"/>
+        </w:rPr>
+        <w:t>loopvar</w:t>
+      </w:r>
+      <w:proofErr w:type="spellEnd"/>
+      <w:r>
+        <w:rPr>
+          <w:rFonts w:ascii="Bitstream Vera Sans Mono" w:hAnsi="Bitstream Vera Sans Mono"/>
+          <w:sz w:val="18"/>
+        </w:rPr>
+        <w:t xml:space="preserve"> </w:t>
+      </w:r>
+      <w:r>
+        <w:rPr>
+          <w:rFonts w:ascii="Bitstream Vera Sans Mono" w:hAnsi="Bitstream Vera Sans Mono"/>
+          <w:sz w:val="18"/>
+        </w:rPr>
+        <w:t>loop</w:t>
+      </w:r>
+    </w:p>
+    <w:p>
+      <w:pPr>
+        <w:spacing w:after="0"/>
+        <w:ind w:firstLine="720"/>
+        <w:rPr>
+          <w:rFonts w:ascii="Bitstream Vera Sans Mono" w:hAnsi="Bitstream Vera Sans Mono"/>
+          <w:sz w:val="18"/>
+        </w:rPr>
+      </w:pPr>
+      <w:r>
+        <w:rPr>
+          <w:rFonts w:ascii="Bitstream Vera Sans Mono" w:hAnsi="Bitstream Vera Sans Mono"/>
+          <w:sz w:val="18"/>
+        </w:rPr>
+        <w:t>}</w:t>
+      </w:r>
+    </w:p>
+    <w:p>
+      <w:pPr>
+        <w:spacing w:after="0"/>
+        <w:ind w:firstLine="720"/>
+        <w:rPr>
+          <w:rFonts w:ascii="Bitstream Vera Sans Mono" w:hAnsi="Bitstream Vera Sans Mono"/>
+          <w:sz w:val="18"/>
+        </w:rPr>
+      </w:pPr>
+      <w:r>
+        <w:rPr>
+          <w:rFonts w:ascii="Bitstream Vera Sans Mono" w:hAnsi="Bitstream Vera Sans Mono"/>
+          <w:sz w:val="18"/>
+        </w:rPr>
+        <w:t>{</w:t>
+      </w:r>
+    </w:p>
+    <w:p>
+      <w:pPr>
+        <w:spacing w:after="0"/>
+        <w:ind w:firstLine="720"/>
+        <w:rPr>
+          <w:rFonts w:ascii="Bitstream Vera Sans Mono" w:hAnsi="Bitstream Vera Sans Mono"/>
+          <w:sz w:val="18"/>
+        </w:rPr>
+      </w:pPr>
+      <w:r>
+        <w:rPr>
+          <w:rFonts w:ascii="Bitstream Vera Sans Mono" w:hAnsi="Bitstream Vera Sans Mono"/>
+          <w:sz w:val="18"/>
+        </w:rPr>
+        <w:tab/>
+        <w:t>@</w:t>
+      </w:r>
+      <w:proofErr w:type="spellStart"/>
+      <w:proofErr w:type="gramStart"/>
+      <w:r>
+        <w:rPr>
+          <w:rFonts w:ascii="Bitstream Vera Sans Mono" w:hAnsi="Bitstream Vera Sans Mono"/>
+          <w:sz w:val="18"/>
+        </w:rPr>
+        <w:t>loopvar</w:t>
+      </w:r>
+      <w:proofErr w:type="spellEnd"/>
+      <w:proofErr w:type="gramEnd"/>
+      <w:r>
+        <w:rPr>
+          <w:rFonts w:ascii="Bitstream Vera Sans Mono" w:hAnsi="Bitstream Vera Sans Mono"/>
+          <w:sz w:val="18"/>
+        </w:rPr>
+        <w:t xml:space="preserve"> = $s0</w:t>
+      </w:r>
+    </w:p>
+    <w:p>
+      <w:pPr>
+        <w:spacing w:after="0"/>
+        <w:ind w:firstLine="720"/>
+        <w:rPr>
+          <w:rFonts w:ascii="Bitstream Vera Sans Mono" w:hAnsi="Bitstream Vera Sans Mono"/>
+          <w:sz w:val="18"/>
+        </w:rPr>
+      </w:pPr>
+      <w:r>
+        <w:rPr>
+          <w:rFonts w:ascii="Bitstream Vera Sans Mono" w:hAnsi="Bitstream Vera Sans Mono"/>
+          <w:sz w:val="18"/>
+        </w:rPr>
+        <w:tab/>
+      </w:r>
+      <w:proofErr w:type="spellStart"/>
+      <w:proofErr w:type="gramStart"/>
+      <w:r>
+        <w:rPr>
+          <w:rFonts w:ascii="Bitstream Vera Sans Mono" w:hAnsi="Bitstream Vera Sans Mono"/>
+          <w:sz w:val="18"/>
+        </w:rPr>
+        <w:t>li</w:t>
+      </w:r>
+      <w:proofErr w:type="spellEnd"/>
+      <w:proofErr w:type="gramEnd"/>
+      <w:r>
+        <w:rPr>
+          <w:rFonts w:ascii="Bitstream Vera Sans Mono" w:hAnsi="Bitstream Vera Sans Mono"/>
+          <w:sz w:val="18"/>
+        </w:rPr>
+        <w:t xml:space="preserve"> @</w:t>
+      </w:r>
+      <w:proofErr w:type="spellStart"/>
+      <w:r>
+        <w:rPr>
+          <w:rFonts w:ascii="Bitstream Vera Sans Mono" w:hAnsi="Bitstream Vera Sans Mono"/>
+          <w:sz w:val="18"/>
+        </w:rPr>
+        <w:t>loopvar</w:t>
+      </w:r>
+      <w:proofErr w:type="spellEnd"/>
+      <w:r>
+        <w:rPr>
+          <w:rFonts w:ascii="Bitstream Vera Sans Mono" w:hAnsi="Bitstream Vera Sans Mono"/>
+          <w:sz w:val="18"/>
+        </w:rPr>
+        <w:t xml:space="preserve"> 19</w:t>
+      </w:r>
+    </w:p>
+    <w:p>
+      <w:pPr>
+        <w:spacing w:after="0"/>
+        <w:ind w:firstLine="720"/>
+        <w:rPr>
+          <w:rFonts w:ascii="Bitstream Vera Sans Mono" w:hAnsi="Bitstream Vera Sans Mono"/>
+          <w:sz w:val="18"/>
+        </w:rPr>
+      </w:pPr>
+      <w:r>
+        <w:rPr>
+          <w:rFonts w:ascii="Bitstream Vera Sans Mono" w:hAnsi="Bitstream Vera Sans Mono"/>
+          <w:sz w:val="18"/>
+        </w:rPr>
+        <w:tab/>
+      </w:r>
+      <w:proofErr w:type="gramStart"/>
+      <w:r>
+        <w:rPr>
+          <w:rFonts w:ascii="Bitstream Vera Sans Mono" w:hAnsi="Bitstream Vera Sans Mono"/>
+          <w:sz w:val="18"/>
+        </w:rPr>
+        <w:t>loop</w:t>
+      </w:r>
+      <w:proofErr w:type="gramEnd"/>
+      <w:r>
+        <w:rPr>
+          <w:rFonts w:ascii="Bitstream Vera Sans Mono" w:hAnsi="Bitstream Vera Sans Mono"/>
+          <w:sz w:val="18"/>
+        </w:rPr>
+        <w:t>:</w:t>
+      </w:r>
+    </w:p>
+    <w:p>
+      <w:pPr>
+        <w:spacing w:after="0"/>
+        <w:ind w:firstLine="720"/>
+        <w:rPr>
+          <w:rFonts w:ascii="Bitstream Vera Sans Mono" w:hAnsi="Bitstream Vera Sans Mono"/>
+          <w:sz w:val="18"/>
+        </w:rPr>
+      </w:pPr>
+      <w:r>
+        <w:rPr>
+          <w:rFonts w:ascii="Bitstream Vera Sans Mono" w:hAnsi="Bitstream Vera Sans Mono"/>
+          <w:sz w:val="18"/>
+        </w:rPr>
+        <w:tab/>
+      </w:r>
+      <w:r>
+        <w:rPr>
+          <w:rFonts w:ascii="Bitstream Vera Sans Mono" w:hAnsi="Bitstream Vera Sans Mono"/>
+          <w:sz w:val="18"/>
+        </w:rPr>
+        <w:tab/>
+      </w:r>
+      <w:proofErr w:type="spellStart"/>
+      <w:proofErr w:type="gramStart"/>
+      <w:r>
+        <w:rPr>
+          <w:rFonts w:ascii="Bitstream Vera Sans Mono" w:hAnsi="Bitstream Vera Sans Mono"/>
+          <w:sz w:val="18"/>
+        </w:rPr>
+        <w:t>addi</w:t>
+      </w:r>
+      <w:proofErr w:type="spellEnd"/>
+      <w:proofErr w:type="gramEnd"/>
+      <w:r>
+        <w:rPr>
+          <w:rFonts w:ascii="Bitstream Vera Sans Mono" w:hAnsi="Bitstream Vera Sans Mono"/>
+          <w:sz w:val="18"/>
+        </w:rPr>
+        <w:t xml:space="preserve"> @</w:t>
+      </w:r>
+      <w:proofErr w:type="spellStart"/>
+      <w:r>
+        <w:rPr>
+          <w:rFonts w:ascii="Bitstream Vera Sans Mono" w:hAnsi="Bitstream Vera Sans Mono"/>
+          <w:sz w:val="18"/>
+        </w:rPr>
+        <w:t>loopvar</w:t>
+      </w:r>
+      <w:proofErr w:type="spellEnd"/>
+      <w:r>
+        <w:rPr>
+          <w:rFonts w:ascii="Bitstream Vera Sans Mono" w:hAnsi="Bitstream Vera Sans Mono"/>
+          <w:sz w:val="18"/>
+        </w:rPr>
+        <w:t xml:space="preserve"> @</w:t>
+      </w:r>
+      <w:proofErr w:type="spellStart"/>
+      <w:r>
+        <w:rPr>
+          <w:rFonts w:ascii="Bitstream Vera Sans Mono" w:hAnsi="Bitstream Vera Sans Mono"/>
+          <w:sz w:val="18"/>
+        </w:rPr>
+        <w:t>loopvar</w:t>
+      </w:r>
+      <w:proofErr w:type="spellEnd"/>
+      <w:r>
+        <w:rPr>
+          <w:rFonts w:ascii="Bitstream Vera Sans Mono" w:hAnsi="Bitstream Vera Sans Mono"/>
+          <w:sz w:val="18"/>
+        </w:rPr>
+        <w:t xml:space="preserve"> -1</w:t>
+      </w:r>
+    </w:p>
+    <w:p>
+      <w:pPr>
+        <w:spacing w:after="0"/>
+        <w:ind w:firstLine="720"/>
+        <w:rPr>
+          <w:rFonts w:ascii="Bitstream Vera Sans Mono" w:hAnsi="Bitstream Vera Sans Mono"/>
+          <w:sz w:val="18"/>
+        </w:rPr>
+      </w:pPr>
+      <w:r>
+        <w:rPr>
+          <w:rFonts w:ascii="Bitstream Vera Sans Mono" w:hAnsi="Bitstream Vera Sans Mono"/>
+          <w:sz w:val="18"/>
+        </w:rPr>
+        <w:tab/>
+      </w:r>
+      <w:r>
+        <w:rPr>
+          <w:rFonts w:ascii="Bitstream Vera Sans Mono" w:hAnsi="Bitstream Vera Sans Mono"/>
+          <w:sz w:val="18"/>
+        </w:rPr>
+        <w:tab/>
+      </w:r>
+      <w:proofErr w:type="spellStart"/>
+      <w:proofErr w:type="gramStart"/>
+      <w:r>
+        <w:rPr>
+          <w:rFonts w:ascii="Bitstream Vera Sans Mono" w:hAnsi="Bitstream Vera Sans Mono"/>
+          <w:sz w:val="18"/>
+        </w:rPr>
+        <w:t>bge</w:t>
+      </w:r>
+      <w:r>
+        <w:rPr>
+          <w:rFonts w:ascii="Bitstream Vera Sans Mono" w:hAnsi="Bitstream Vera Sans Mono"/>
+          <w:sz w:val="18"/>
+        </w:rPr>
+        <w:t>z</w:t>
+      </w:r>
+      <w:proofErr w:type="spellEnd"/>
+      <w:proofErr w:type="gramEnd"/>
+      <w:r>
+        <w:rPr>
+          <w:rFonts w:ascii="Bitstream Vera Sans Mono" w:hAnsi="Bitstream Vera Sans Mono"/>
+          <w:sz w:val="18"/>
+        </w:rPr>
+        <w:t xml:space="preserve"> </w:t>
+      </w:r>
+      <w:r>
+        <w:rPr>
+          <w:rFonts w:ascii="Bitstream Vera Sans Mono" w:hAnsi="Bitstream Vera Sans Mono"/>
+          <w:sz w:val="18"/>
+        </w:rPr>
+        <w:t>@</w:t>
+      </w:r>
+      <w:proofErr w:type="spellStart"/>
+      <w:r>
+        <w:rPr>
+          <w:rFonts w:ascii="Bitstream Vera Sans Mono" w:hAnsi="Bitstream Vera Sans Mono"/>
+          <w:sz w:val="18"/>
+        </w:rPr>
+        <w:t>loopvar</w:t>
+      </w:r>
+      <w:proofErr w:type="spellEnd"/>
+      <w:r>
+        <w:rPr>
+          <w:rFonts w:ascii="Bitstream Vera Sans Mono" w:hAnsi="Bitstream Vera Sans Mono"/>
+          <w:sz w:val="18"/>
+        </w:rPr>
+        <w:t xml:space="preserve"> </w:t>
+      </w:r>
+      <w:r>
+        <w:rPr>
+          <w:rFonts w:ascii="Bitstream Vera Sans Mono" w:hAnsi="Bitstream Vera Sans Mono"/>
+          <w:sz w:val="18"/>
+        </w:rPr>
+        <w:t>loop</w:t>
+      </w:r>
+    </w:p>
+    <w:p>
+      <w:pPr>
+        <w:spacing w:after="0"/>
+        <w:ind w:firstLine="720"/>
+        <w:rPr>
+          <w:rFonts w:ascii="Bitstream Vera Sans Mono" w:hAnsi="Bitstream Vera Sans Mono"/>
+          <w:sz w:val="18"/>
+        </w:rPr>
+      </w:pPr>
+    </w:p>
+    <w:p>
+      <w:pPr>
+        <w:spacing w:after="0"/>
+        <w:ind w:firstLine="720"/>
+      </w:pPr>
+      <w:r>
+        <w:rPr>
+          <w:rFonts w:ascii="Bitstream Vera Sans Mono" w:hAnsi="Bitstream Vera Sans Mono"/>
+          <w:sz w:val="18"/>
+        </w:rPr>
+        <w:t>}</w:t>
+      </w:r>
+    </w:p>
+    <w:p>
+      <w:pPr>
+        <w:pStyle w:val="Style1"/>
       </w:pPr>
     </w:p>
     <w:sectPr>
@@ -2718,6 +4702,25 @@
     <w:rPr>
       <w:color w:val="0000FF" w:themeColor="hyperlink"/>
       <w:u w:val="single"/>
+    </w:rPr>
+  </w:style>
+  <w:style w:type="paragraph" w:customStyle="1" w:styleId="Style1">
+    <w:name w:val="Style1"/>
+    <w:basedOn w:val="Normal"/>
+    <w:qFormat/>
+    <w:rsid w:val="00540BC2"/>
+  </w:style>
+  <w:style w:type="paragraph" w:customStyle="1" w:styleId="Style2">
+    <w:name w:val="Style2"/>
+    <w:basedOn w:val="Normal"/>
+    <w:qFormat/>
+    <w:rsid w:val="00540BC2"/>
+    <w:pPr>
+      <w:spacing w:after="0"/>
+    </w:pPr>
+    <w:rPr>
+      <w:rFonts w:ascii="Bitstream Vera Sans Mono" w:hAnsi="Bitstream Vera Sans Mono"/>
+      <w:sz w:val="18"/>
     </w:rPr>
   </w:style>
 </w:styles>
@@ -3039,4 +5042,16 @@
   </a:objectDefaults>
   <a:extraClrSchemeLst/>
 </a:theme>
+</file>
+
+<file path=customXml/item1.xml><?xml version="1.0" encoding="utf-8"?>
+<b:Sources xmlns:b="http://schemas.openxmlformats.org/officeDocument/2006/bibliography" xmlns="http://schemas.openxmlformats.org/officeDocument/2006/bibliography" SelectedStyle="\APA.XSL" StyleName="APA"/>
+</file>
+
+<file path=customXml/itemProps1.xml><?xml version="1.0" encoding="utf-8"?>
+<ds:datastoreItem xmlns:ds="http://schemas.openxmlformats.org/officeDocument/2006/customXml" ds:itemID="{6B39D0FB-2D75-984A-AF11-8B1159CF590C}">
+  <ds:schemaRefs>
+    <ds:schemaRef ds:uri="http://schemas.openxmlformats.org/officeDocument/2006/bibliography"/>
+  </ds:schemaRefs>
+</ds:datastoreItem>
 </file>
</xml_diff>